<commit_message>
Excersise 5 is done!
</commit_message>
<xml_diff>
--- a/HW1/Ex1.docx
+++ b/HW1/Ex1.docx
@@ -10,16 +10,26 @@
         <w:t>Fuzzy sets and related topics</w:t>
       </w:r>
     </w:p>
-    <w:p/>
     <w:p>
       <w:pPr>
+        <w:jc w:val="both"/>
+      </w:pPr>
+    </w:p>
+    <w:p>
+      <w:pPr>
         <w:pStyle w:val="Heading2"/>
+        <w:jc w:val="both"/>
         <w:rPr>
           <w:b w:val="0"/>
         </w:rPr>
       </w:pPr>
-      <w:r>
-        <w:t xml:space="preserve">Question 1. </w:t>
+      <w:proofErr w:type="spellStart"/>
+      <w:r>
+        <w:t>Excersise</w:t>
+      </w:r>
+      <w:proofErr w:type="spellEnd"/>
+      <w:r>
+        <w:t xml:space="preserve"> 1. </w:t>
       </w:r>
       <w:r>
         <w:rPr>
@@ -44,6 +54,7 @@
     <w:p>
       <w:pPr>
         <w:ind w:left="540" w:firstLine="630"/>
+        <w:jc w:val="both"/>
       </w:pPr>
       <w:r>
         <w:t xml:space="preserve">The question asked us to find a membership function to terms “half-full”, “half-empty” and “full” while pointing to a glass of water. </w:t>
@@ -52,6 +63,7 @@
     <w:p>
       <w:pPr>
         <w:ind w:left="540" w:firstLine="630"/>
+        <w:jc w:val="both"/>
       </w:pPr>
       <w:r>
         <w:rPr>
@@ -94,6 +106,7 @@
           <w:ilvl w:val="0"/>
           <w:numId w:val="1"/>
         </w:numPr>
+        <w:jc w:val="both"/>
       </w:pPr>
       <w:r>
         <w:t>when our glass of water is full, we can assign zero value to half-empty meaning there is no have empty</w:t>
@@ -109,6 +122,7 @@
           <w:ilvl w:val="0"/>
           <w:numId w:val="1"/>
         </w:numPr>
+        <w:jc w:val="both"/>
       </w:pPr>
       <w:r>
         <w:t>Or if the glass is empty it’s possible to assign zero value to half-</w:t>
@@ -125,6 +139,7 @@
     <w:p>
       <w:pPr>
         <w:ind w:firstLine="720"/>
+        <w:jc w:val="both"/>
       </w:pPr>
       <w:r>
         <w:t>And for the term “half-full”:</w:t>
@@ -137,6 +152,7 @@
           <w:ilvl w:val="0"/>
           <w:numId w:val="2"/>
         </w:numPr>
+        <w:jc w:val="both"/>
       </w:pPr>
       <w:r>
         <w:t>when our glass of water is full, we can assign zero value to “half-full”.</w:t>
@@ -149,6 +165,7 @@
           <w:ilvl w:val="0"/>
           <w:numId w:val="2"/>
         </w:numPr>
+        <w:jc w:val="both"/>
       </w:pPr>
       <w:r>
         <w:t>Or if the glass is empty, again we can assign zero value to “half-full”.</w:t>
@@ -157,6 +174,7 @@
     <w:p>
       <w:pPr>
         <w:ind w:left="720"/>
+        <w:jc w:val="both"/>
       </w:pPr>
       <w:r>
         <w:t xml:space="preserve">With these </w:t>
@@ -182,6 +200,7 @@
     <w:p>
       <w:pPr>
         <w:ind w:left="720"/>
+        <w:jc w:val="both"/>
       </w:pPr>
       <w:r>
         <w:t xml:space="preserve">Because both assumptions have same value assigned for an empty glass of water we can say that both have identical membership function. Below a triangular function is </w:t>
@@ -217,6 +236,7 @@
     <w:p>
       <w:pPr>
         <w:ind w:left="720"/>
+        <w:jc w:val="both"/>
       </w:pPr>
       <w:r>
         <w:t>But for full we can assign another membership function such as S-type membership function.</w:t>
@@ -225,6 +245,7 @@
     <w:p>
       <w:pPr>
         <w:ind w:left="720"/>
+        <w:jc w:val="both"/>
         <w:rPr>
           <w:noProof/>
         </w:rPr>
@@ -247,14 +268,23 @@
     <w:p>
       <w:pPr>
         <w:pStyle w:val="Heading2"/>
+        <w:jc w:val="both"/>
         <w:rPr>
           <w:b w:val="0"/>
           <w:bCs/>
         </w:rPr>
       </w:pPr>
+      <w:proofErr w:type="spellStart"/>
       <w:r>
         <w:lastRenderedPageBreak/>
-        <w:t xml:space="preserve">Question 2. </w:t>
+        <w:t>Excersise</w:t>
+      </w:r>
+      <w:proofErr w:type="spellEnd"/>
+      <w:r>
+        <w:t xml:space="preserve"> </w:t>
+      </w:r>
+      <w:r>
+        <w:t xml:space="preserve">2. </w:t>
       </w:r>
       <w:r>
         <w:rPr>
@@ -296,6 +326,13 @@
       </w:r>
     </w:p>
     <w:p>
+      <w:pPr>
+        <w:jc w:val="both"/>
+        <w:rPr>
+          <w:i/>
+          <w:iCs/>
+        </w:rPr>
+      </w:pPr>
       <w:r>
         <w:tab/>
       </w:r>
@@ -328,21 +365,328 @@
       <w:proofErr w:type="spellEnd"/>
       <w:proofErr w:type="gramEnd"/>
       <w:r>
-        <w:t xml:space="preserve"> file or the exported </w:t>
-      </w:r>
+        <w:t xml:space="preserve"> file or the exported form of it </w:t>
+      </w:r>
+      <w:r>
+        <w:rPr>
+          <w:i/>
+          <w:iCs/>
+        </w:rPr>
+        <w:t>main.pdf</w:t>
+      </w:r>
+    </w:p>
+    <w:p>
+      <w:pPr>
+        <w:pStyle w:val="Heading2"/>
+        <w:jc w:val="both"/>
+        <w:rPr>
+          <w:b w:val="0"/>
+          <w:bCs/>
+        </w:rPr>
+      </w:pPr>
+      <w:proofErr w:type="spellStart"/>
+      <w:r>
+        <w:t>Excersise</w:t>
+      </w:r>
+      <w:proofErr w:type="spellEnd"/>
+      <w:r>
+        <w:t xml:space="preserve"> </w:t>
+      </w:r>
+      <w:r>
+        <w:t>3</w:t>
+      </w:r>
+      <w:r>
+        <w:t xml:space="preserve">. </w:t>
+      </w:r>
+      <w:r>
+        <w:rPr>
+          <w:b w:val="0"/>
+          <w:bCs/>
+        </w:rPr>
+        <w:t xml:space="preserve">Which of the fuzzy sets in </w:t>
+      </w:r>
+      <w:r>
+        <w:rPr>
+          <w:b w:val="0"/>
+          <w:bCs/>
+        </w:rPr>
+        <w:t>question 2 of the second chapter of Zimmermann, 4</w:t>
+      </w:r>
+      <w:r>
+        <w:rPr>
+          <w:b w:val="0"/>
+          <w:bCs/>
+          <w:vertAlign w:val="superscript"/>
+        </w:rPr>
+        <w:t>th</w:t>
+      </w:r>
+      <w:r>
+        <w:rPr>
+          <w:b w:val="0"/>
+          <w:bCs/>
+        </w:rPr>
+        <w:t xml:space="preserve"> </w:t>
+      </w:r>
+      <w:proofErr w:type="spellStart"/>
+      <w:r>
+        <w:rPr>
+          <w:b w:val="0"/>
+          <w:bCs/>
+        </w:rPr>
+        <w:t>ed</w:t>
+      </w:r>
+      <w:proofErr w:type="spellEnd"/>
+      <w:r>
+        <w:rPr>
+          <w:b w:val="0"/>
+          <w:bCs/>
+        </w:rPr>
+        <w:t>, 2001 book</w:t>
+      </w:r>
+      <w:r>
+        <w:rPr>
+          <w:b w:val="0"/>
+          <w:bCs/>
+        </w:rPr>
+        <w:t>, are Convex?</w:t>
+      </w:r>
+    </w:p>
+    <w:p>
+      <w:pPr>
+        <w:jc w:val="both"/>
+        <w:rPr>
+          <w:i/>
+          <w:iCs/>
+        </w:rPr>
+      </w:pPr>
+      <w:r>
+        <w:tab/>
+      </w:r>
+      <w:r>
+        <w:rPr>
+          <w:b/>
+          <w:bCs/>
+        </w:rPr>
+        <w:t>Answer:</w:t>
+      </w:r>
+      <w:r>
+        <w:rPr>
+          <w:b/>
+          <w:bCs/>
+        </w:rPr>
+        <w:t xml:space="preserve"> </w:t>
+      </w:r>
+      <w:r>
+        <w:t xml:space="preserve">The answer is in </w:t>
+      </w:r>
+      <w:proofErr w:type="spellStart"/>
+      <w:proofErr w:type="gramStart"/>
+      <w:r>
+        <w:rPr>
+          <w:i/>
+          <w:iCs/>
+        </w:rPr>
+        <w:t>main.ipynb</w:t>
+      </w:r>
+      <w:proofErr w:type="spellEnd"/>
+      <w:proofErr w:type="gramEnd"/>
+      <w:r>
+        <w:t xml:space="preserve"> file or the exported form of it </w:t>
+      </w:r>
+      <w:r>
+        <w:rPr>
+          <w:i/>
+          <w:iCs/>
+        </w:rPr>
+        <w:t>main.pdf</w:t>
+      </w:r>
+    </w:p>
+    <w:p>
+      <w:pPr>
+        <w:pStyle w:val="Heading2"/>
+        <w:jc w:val="both"/>
+        <w:rPr>
+          <w:b w:val="0"/>
+          <w:bCs/>
+        </w:rPr>
+      </w:pPr>
+      <w:proofErr w:type="spellStart"/>
+      <w:r>
+        <w:t>Excersise</w:t>
+      </w:r>
+      <w:proofErr w:type="spellEnd"/>
+      <w:r>
+        <w:t xml:space="preserve"> </w:t>
+      </w:r>
+      <w:r>
+        <w:t xml:space="preserve">4. </w:t>
+      </w:r>
+      <w:r>
+        <w:rPr>
+          <w:b w:val="0"/>
+          <w:bCs/>
+        </w:rPr>
+        <w:t>Answer the question 2 of chapter 4 from the book Ross, 4th ed. 2017</w:t>
+      </w:r>
+    </w:p>
+    <w:p>
+      <w:pPr>
+        <w:jc w:val="both"/>
+        <w:rPr>
+          <w:i/>
+          <w:iCs/>
+        </w:rPr>
+      </w:pPr>
+      <w:r>
+        <w:tab/>
+      </w:r>
+      <w:r>
+        <w:rPr>
+          <w:b/>
+          <w:bCs/>
+        </w:rPr>
+        <w:t>Answer:</w:t>
+      </w:r>
+      <w:r>
+        <w:rPr>
+          <w:b/>
+          <w:bCs/>
+        </w:rPr>
+        <w:t xml:space="preserve"> </w:t>
+      </w:r>
+      <w:r>
+        <w:t xml:space="preserve">The answer is in </w:t>
+      </w:r>
+      <w:proofErr w:type="spellStart"/>
+      <w:proofErr w:type="gramStart"/>
+      <w:r>
+        <w:rPr>
+          <w:i/>
+          <w:iCs/>
+        </w:rPr>
+        <w:t>main.ipynb</w:t>
+      </w:r>
+      <w:proofErr w:type="spellEnd"/>
+      <w:proofErr w:type="gramEnd"/>
+      <w:r>
+        <w:t xml:space="preserve"> file or the exported form of it </w:t>
+      </w:r>
+      <w:r>
+        <w:rPr>
+          <w:i/>
+          <w:iCs/>
+        </w:rPr>
+        <w:t>main.pdf</w:t>
+      </w:r>
+    </w:p>
+    <w:p>
+      <w:pPr>
+        <w:pStyle w:val="Heading2"/>
+        <w:jc w:val="both"/>
+        <w:rPr>
+          <w:b w:val="0"/>
+          <w:bCs/>
+        </w:rPr>
+      </w:pPr>
+      <w:proofErr w:type="spellStart"/>
+      <w:r>
+        <w:t>Excersise</w:t>
+      </w:r>
+      <w:proofErr w:type="spellEnd"/>
+      <w:r>
+        <w:t xml:space="preserve"> 5. </w:t>
+      </w:r>
+      <w:r>
+        <w:rPr>
+          <w:b w:val="0"/>
+          <w:bCs/>
+        </w:rPr>
+        <w:t xml:space="preserve">Answer Question 4 of the second chapter of Zimmermann, 4th </w:t>
+      </w:r>
+      <w:proofErr w:type="spellStart"/>
+      <w:r>
+        <w:rPr>
+          <w:b w:val="0"/>
+          <w:bCs/>
+        </w:rPr>
+        <w:t>ed</w:t>
+      </w:r>
+      <w:proofErr w:type="spellEnd"/>
+      <w:r>
+        <w:rPr>
+          <w:b w:val="0"/>
+          <w:bCs/>
+        </w:rPr>
+        <w:t>, 2001 book</w:t>
+      </w:r>
+    </w:p>
+    <w:p>
+      <w:pPr>
+        <w:jc w:val="both"/>
+        <w:rPr>
+          <w:i/>
+          <w:iCs/>
+        </w:rPr>
+      </w:pPr>
+      <w:r>
+        <w:tab/>
+      </w:r>
+      <w:r>
+        <w:rPr>
+          <w:b/>
+          <w:bCs/>
+        </w:rPr>
+        <w:t>Answer:</w:t>
+      </w:r>
+      <w:r>
+        <w:rPr>
+          <w:b/>
+          <w:bCs/>
+        </w:rPr>
+        <w:t xml:space="preserve"> </w:t>
+      </w:r>
+      <w:r>
+        <w:t xml:space="preserve">The answer is in </w:t>
+      </w:r>
+      <w:proofErr w:type="spellStart"/>
+      <w:proofErr w:type="gramStart"/>
+      <w:r>
+        <w:rPr>
+          <w:i/>
+          <w:iCs/>
+        </w:rPr>
+        <w:t>main.ipynb</w:t>
+      </w:r>
+      <w:proofErr w:type="spellEnd"/>
+      <w:proofErr w:type="gramEnd"/>
+      <w:r>
+        <w:t xml:space="preserve"> file or the exported form of it </w:t>
+      </w:r>
+      <w:r>
+        <w:rPr>
+          <w:i/>
+          <w:iCs/>
+        </w:rPr>
+        <w:t>main.pdf</w:t>
+      </w:r>
+    </w:p>
+    <w:p>
+      <w:pPr>
+        <w:jc w:val="both"/>
+        <w:rPr>
+          <w:i/>
+          <w:iCs/>
+        </w:rPr>
+      </w:pPr>
+    </w:p>
+    <w:p>
+      <w:pPr>
+        <w:jc w:val="both"/>
+      </w:pPr>
       <w:bookmarkStart w:id="0" w:name="_GoBack"/>
       <w:bookmarkEnd w:id="0"/>
-      <w:r>
-        <w:t xml:space="preserve">form of it </w:t>
-      </w:r>
-      <w:r>
-        <w:rPr>
-          <w:i/>
-          <w:iCs/>
-        </w:rPr>
-        <w:t>main.pdf</w:t>
-      </w:r>
     </w:p>
+    <w:p/>
     <w:sectPr>
       <w:pgSz w:w="12240" w:h="15840"/>
       <w:pgMar w:top="1440" w:right="1440" w:bottom="1440" w:left="1440" w:header="720" w:footer="720" w:gutter="0"/>
@@ -983,7 +1327,7 @@
   <w:style w:type="paragraph" w:default="1" w:styleId="Normal">
     <w:name w:val="Normal"/>
     <w:qFormat/>
-    <w:rsid w:val="00BC7F9C"/>
+    <w:rsid w:val="00E43322"/>
     <w:rPr>
       <w:rFonts w:asciiTheme="majorBidi" w:hAnsiTheme="majorBidi" w:cs="B Nazanin"/>
       <w:sz w:val="24"/>

</xml_diff>

<commit_message>
Until Excersise 8 part a, answered!
</commit_message>
<xml_diff>
--- a/HW1/Ex1.docx
+++ b/HW1/Ex1.docx
@@ -393,10 +393,7 @@
         <w:t xml:space="preserve"> </w:t>
       </w:r>
       <w:r>
-        <w:t>3</w:t>
-      </w:r>
-      <w:r>
-        <w:t xml:space="preserve">. </w:t>
+        <w:t xml:space="preserve">3. </w:t>
       </w:r>
       <w:r>
         <w:rPr>
@@ -672,6 +669,20 @@
     </w:p>
     <w:p>
       <w:pPr>
+        <w:jc w:val="both"/>
+      </w:pPr>
+    </w:p>
+    <w:p>
+      <w:pPr>
+        <w:pStyle w:val="Heading1"/>
+      </w:pPr>
+      <w:r>
+        <w:t>Fuzzy Operations</w:t>
+      </w:r>
+    </w:p>
+    <w:p/>
+    <w:p>
+      <w:pPr>
         <w:pStyle w:val="Heading2"/>
         <w:rPr>
           <w:b w:val="0"/>
@@ -734,10 +745,2562 @@
         </w:rPr>
         <w:t>main.pdf</w:t>
       </w:r>
+    </w:p>
+    <w:p>
+      <w:pPr>
+        <w:pStyle w:val="Heading2"/>
+        <w:rPr>
+          <w:b w:val="0"/>
+          <w:bCs/>
+        </w:rPr>
+      </w:pPr>
+      <w:proofErr w:type="spellStart"/>
+      <w:r>
+        <w:t>Excersise</w:t>
+      </w:r>
+      <w:proofErr w:type="spellEnd"/>
+      <w:r>
+        <w:t xml:space="preserve"> </w:t>
+      </w:r>
+      <w:r>
+        <w:t>7</w:t>
+      </w:r>
+      <w:r>
+        <w:t>.</w:t>
+      </w:r>
+      <w:r>
+        <w:rPr>
+          <w:b w:val="0"/>
+          <w:bCs/>
+        </w:rPr>
+        <w:t xml:space="preserve"> Answer to the question </w:t>
+      </w:r>
+      <w:r>
+        <w:rPr>
+          <w:b w:val="0"/>
+          <w:bCs/>
+        </w:rPr>
+        <w:t>5</w:t>
+      </w:r>
+      <w:r>
+        <w:rPr>
+          <w:b w:val="0"/>
+          <w:bCs/>
+        </w:rPr>
+        <w:t>, chapter 2 from the book Ross, 4th ed. 2017</w:t>
+      </w:r>
+    </w:p>
+    <w:p>
+      <w:pPr>
+        <w:ind w:firstLine="720"/>
+        <w:jc w:val="both"/>
+      </w:pPr>
+      <w:r>
+        <w:rPr>
+          <w:b/>
+          <w:bCs/>
+        </w:rPr>
+        <w:t xml:space="preserve">Answer: </w:t>
+      </w:r>
+      <w:r>
+        <w:t xml:space="preserve">To answer this question we must first </w:t>
+      </w:r>
+      <w:proofErr w:type="spellStart"/>
+      <w:r>
+        <w:t>analyse</w:t>
+      </w:r>
+      <w:proofErr w:type="spellEnd"/>
+      <w:r>
+        <w:t xml:space="preserve"> the chances of not having rainfall for each </w:t>
+      </w:r>
+      <w:proofErr w:type="gramStart"/>
+      <w:r>
+        <w:t>cities</w:t>
+      </w:r>
+      <w:proofErr w:type="gramEnd"/>
+      <w:r>
+        <w:t>, then to evaluate the best week between cities, we would like to find the most value for the chance of not having ra</w:t>
+      </w:r>
+      <w:r>
+        <w:t>i</w:t>
+      </w:r>
+      <w:r>
+        <w:t>nfall.</w:t>
+      </w:r>
+      <w:r>
+        <w:t xml:space="preserve"> </w:t>
+      </w:r>
+    </w:p>
+    <w:p>
+      <w:pPr>
+        <w:ind w:firstLine="720"/>
+        <w:jc w:val="both"/>
+      </w:pPr>
+      <w:r>
+        <w:t>So first we find the highest value of not having rain in each city.</w:t>
+      </w:r>
+    </w:p>
+    <w:p>
+      <w:pPr>
+        <w:ind w:firstLine="720"/>
+        <w:jc w:val="both"/>
+      </w:pPr>
+      <m:oMath>
+        <m:func>
+          <m:funcPr>
+            <m:ctrlPr>
+              <w:rPr>
+                <w:rFonts w:ascii="Cambria Math" w:hAnsi="Cambria Math"/>
+                <w:i/>
+              </w:rPr>
+            </m:ctrlPr>
+          </m:funcPr>
+          <m:fName>
+            <m:r>
+              <m:rPr>
+                <m:sty m:val="p"/>
+              </m:rPr>
+              <w:rPr>
+                <w:rFonts w:ascii="Cambria Math" w:hAnsi="Cambria Math"/>
+              </w:rPr>
+              <m:t>max</m:t>
+            </m:r>
+          </m:fName>
+          <m:e>
+            <m:d>
+              <m:dPr>
+                <m:ctrlPr>
+                  <w:rPr>
+                    <w:rFonts w:ascii="Cambria Math" w:hAnsi="Cambria Math"/>
+                    <w:i/>
+                  </w:rPr>
+                </m:ctrlPr>
+              </m:dPr>
+              <m:e>
+                <m:sSub>
+                  <m:sSubPr>
+                    <m:ctrlPr>
+                      <w:rPr>
+                        <w:rFonts w:ascii="Cambria Math" w:hAnsi="Cambria Math"/>
+                        <w:i/>
+                      </w:rPr>
+                    </m:ctrlPr>
+                  </m:sSubPr>
+                  <m:e>
+                    <m:r>
+                      <w:rPr>
+                        <w:rFonts w:ascii="Cambria Math" w:hAnsi="Cambria Math"/>
+                      </w:rPr>
+                      <m:t>μ</m:t>
+                    </m:r>
+                  </m:e>
+                  <m:sub>
+                    <m:acc>
+                      <m:accPr>
+                        <m:chr m:val="̃"/>
+                        <m:ctrlPr>
+                          <w:rPr>
+                            <w:rFonts w:ascii="Cambria Math" w:hAnsi="Cambria Math"/>
+                            <w:i/>
+                          </w:rPr>
+                        </m:ctrlPr>
+                      </m:accPr>
+                      <m:e>
+                        <m:r>
+                          <w:rPr>
+                            <w:rFonts w:ascii="Cambria Math" w:hAnsi="Cambria Math"/>
+                          </w:rPr>
+                          <m:t>City1</m:t>
+                        </m:r>
+                      </m:e>
+                    </m:acc>
+                  </m:sub>
+                </m:sSub>
+              </m:e>
+            </m:d>
+          </m:e>
+        </m:func>
+        <m:r>
+          <w:rPr>
+            <w:rFonts w:ascii="Cambria Math" w:hAnsi="Cambria Math"/>
+          </w:rPr>
+          <m:t>=0.8</m:t>
+        </m:r>
+      </m:oMath>
+      <w:r>
+        <w:rPr>
+          <w:rFonts w:eastAsiaTheme="minorEastAsia"/>
+        </w:rPr>
+        <w:t xml:space="preserve"> then the set with maximum membership value is </w:t>
+      </w:r>
+      <m:oMath>
+        <m:r>
+          <w:rPr>
+            <w:rFonts w:ascii="Cambria Math" w:eastAsiaTheme="minorEastAsia" w:hAnsi="Cambria Math"/>
+          </w:rPr>
+          <m:t>{</m:t>
+        </m:r>
+        <m:f>
+          <m:fPr>
+            <m:ctrlPr>
+              <w:rPr>
+                <w:rFonts w:ascii="Cambria Math" w:eastAsiaTheme="minorEastAsia" w:hAnsi="Cambria Math"/>
+                <w:i/>
+              </w:rPr>
+            </m:ctrlPr>
+          </m:fPr>
+          <m:num>
+            <m:r>
+              <w:rPr>
+                <w:rFonts w:ascii="Cambria Math" w:eastAsiaTheme="minorEastAsia" w:hAnsi="Cambria Math"/>
+              </w:rPr>
+              <m:t>0.8</m:t>
+            </m:r>
+          </m:num>
+          <m:den>
+            <m:r>
+              <w:rPr>
+                <w:rFonts w:ascii="Cambria Math" w:eastAsiaTheme="minorEastAsia" w:hAnsi="Cambria Math"/>
+              </w:rPr>
+              <m:t>week1</m:t>
+            </m:r>
+          </m:den>
+        </m:f>
+        <m:r>
+          <w:rPr>
+            <w:rFonts w:ascii="Cambria Math" w:eastAsiaTheme="minorEastAsia" w:hAnsi="Cambria Math"/>
+          </w:rPr>
+          <m:t>+</m:t>
+        </m:r>
+        <m:f>
+          <m:fPr>
+            <m:ctrlPr>
+              <w:rPr>
+                <w:rFonts w:ascii="Cambria Math" w:eastAsiaTheme="minorEastAsia" w:hAnsi="Cambria Math"/>
+                <w:i/>
+              </w:rPr>
+            </m:ctrlPr>
+          </m:fPr>
+          <m:num>
+            <m:r>
+              <w:rPr>
+                <w:rFonts w:ascii="Cambria Math" w:eastAsiaTheme="minorEastAsia" w:hAnsi="Cambria Math"/>
+              </w:rPr>
+              <m:t>0.8</m:t>
+            </m:r>
+          </m:num>
+          <m:den>
+            <m:r>
+              <w:rPr>
+                <w:rFonts w:ascii="Cambria Math" w:eastAsiaTheme="minorEastAsia" w:hAnsi="Cambria Math"/>
+              </w:rPr>
+              <m:t>week4</m:t>
+            </m:r>
+          </m:den>
+        </m:f>
+        <m:r>
+          <w:rPr>
+            <w:rFonts w:ascii="Cambria Math" w:eastAsiaTheme="minorEastAsia" w:hAnsi="Cambria Math"/>
+          </w:rPr>
+          <m:t>}</m:t>
+        </m:r>
+      </m:oMath>
+    </w:p>
+    <w:p>
+      <w:pPr>
+        <w:ind w:firstLine="720"/>
+        <w:jc w:val="both"/>
+      </w:pPr>
+      <m:oMath>
+        <m:func>
+          <m:funcPr>
+            <m:ctrlPr>
+              <w:rPr>
+                <w:rFonts w:ascii="Cambria Math" w:hAnsi="Cambria Math"/>
+                <w:i/>
+              </w:rPr>
+            </m:ctrlPr>
+          </m:funcPr>
+          <m:fName>
+            <m:r>
+              <m:rPr>
+                <m:sty m:val="p"/>
+              </m:rPr>
+              <w:rPr>
+                <w:rFonts w:ascii="Cambria Math" w:hAnsi="Cambria Math"/>
+              </w:rPr>
+              <m:t>max</m:t>
+            </m:r>
+          </m:fName>
+          <m:e>
+            <m:d>
+              <m:dPr>
+                <m:ctrlPr>
+                  <w:rPr>
+                    <w:rFonts w:ascii="Cambria Math" w:hAnsi="Cambria Math"/>
+                    <w:i/>
+                  </w:rPr>
+                </m:ctrlPr>
+              </m:dPr>
+              <m:e>
+                <m:sSub>
+                  <m:sSubPr>
+                    <m:ctrlPr>
+                      <w:rPr>
+                        <w:rFonts w:ascii="Cambria Math" w:hAnsi="Cambria Math"/>
+                        <w:i/>
+                      </w:rPr>
+                    </m:ctrlPr>
+                  </m:sSubPr>
+                  <m:e>
+                    <m:r>
+                      <w:rPr>
+                        <w:rFonts w:ascii="Cambria Math" w:hAnsi="Cambria Math"/>
+                      </w:rPr>
+                      <m:t>μ</m:t>
+                    </m:r>
+                  </m:e>
+                  <m:sub>
+                    <m:acc>
+                      <m:accPr>
+                        <m:chr m:val="̃"/>
+                        <m:ctrlPr>
+                          <w:rPr>
+                            <w:rFonts w:ascii="Cambria Math" w:hAnsi="Cambria Math"/>
+                            <w:i/>
+                          </w:rPr>
+                        </m:ctrlPr>
+                      </m:accPr>
+                      <m:e>
+                        <m:r>
+                          <w:rPr>
+                            <w:rFonts w:ascii="Cambria Math" w:hAnsi="Cambria Math"/>
+                          </w:rPr>
+                          <m:t>City2</m:t>
+                        </m:r>
+                      </m:e>
+                    </m:acc>
+                  </m:sub>
+                </m:sSub>
+              </m:e>
+            </m:d>
+          </m:e>
+        </m:func>
+        <m:r>
+          <w:rPr>
+            <w:rFonts w:ascii="Cambria Math" w:hAnsi="Cambria Math"/>
+          </w:rPr>
+          <m:t>=0.9</m:t>
+        </m:r>
+      </m:oMath>
+      <w:r>
+        <w:rPr>
+          <w:rFonts w:eastAsiaTheme="minorEastAsia"/>
+        </w:rPr>
+        <w:t xml:space="preserve"> then the set with maximum membership value is </w:t>
+      </w:r>
+      <m:oMath>
+        <m:r>
+          <w:rPr>
+            <w:rFonts w:ascii="Cambria Math" w:eastAsiaTheme="minorEastAsia" w:hAnsi="Cambria Math"/>
+          </w:rPr>
+          <m:t>{</m:t>
+        </m:r>
+        <m:f>
+          <m:fPr>
+            <m:ctrlPr>
+              <w:rPr>
+                <w:rFonts w:ascii="Cambria Math" w:eastAsiaTheme="minorEastAsia" w:hAnsi="Cambria Math"/>
+                <w:i/>
+              </w:rPr>
+            </m:ctrlPr>
+          </m:fPr>
+          <m:num>
+            <m:r>
+              <w:rPr>
+                <w:rFonts w:ascii="Cambria Math" w:eastAsiaTheme="minorEastAsia" w:hAnsi="Cambria Math"/>
+              </w:rPr>
+              <m:t>0.9</m:t>
+            </m:r>
+          </m:num>
+          <m:den>
+            <m:r>
+              <w:rPr>
+                <w:rFonts w:ascii="Cambria Math" w:eastAsiaTheme="minorEastAsia" w:hAnsi="Cambria Math"/>
+              </w:rPr>
+              <m:t>week4</m:t>
+            </m:r>
+          </m:den>
+        </m:f>
+        <m:r>
+          <w:rPr>
+            <w:rFonts w:ascii="Cambria Math" w:eastAsiaTheme="minorEastAsia" w:hAnsi="Cambria Math"/>
+          </w:rPr>
+          <m:t>}</m:t>
+        </m:r>
+      </m:oMath>
+    </w:p>
+    <w:p>
+      <w:pPr>
+        <w:ind w:firstLine="720"/>
+        <w:jc w:val="both"/>
+        <w:rPr>
+          <w:rFonts w:eastAsiaTheme="minorEastAsia"/>
+        </w:rPr>
+      </w:pPr>
+      <m:oMath>
+        <m:func>
+          <m:funcPr>
+            <m:ctrlPr>
+              <w:rPr>
+                <w:rFonts w:ascii="Cambria Math" w:hAnsi="Cambria Math"/>
+                <w:i/>
+              </w:rPr>
+            </m:ctrlPr>
+          </m:funcPr>
+          <m:fName>
+            <m:r>
+              <m:rPr>
+                <m:sty m:val="p"/>
+              </m:rPr>
+              <w:rPr>
+                <w:rFonts w:ascii="Cambria Math" w:hAnsi="Cambria Math"/>
+              </w:rPr>
+              <m:t>max</m:t>
+            </m:r>
+          </m:fName>
+          <m:e>
+            <m:d>
+              <m:dPr>
+                <m:ctrlPr>
+                  <w:rPr>
+                    <w:rFonts w:ascii="Cambria Math" w:hAnsi="Cambria Math"/>
+                    <w:i/>
+                  </w:rPr>
+                </m:ctrlPr>
+              </m:dPr>
+              <m:e>
+                <m:sSub>
+                  <m:sSubPr>
+                    <m:ctrlPr>
+                      <w:rPr>
+                        <w:rFonts w:ascii="Cambria Math" w:hAnsi="Cambria Math"/>
+                        <w:i/>
+                      </w:rPr>
+                    </m:ctrlPr>
+                  </m:sSubPr>
+                  <m:e>
+                    <m:r>
+                      <w:rPr>
+                        <w:rFonts w:ascii="Cambria Math" w:hAnsi="Cambria Math"/>
+                      </w:rPr>
+                      <m:t>μ</m:t>
+                    </m:r>
+                  </m:e>
+                  <m:sub>
+                    <m:acc>
+                      <m:accPr>
+                        <m:chr m:val="̃"/>
+                        <m:ctrlPr>
+                          <w:rPr>
+                            <w:rFonts w:ascii="Cambria Math" w:hAnsi="Cambria Math"/>
+                            <w:i/>
+                          </w:rPr>
+                        </m:ctrlPr>
+                      </m:accPr>
+                      <m:e>
+                        <m:r>
+                          <w:rPr>
+                            <w:rFonts w:ascii="Cambria Math" w:hAnsi="Cambria Math"/>
+                          </w:rPr>
+                          <m:t>City3</m:t>
+                        </m:r>
+                      </m:e>
+                    </m:acc>
+                  </m:sub>
+                </m:sSub>
+              </m:e>
+            </m:d>
+          </m:e>
+        </m:func>
+        <m:r>
+          <w:rPr>
+            <w:rFonts w:ascii="Cambria Math" w:hAnsi="Cambria Math"/>
+          </w:rPr>
+          <m:t>=0.9</m:t>
+        </m:r>
+      </m:oMath>
+      <w:r>
+        <w:rPr>
+          <w:rFonts w:eastAsiaTheme="minorEastAsia"/>
+        </w:rPr>
+        <w:t xml:space="preserve"> then the set with maximum membership value is </w:t>
+      </w:r>
+      <m:oMath>
+        <m:r>
+          <w:rPr>
+            <w:rFonts w:ascii="Cambria Math" w:eastAsiaTheme="minorEastAsia" w:hAnsi="Cambria Math"/>
+          </w:rPr>
+          <m:t>{</m:t>
+        </m:r>
+        <m:f>
+          <m:fPr>
+            <m:ctrlPr>
+              <w:rPr>
+                <w:rFonts w:ascii="Cambria Math" w:eastAsiaTheme="minorEastAsia" w:hAnsi="Cambria Math"/>
+                <w:i/>
+              </w:rPr>
+            </m:ctrlPr>
+          </m:fPr>
+          <m:num>
+            <m:r>
+              <w:rPr>
+                <w:rFonts w:ascii="Cambria Math" w:eastAsiaTheme="minorEastAsia" w:hAnsi="Cambria Math"/>
+              </w:rPr>
+              <m:t>0.9</m:t>
+            </m:r>
+          </m:num>
+          <m:den>
+            <m:r>
+              <w:rPr>
+                <w:rFonts w:ascii="Cambria Math" w:eastAsiaTheme="minorEastAsia" w:hAnsi="Cambria Math"/>
+              </w:rPr>
+              <m:t>week2</m:t>
+            </m:r>
+          </m:den>
+        </m:f>
+        <m:r>
+          <w:rPr>
+            <w:rFonts w:ascii="Cambria Math" w:eastAsiaTheme="minorEastAsia" w:hAnsi="Cambria Math"/>
+          </w:rPr>
+          <m:t>}</m:t>
+        </m:r>
+      </m:oMath>
+    </w:p>
+    <w:p>
+      <w:pPr>
+        <w:ind w:firstLine="720"/>
+        <w:jc w:val="both"/>
+        <w:rPr>
+          <w:rFonts w:eastAsiaTheme="minorEastAsia"/>
+        </w:rPr>
+      </w:pPr>
+      <w:r>
+        <w:rPr>
+          <w:rFonts w:eastAsiaTheme="minorEastAsia"/>
+        </w:rPr>
+        <w:t>And then we need to choose the highest between the highest membership values between cities.</w:t>
+      </w:r>
+      <w:r>
+        <w:rPr>
+          <w:rFonts w:eastAsiaTheme="minorEastAsia"/>
+        </w:rPr>
+        <w:t xml:space="preserve"> It’s obvious that both </w:t>
+      </w:r>
+      <m:oMath>
+        <m:acc>
+          <m:accPr>
+            <m:chr m:val="̃"/>
+            <m:ctrlPr>
+              <w:rPr>
+                <w:rFonts w:ascii="Cambria Math" w:eastAsiaTheme="minorEastAsia" w:hAnsi="Cambria Math"/>
+                <w:i/>
+              </w:rPr>
+            </m:ctrlPr>
+          </m:accPr>
+          <m:e>
+            <m:r>
+              <w:rPr>
+                <w:rFonts w:ascii="Cambria Math" w:eastAsiaTheme="minorEastAsia" w:hAnsi="Cambria Math"/>
+              </w:rPr>
+              <m:t>City2</m:t>
+            </m:r>
+          </m:e>
+        </m:acc>
+      </m:oMath>
+      <w:r>
+        <w:rPr>
+          <w:rFonts w:eastAsiaTheme="minorEastAsia"/>
+        </w:rPr>
+        <w:t xml:space="preserve"> and </w:t>
+      </w:r>
+      <m:oMath>
+        <m:acc>
+          <m:accPr>
+            <m:chr m:val="̃"/>
+            <m:ctrlPr>
+              <w:rPr>
+                <w:rFonts w:ascii="Cambria Math" w:eastAsiaTheme="minorEastAsia" w:hAnsi="Cambria Math"/>
+                <w:i/>
+              </w:rPr>
+            </m:ctrlPr>
+          </m:accPr>
+          <m:e>
+            <m:r>
+              <w:rPr>
+                <w:rFonts w:ascii="Cambria Math" w:eastAsiaTheme="minorEastAsia" w:hAnsi="Cambria Math"/>
+              </w:rPr>
+              <m:t>City3</m:t>
+            </m:r>
+          </m:e>
+        </m:acc>
+      </m:oMath>
+      <w:r>
+        <w:rPr>
+          <w:rFonts w:eastAsiaTheme="minorEastAsia"/>
+        </w:rPr>
+        <w:t xml:space="preserve"> </w:t>
+      </w:r>
+      <w:r>
+        <w:rPr>
+          <w:rFonts w:eastAsiaTheme="minorEastAsia"/>
+        </w:rPr>
+        <w:t>have the highest values</w:t>
+      </w:r>
+      <w:r>
+        <w:rPr>
+          <w:rFonts w:eastAsiaTheme="minorEastAsia"/>
+        </w:rPr>
+        <w:t>.</w:t>
+      </w:r>
+      <w:r>
+        <w:rPr>
+          <w:rFonts w:eastAsiaTheme="minorEastAsia"/>
+        </w:rPr>
+        <w:t xml:space="preserve"> So to hold the event we can either choose </w:t>
+      </w:r>
+      <w:r>
+        <w:rPr>
+          <w:rFonts w:eastAsiaTheme="minorEastAsia"/>
+          <w:u w:val="single"/>
+        </w:rPr>
+        <w:t xml:space="preserve">week4 in </w:t>
+      </w:r>
+      <m:oMath>
+        <m:acc>
+          <m:accPr>
+            <m:chr m:val="̃"/>
+            <m:ctrlPr>
+              <w:rPr>
+                <w:rFonts w:ascii="Cambria Math" w:eastAsiaTheme="minorEastAsia" w:hAnsi="Cambria Math"/>
+                <w:i/>
+                <w:u w:val="single"/>
+              </w:rPr>
+            </m:ctrlPr>
+          </m:accPr>
+          <m:e>
+            <m:r>
+              <w:rPr>
+                <w:rFonts w:ascii="Cambria Math" w:eastAsiaTheme="minorEastAsia" w:hAnsi="Cambria Math"/>
+                <w:u w:val="single"/>
+              </w:rPr>
+              <m:t>City2</m:t>
+            </m:r>
+          </m:e>
+        </m:acc>
+      </m:oMath>
+      <w:r>
+        <w:rPr>
+          <w:rFonts w:eastAsiaTheme="minorEastAsia"/>
+        </w:rPr>
+        <w:t xml:space="preserve"> or </w:t>
+      </w:r>
+      <w:r>
+        <w:rPr>
+          <w:rFonts w:eastAsiaTheme="minorEastAsia"/>
+          <w:u w:val="single"/>
+        </w:rPr>
+        <w:t xml:space="preserve">week2 in </w:t>
+      </w:r>
+      <m:oMath>
+        <m:acc>
+          <m:accPr>
+            <m:chr m:val="̃"/>
+            <m:ctrlPr>
+              <w:rPr>
+                <w:rFonts w:ascii="Cambria Math" w:eastAsiaTheme="minorEastAsia" w:hAnsi="Cambria Math"/>
+                <w:i/>
+                <w:u w:val="single"/>
+              </w:rPr>
+            </m:ctrlPr>
+          </m:accPr>
+          <m:e>
+            <m:r>
+              <w:rPr>
+                <w:rFonts w:ascii="Cambria Math" w:eastAsiaTheme="minorEastAsia" w:hAnsi="Cambria Math"/>
+                <w:u w:val="single"/>
+              </w:rPr>
+              <m:t>City3</m:t>
+            </m:r>
+          </m:e>
+        </m:acc>
+      </m:oMath>
+      <w:r>
+        <w:rPr>
+          <w:rFonts w:eastAsiaTheme="minorEastAsia"/>
+        </w:rPr>
+        <w:t>.</w:t>
+      </w:r>
+    </w:p>
+    <w:p>
+      <w:r>
+        <w:br w:type="page"/>
+      </w:r>
+    </w:p>
+    <w:p>
+      <w:pPr>
+        <w:pStyle w:val="Heading1"/>
+        <w:rPr>
+          <w:rFonts w:eastAsiaTheme="minorEastAsia"/>
+        </w:rPr>
+      </w:pPr>
       <w:bookmarkStart w:id="0" w:name="_GoBack"/>
       <w:bookmarkEnd w:id="0"/>
+      <w:r>
+        <w:rPr>
+          <w:rFonts w:eastAsiaTheme="minorEastAsia"/>
+        </w:rPr>
+        <w:lastRenderedPageBreak/>
+        <w:t>Fuzzy Numbers</w:t>
+      </w:r>
     </w:p>
     <w:p/>
+    <w:p>
+      <w:pPr>
+        <w:pStyle w:val="Heading2"/>
+        <w:rPr>
+          <w:b w:val="0"/>
+          <w:bCs/>
+        </w:rPr>
+      </w:pPr>
+      <w:proofErr w:type="spellStart"/>
+      <w:r>
+        <w:t>Excersise</w:t>
+      </w:r>
+      <w:proofErr w:type="spellEnd"/>
+      <w:r>
+        <w:t xml:space="preserve"> 8. </w:t>
+      </w:r>
+      <w:r>
+        <w:rPr>
+          <w:b w:val="0"/>
+          <w:bCs/>
+        </w:rPr>
+        <w:t xml:space="preserve">Find the Answer to question 3, chapter five of Zimmermann, 4th </w:t>
+      </w:r>
+      <w:proofErr w:type="spellStart"/>
+      <w:r>
+        <w:rPr>
+          <w:b w:val="0"/>
+          <w:bCs/>
+        </w:rPr>
+        <w:t>ed</w:t>
+      </w:r>
+      <w:proofErr w:type="spellEnd"/>
+      <w:r>
+        <w:rPr>
+          <w:b w:val="0"/>
+          <w:bCs/>
+        </w:rPr>
+        <w:t>, 2001 book</w:t>
+      </w:r>
+    </w:p>
+    <w:p>
+      <w:r>
+        <w:rPr>
+          <w:b/>
+          <w:bCs/>
+        </w:rPr>
+        <w:t>Answer:</w:t>
+      </w:r>
+      <w:r>
+        <w:rPr>
+          <w:b/>
+          <w:bCs/>
+        </w:rPr>
+        <w:t xml:space="preserve"> </w:t>
+      </w:r>
+    </w:p>
+    <w:p>
+      <w:pPr>
+        <w:rPr>
+          <w:rFonts w:eastAsiaTheme="minorEastAsia"/>
+        </w:rPr>
+      </w:pPr>
+      <w:r>
+        <w:rPr>
+          <w:b/>
+          <w:bCs/>
+          <w:sz w:val="28"/>
+          <w:szCs w:val="28"/>
+        </w:rPr>
+        <w:t>(a)</w:t>
+      </w:r>
+      <w:r>
+        <w:rPr>
+          <w:b/>
+          <w:bCs/>
+        </w:rPr>
+        <w:t xml:space="preserve"> </w:t>
+      </w:r>
+      <w:r>
+        <w:rPr>
+          <w:rFonts w:eastAsiaTheme="minorEastAsia"/>
+        </w:rPr>
+        <w:t>for</w:t>
+      </w:r>
+      <w:r>
+        <w:rPr>
+          <w:rFonts w:eastAsiaTheme="minorEastAsia"/>
+          <w:b/>
+          <w:bCs/>
+        </w:rPr>
+        <w:t xml:space="preserve"> </w:t>
+      </w:r>
+      <w:r>
+        <w:rPr>
+          <w:rFonts w:eastAsiaTheme="minorEastAsia"/>
+        </w:rPr>
+        <w:t>this part</w:t>
+      </w:r>
+      <w:r>
+        <w:rPr>
+          <w:rFonts w:eastAsiaTheme="minorEastAsia"/>
+        </w:rPr>
+        <w:t xml:space="preserve">, it’s obvious that </w:t>
+      </w:r>
+      <m:oMath>
+        <m:sSub>
+          <m:sSubPr>
+            <m:ctrlPr>
+              <w:rPr>
+                <w:rFonts w:ascii="Cambria Math" w:eastAsiaTheme="minorEastAsia" w:hAnsi="Cambria Math"/>
+                <w:i/>
+              </w:rPr>
+            </m:ctrlPr>
+          </m:sSubPr>
+          <m:e>
+            <m:r>
+              <w:rPr>
+                <w:rFonts w:ascii="Cambria Math" w:eastAsiaTheme="minorEastAsia" w:hAnsi="Cambria Math"/>
+              </w:rPr>
+              <m:t>μ</m:t>
+            </m:r>
+          </m:e>
+          <m:sub>
+            <m:acc>
+              <m:accPr>
+                <m:chr m:val="̃"/>
+                <m:ctrlPr>
+                  <w:rPr>
+                    <w:rFonts w:ascii="Cambria Math" w:eastAsiaTheme="minorEastAsia" w:hAnsi="Cambria Math"/>
+                    <w:i/>
+                  </w:rPr>
+                </m:ctrlPr>
+              </m:accPr>
+              <m:e>
+                <m:r>
+                  <w:rPr>
+                    <w:rFonts w:ascii="Cambria Math" w:eastAsiaTheme="minorEastAsia" w:hAnsi="Cambria Math"/>
+                  </w:rPr>
+                  <m:t>A</m:t>
+                </m:r>
+              </m:e>
+            </m:acc>
+          </m:sub>
+        </m:sSub>
+      </m:oMath>
+      <w:r>
+        <w:rPr>
+          <w:rFonts w:eastAsiaTheme="minorEastAsia"/>
+        </w:rPr>
+        <w:t xml:space="preserve"> is similar to a LR type fuzzy number.</w:t>
+      </w:r>
+      <w:r>
+        <w:rPr>
+          <w:rFonts w:eastAsiaTheme="minorEastAsia"/>
+        </w:rPr>
+        <w:t xml:space="preserve"> First the parameters can be </w:t>
+      </w:r>
+      <m:oMath>
+        <m:r>
+          <w:rPr>
+            <w:rFonts w:ascii="Cambria Math" w:eastAsiaTheme="minorEastAsia" w:hAnsi="Cambria Math"/>
+          </w:rPr>
+          <m:t>m=5,  α=2,  β=3</m:t>
+        </m:r>
+      </m:oMath>
+      <w:r>
+        <w:rPr>
+          <w:rFonts w:eastAsiaTheme="minorEastAsia"/>
+        </w:rPr>
+        <w:t>.</w:t>
+      </w:r>
+      <w:r>
+        <w:rPr>
+          <w:rFonts w:eastAsiaTheme="minorEastAsia"/>
+        </w:rPr>
+        <w:t xml:space="preserve"> </w:t>
+      </w:r>
+      <w:r>
+        <w:rPr>
+          <w:rFonts w:eastAsiaTheme="minorEastAsia"/>
+        </w:rPr>
+        <w:t xml:space="preserve">And </w:t>
+      </w:r>
+      <w:r>
+        <w:rPr>
+          <w:rFonts w:eastAsiaTheme="minorEastAsia"/>
+        </w:rPr>
+        <w:t>we can write the L and R functions as</w:t>
+      </w:r>
+    </w:p>
+    <w:p>
+      <w:pPr>
+        <w:rPr>
+          <w:rFonts w:eastAsiaTheme="minorEastAsia"/>
+        </w:rPr>
+      </w:pPr>
+      <m:oMathPara>
+        <m:oMath>
+          <m:r>
+            <w:rPr>
+              <w:rFonts w:ascii="Cambria Math" w:eastAsiaTheme="minorEastAsia" w:hAnsi="Cambria Math"/>
+            </w:rPr>
+            <m:t>L</m:t>
+          </m:r>
+          <m:d>
+            <m:dPr>
+              <m:ctrlPr>
+                <w:rPr>
+                  <w:rFonts w:ascii="Cambria Math" w:eastAsiaTheme="minorEastAsia" w:hAnsi="Cambria Math"/>
+                  <w:i/>
+                </w:rPr>
+              </m:ctrlPr>
+            </m:dPr>
+            <m:e>
+              <m:r>
+                <w:rPr>
+                  <w:rFonts w:ascii="Cambria Math" w:eastAsiaTheme="minorEastAsia" w:hAnsi="Cambria Math"/>
+                </w:rPr>
+                <m:t>x</m:t>
+              </m:r>
+            </m:e>
+          </m:d>
+          <m:r>
+            <w:rPr>
+              <w:rFonts w:ascii="Cambria Math" w:eastAsiaTheme="minorEastAsia" w:hAnsi="Cambria Math"/>
+            </w:rPr>
+            <m:t>=</m:t>
+          </m:r>
+          <m:sSup>
+            <m:sSupPr>
+              <m:ctrlPr>
+                <w:rPr>
+                  <w:rFonts w:ascii="Cambria Math" w:eastAsiaTheme="minorEastAsia" w:hAnsi="Cambria Math"/>
+                  <w:i/>
+                </w:rPr>
+              </m:ctrlPr>
+            </m:sSupPr>
+            <m:e>
+              <m:r>
+                <w:rPr>
+                  <w:rFonts w:ascii="Cambria Math" w:eastAsiaTheme="minorEastAsia" w:hAnsi="Cambria Math"/>
+                </w:rPr>
+                <m:t>(1+</m:t>
+              </m:r>
+              <m:sSup>
+                <m:sSupPr>
+                  <m:ctrlPr>
+                    <w:rPr>
+                      <w:rFonts w:ascii="Cambria Math" w:eastAsiaTheme="minorEastAsia" w:hAnsi="Cambria Math"/>
+                      <w:i/>
+                    </w:rPr>
+                  </m:ctrlPr>
+                </m:sSupPr>
+                <m:e>
+                  <m:r>
+                    <w:rPr>
+                      <w:rFonts w:ascii="Cambria Math" w:eastAsiaTheme="minorEastAsia" w:hAnsi="Cambria Math"/>
+                    </w:rPr>
+                    <m:t>x</m:t>
+                  </m:r>
+                </m:e>
+                <m:sup>
+                  <m:r>
+                    <w:rPr>
+                      <w:rFonts w:ascii="Cambria Math" w:eastAsiaTheme="minorEastAsia" w:hAnsi="Cambria Math"/>
+                    </w:rPr>
+                    <m:t>2</m:t>
+                  </m:r>
+                </m:sup>
+              </m:sSup>
+              <m:r>
+                <w:rPr>
+                  <w:rFonts w:ascii="Cambria Math" w:eastAsiaTheme="minorEastAsia" w:hAnsi="Cambria Math"/>
+                </w:rPr>
+                <m:t>)</m:t>
+              </m:r>
+            </m:e>
+            <m:sup>
+              <m:r>
+                <w:rPr>
+                  <w:rFonts w:ascii="Cambria Math" w:eastAsiaTheme="minorEastAsia" w:hAnsi="Cambria Math"/>
+                </w:rPr>
+                <m:t>-1</m:t>
+              </m:r>
+            </m:sup>
+          </m:sSup>
+        </m:oMath>
+      </m:oMathPara>
+    </w:p>
+    <w:p>
+      <w:pPr>
+        <w:rPr>
+          <w:rFonts w:eastAsiaTheme="minorEastAsia"/>
+        </w:rPr>
+      </w:pPr>
+      <m:oMathPara>
+        <m:oMath>
+          <m:r>
+            <w:rPr>
+              <w:rFonts w:ascii="Cambria Math" w:eastAsiaTheme="minorEastAsia" w:hAnsi="Cambria Math"/>
+            </w:rPr>
+            <m:t>R</m:t>
+          </m:r>
+          <m:d>
+            <m:dPr>
+              <m:ctrlPr>
+                <w:rPr>
+                  <w:rFonts w:ascii="Cambria Math" w:eastAsiaTheme="minorEastAsia" w:hAnsi="Cambria Math"/>
+                  <w:i/>
+                </w:rPr>
+              </m:ctrlPr>
+            </m:dPr>
+            <m:e>
+              <m:r>
+                <w:rPr>
+                  <w:rFonts w:ascii="Cambria Math" w:eastAsiaTheme="minorEastAsia" w:hAnsi="Cambria Math"/>
+                </w:rPr>
+                <m:t>x</m:t>
+              </m:r>
+            </m:e>
+          </m:d>
+          <m:r>
+            <w:rPr>
+              <w:rFonts w:ascii="Cambria Math" w:eastAsiaTheme="minorEastAsia" w:hAnsi="Cambria Math"/>
+            </w:rPr>
+            <m:t>=</m:t>
+          </m:r>
+          <m:sSup>
+            <m:sSupPr>
+              <m:ctrlPr>
+                <w:rPr>
+                  <w:rFonts w:ascii="Cambria Math" w:eastAsiaTheme="minorEastAsia" w:hAnsi="Cambria Math"/>
+                  <w:i/>
+                </w:rPr>
+              </m:ctrlPr>
+            </m:sSupPr>
+            <m:e>
+              <m:r>
+                <w:rPr>
+                  <w:rFonts w:ascii="Cambria Math" w:eastAsiaTheme="minorEastAsia" w:hAnsi="Cambria Math"/>
+                </w:rPr>
+                <m:t>(1+|2x|)</m:t>
+              </m:r>
+            </m:e>
+            <m:sup>
+              <m:r>
+                <w:rPr>
+                  <w:rFonts w:ascii="Cambria Math" w:eastAsiaTheme="minorEastAsia" w:hAnsi="Cambria Math"/>
+                </w:rPr>
+                <m:t>-1</m:t>
+              </m:r>
+            </m:sup>
+          </m:sSup>
+        </m:oMath>
+      </m:oMathPara>
+    </w:p>
+    <w:p>
+      <w:pPr>
+        <w:rPr>
+          <w:rFonts w:eastAsiaTheme="minorEastAsia"/>
+        </w:rPr>
+      </w:pPr>
+      <w:r>
+        <w:rPr>
+          <w:rFonts w:eastAsiaTheme="minorEastAsia"/>
+        </w:rPr>
+        <w:t xml:space="preserve">And to prove that </w:t>
+      </w:r>
+      <w:r>
+        <w:rPr>
+          <w:rFonts w:eastAsiaTheme="minorEastAsia"/>
+        </w:rPr>
+        <w:t xml:space="preserve">these L-R functions would produce the Left and right functions represented for </w:t>
+      </w:r>
+      <m:oMath>
+        <m:sSub>
+          <m:sSubPr>
+            <m:ctrlPr>
+              <w:rPr>
+                <w:rFonts w:ascii="Cambria Math" w:eastAsiaTheme="minorEastAsia" w:hAnsi="Cambria Math"/>
+                <w:i/>
+              </w:rPr>
+            </m:ctrlPr>
+          </m:sSubPr>
+          <m:e>
+            <m:r>
+              <w:rPr>
+                <w:rFonts w:ascii="Cambria Math" w:eastAsiaTheme="minorEastAsia" w:hAnsi="Cambria Math"/>
+              </w:rPr>
+              <m:t>μ</m:t>
+            </m:r>
+          </m:e>
+          <m:sub>
+            <m:acc>
+              <m:accPr>
+                <m:chr m:val="̃"/>
+                <m:ctrlPr>
+                  <w:rPr>
+                    <w:rFonts w:ascii="Cambria Math" w:eastAsiaTheme="minorEastAsia" w:hAnsi="Cambria Math"/>
+                    <w:i/>
+                  </w:rPr>
+                </m:ctrlPr>
+              </m:accPr>
+              <m:e>
+                <m:r>
+                  <w:rPr>
+                    <w:rFonts w:ascii="Cambria Math" w:eastAsiaTheme="minorEastAsia" w:hAnsi="Cambria Math"/>
+                  </w:rPr>
+                  <m:t>A</m:t>
+                </m:r>
+              </m:e>
+            </m:acc>
+          </m:sub>
+        </m:sSub>
+      </m:oMath>
+      <w:r>
+        <w:rPr>
+          <w:rFonts w:eastAsiaTheme="minorEastAsia"/>
+        </w:rPr>
+        <w:t>, we can write them down.</w:t>
+      </w:r>
+    </w:p>
+    <w:p>
+      <w:pPr>
+        <w:rPr>
+          <w:rFonts w:eastAsiaTheme="minorEastAsia"/>
+        </w:rPr>
+      </w:pPr>
+      <m:oMathPara>
+        <m:oMath>
+          <m:r>
+            <w:rPr>
+              <w:rFonts w:ascii="Cambria Math" w:eastAsiaTheme="minorEastAsia" w:hAnsi="Cambria Math"/>
+            </w:rPr>
+            <m:t>L</m:t>
+          </m:r>
+          <m:d>
+            <m:dPr>
+              <m:ctrlPr>
+                <w:rPr>
+                  <w:rFonts w:ascii="Cambria Math" w:eastAsiaTheme="minorEastAsia" w:hAnsi="Cambria Math"/>
+                  <w:i/>
+                </w:rPr>
+              </m:ctrlPr>
+            </m:dPr>
+            <m:e>
+              <m:f>
+                <m:fPr>
+                  <m:ctrlPr>
+                    <w:rPr>
+                      <w:rFonts w:ascii="Cambria Math" w:eastAsiaTheme="minorEastAsia" w:hAnsi="Cambria Math"/>
+                      <w:i/>
+                    </w:rPr>
+                  </m:ctrlPr>
+                </m:fPr>
+                <m:num>
+                  <m:r>
+                    <w:rPr>
+                      <w:rFonts w:ascii="Cambria Math" w:eastAsiaTheme="minorEastAsia" w:hAnsi="Cambria Math"/>
+                    </w:rPr>
+                    <m:t>m-x</m:t>
+                  </m:r>
+                </m:num>
+                <m:den>
+                  <m:r>
+                    <w:rPr>
+                      <w:rFonts w:ascii="Cambria Math" w:eastAsiaTheme="minorEastAsia" w:hAnsi="Cambria Math"/>
+                    </w:rPr>
+                    <m:t>α</m:t>
+                  </m:r>
+                </m:den>
+              </m:f>
+            </m:e>
+          </m:d>
+          <m:r>
+            <w:rPr>
+              <w:rFonts w:ascii="Cambria Math" w:eastAsiaTheme="minorEastAsia" w:hAnsi="Cambria Math"/>
+            </w:rPr>
+            <m:t>=L</m:t>
+          </m:r>
+          <m:d>
+            <m:dPr>
+              <m:ctrlPr>
+                <w:rPr>
+                  <w:rFonts w:ascii="Cambria Math" w:eastAsiaTheme="minorEastAsia" w:hAnsi="Cambria Math"/>
+                  <w:i/>
+                </w:rPr>
+              </m:ctrlPr>
+            </m:dPr>
+            <m:e>
+              <m:f>
+                <m:fPr>
+                  <m:ctrlPr>
+                    <w:rPr>
+                      <w:rFonts w:ascii="Cambria Math" w:eastAsiaTheme="minorEastAsia" w:hAnsi="Cambria Math"/>
+                      <w:i/>
+                    </w:rPr>
+                  </m:ctrlPr>
+                </m:fPr>
+                <m:num>
+                  <m:r>
+                    <w:rPr>
+                      <w:rFonts w:ascii="Cambria Math" w:eastAsiaTheme="minorEastAsia" w:hAnsi="Cambria Math"/>
+                    </w:rPr>
+                    <m:t>5-x</m:t>
+                  </m:r>
+                </m:num>
+                <m:den>
+                  <m:r>
+                    <w:rPr>
+                      <w:rFonts w:ascii="Cambria Math" w:eastAsiaTheme="minorEastAsia" w:hAnsi="Cambria Math"/>
+                    </w:rPr>
+                    <m:t>2</m:t>
+                  </m:r>
+                </m:den>
+              </m:f>
+            </m:e>
+          </m:d>
+          <m:r>
+            <w:rPr>
+              <w:rFonts w:ascii="Cambria Math" w:eastAsiaTheme="minorEastAsia" w:hAnsi="Cambria Math"/>
+            </w:rPr>
+            <m:t>=</m:t>
+          </m:r>
+          <m:sSup>
+            <m:sSupPr>
+              <m:ctrlPr>
+                <w:rPr>
+                  <w:rFonts w:ascii="Cambria Math" w:eastAsiaTheme="minorEastAsia" w:hAnsi="Cambria Math"/>
+                  <w:i/>
+                </w:rPr>
+              </m:ctrlPr>
+            </m:sSupPr>
+            <m:e>
+              <m:d>
+                <m:dPr>
+                  <m:ctrlPr>
+                    <w:rPr>
+                      <w:rFonts w:ascii="Cambria Math" w:eastAsiaTheme="minorEastAsia" w:hAnsi="Cambria Math"/>
+                      <w:i/>
+                    </w:rPr>
+                  </m:ctrlPr>
+                </m:dPr>
+                <m:e>
+                  <m:r>
+                    <w:rPr>
+                      <w:rFonts w:ascii="Cambria Math" w:eastAsiaTheme="minorEastAsia" w:hAnsi="Cambria Math"/>
+                    </w:rPr>
+                    <m:t>1-</m:t>
+                  </m:r>
+                  <m:sSup>
+                    <m:sSupPr>
+                      <m:ctrlPr>
+                        <w:rPr>
+                          <w:rFonts w:ascii="Cambria Math" w:eastAsiaTheme="minorEastAsia" w:hAnsi="Cambria Math"/>
+                          <w:i/>
+                        </w:rPr>
+                      </m:ctrlPr>
+                    </m:sSupPr>
+                    <m:e>
+                      <m:d>
+                        <m:dPr>
+                          <m:ctrlPr>
+                            <w:rPr>
+                              <w:rFonts w:ascii="Cambria Math" w:eastAsiaTheme="minorEastAsia" w:hAnsi="Cambria Math"/>
+                              <w:i/>
+                            </w:rPr>
+                          </m:ctrlPr>
+                        </m:dPr>
+                        <m:e>
+                          <m:f>
+                            <m:fPr>
+                              <m:ctrlPr>
+                                <w:rPr>
+                                  <w:rFonts w:ascii="Cambria Math" w:eastAsiaTheme="minorEastAsia" w:hAnsi="Cambria Math"/>
+                                  <w:i/>
+                                </w:rPr>
+                              </m:ctrlPr>
+                            </m:fPr>
+                            <m:num>
+                              <m:r>
+                                <w:rPr>
+                                  <w:rFonts w:ascii="Cambria Math" w:eastAsiaTheme="minorEastAsia" w:hAnsi="Cambria Math"/>
+                                </w:rPr>
+                                <m:t>5-x</m:t>
+                              </m:r>
+                            </m:num>
+                            <m:den>
+                              <m:r>
+                                <w:rPr>
+                                  <w:rFonts w:ascii="Cambria Math" w:eastAsiaTheme="minorEastAsia" w:hAnsi="Cambria Math"/>
+                                </w:rPr>
+                                <m:t>2</m:t>
+                              </m:r>
+                            </m:den>
+                          </m:f>
+                        </m:e>
+                      </m:d>
+                    </m:e>
+                    <m:sup>
+                      <m:r>
+                        <w:rPr>
+                          <w:rFonts w:ascii="Cambria Math" w:eastAsiaTheme="minorEastAsia" w:hAnsi="Cambria Math"/>
+                        </w:rPr>
+                        <m:t>2</m:t>
+                      </m:r>
+                    </m:sup>
+                  </m:sSup>
+                </m:e>
+              </m:d>
+            </m:e>
+            <m:sup>
+              <m:r>
+                <w:rPr>
+                  <w:rFonts w:ascii="Cambria Math" w:eastAsiaTheme="minorEastAsia" w:hAnsi="Cambria Math"/>
+                </w:rPr>
+                <m:t>-1</m:t>
+              </m:r>
+            </m:sup>
+          </m:sSup>
+        </m:oMath>
+      </m:oMathPara>
+    </w:p>
+    <w:p>
+      <w:pPr>
+        <w:rPr>
+          <w:rFonts w:eastAsiaTheme="minorEastAsia"/>
+        </w:rPr>
+      </w:pPr>
+      <m:oMathPara>
+        <m:oMath>
+          <m:r>
+            <w:rPr>
+              <w:rFonts w:ascii="Cambria Math" w:eastAsiaTheme="minorEastAsia" w:hAnsi="Cambria Math"/>
+            </w:rPr>
+            <m:t>L</m:t>
+          </m:r>
+          <m:d>
+            <m:dPr>
+              <m:ctrlPr>
+                <w:rPr>
+                  <w:rFonts w:ascii="Cambria Math" w:eastAsiaTheme="minorEastAsia" w:hAnsi="Cambria Math"/>
+                  <w:i/>
+                </w:rPr>
+              </m:ctrlPr>
+            </m:dPr>
+            <m:e>
+              <m:f>
+                <m:fPr>
+                  <m:ctrlPr>
+                    <w:rPr>
+                      <w:rFonts w:ascii="Cambria Math" w:eastAsiaTheme="minorEastAsia" w:hAnsi="Cambria Math"/>
+                      <w:i/>
+                    </w:rPr>
+                  </m:ctrlPr>
+                </m:fPr>
+                <m:num>
+                  <m:r>
+                    <w:rPr>
+                      <w:rFonts w:ascii="Cambria Math" w:eastAsiaTheme="minorEastAsia" w:hAnsi="Cambria Math"/>
+                    </w:rPr>
+                    <m:t>x-m</m:t>
+                  </m:r>
+                </m:num>
+                <m:den>
+                  <m:r>
+                    <w:rPr>
+                      <w:rFonts w:ascii="Cambria Math" w:eastAsiaTheme="minorEastAsia" w:hAnsi="Cambria Math"/>
+                    </w:rPr>
+                    <m:t>β</m:t>
+                  </m:r>
+                </m:den>
+              </m:f>
+            </m:e>
+          </m:d>
+          <m:r>
+            <w:rPr>
+              <w:rFonts w:ascii="Cambria Math" w:eastAsiaTheme="minorEastAsia" w:hAnsi="Cambria Math"/>
+            </w:rPr>
+            <m:t>=L</m:t>
+          </m:r>
+          <m:d>
+            <m:dPr>
+              <m:ctrlPr>
+                <w:rPr>
+                  <w:rFonts w:ascii="Cambria Math" w:eastAsiaTheme="minorEastAsia" w:hAnsi="Cambria Math"/>
+                  <w:i/>
+                </w:rPr>
+              </m:ctrlPr>
+            </m:dPr>
+            <m:e>
+              <m:f>
+                <m:fPr>
+                  <m:ctrlPr>
+                    <w:rPr>
+                      <w:rFonts w:ascii="Cambria Math" w:eastAsiaTheme="minorEastAsia" w:hAnsi="Cambria Math"/>
+                      <w:i/>
+                    </w:rPr>
+                  </m:ctrlPr>
+                </m:fPr>
+                <m:num>
+                  <m:r>
+                    <w:rPr>
+                      <w:rFonts w:ascii="Cambria Math" w:eastAsiaTheme="minorEastAsia" w:hAnsi="Cambria Math"/>
+                    </w:rPr>
+                    <m:t>x-5</m:t>
+                  </m:r>
+                </m:num>
+                <m:den>
+                  <m:r>
+                    <w:rPr>
+                      <w:rFonts w:ascii="Cambria Math" w:eastAsiaTheme="minorEastAsia" w:hAnsi="Cambria Math"/>
+                    </w:rPr>
+                    <m:t>3</m:t>
+                  </m:r>
+                </m:den>
+              </m:f>
+            </m:e>
+          </m:d>
+          <m:r>
+            <w:rPr>
+              <w:rFonts w:ascii="Cambria Math" w:eastAsiaTheme="minorEastAsia" w:hAnsi="Cambria Math"/>
+            </w:rPr>
+            <m:t>=</m:t>
+          </m:r>
+          <m:sSup>
+            <m:sSupPr>
+              <m:ctrlPr>
+                <w:rPr>
+                  <w:rFonts w:ascii="Cambria Math" w:eastAsiaTheme="minorEastAsia" w:hAnsi="Cambria Math"/>
+                  <w:i/>
+                </w:rPr>
+              </m:ctrlPr>
+            </m:sSupPr>
+            <m:e>
+              <m:d>
+                <m:dPr>
+                  <m:ctrlPr>
+                    <w:rPr>
+                      <w:rFonts w:ascii="Cambria Math" w:eastAsiaTheme="minorEastAsia" w:hAnsi="Cambria Math"/>
+                      <w:i/>
+                    </w:rPr>
+                  </m:ctrlPr>
+                </m:dPr>
+                <m:e>
+                  <m:r>
+                    <w:rPr>
+                      <w:rFonts w:ascii="Cambria Math" w:eastAsiaTheme="minorEastAsia" w:hAnsi="Cambria Math"/>
+                    </w:rPr>
+                    <m:t>1+</m:t>
+                  </m:r>
+                  <m:d>
+                    <m:dPr>
+                      <m:begChr m:val="|"/>
+                      <m:endChr m:val="|"/>
+                      <m:ctrlPr>
+                        <w:rPr>
+                          <w:rFonts w:ascii="Cambria Math" w:eastAsiaTheme="minorEastAsia" w:hAnsi="Cambria Math"/>
+                          <w:i/>
+                        </w:rPr>
+                      </m:ctrlPr>
+                    </m:dPr>
+                    <m:e>
+                      <m:f>
+                        <m:fPr>
+                          <m:ctrlPr>
+                            <w:rPr>
+                              <w:rFonts w:ascii="Cambria Math" w:eastAsiaTheme="minorEastAsia" w:hAnsi="Cambria Math"/>
+                              <w:i/>
+                            </w:rPr>
+                          </m:ctrlPr>
+                        </m:fPr>
+                        <m:num>
+                          <m:r>
+                            <w:rPr>
+                              <w:rFonts w:ascii="Cambria Math" w:eastAsiaTheme="minorEastAsia" w:hAnsi="Cambria Math"/>
+                            </w:rPr>
+                            <m:t>2</m:t>
+                          </m:r>
+                          <m:d>
+                            <m:dPr>
+                              <m:ctrlPr>
+                                <w:rPr>
+                                  <w:rFonts w:ascii="Cambria Math" w:eastAsiaTheme="minorEastAsia" w:hAnsi="Cambria Math"/>
+                                  <w:i/>
+                                </w:rPr>
+                              </m:ctrlPr>
+                            </m:dPr>
+                            <m:e>
+                              <m:r>
+                                <w:rPr>
+                                  <w:rFonts w:ascii="Cambria Math" w:eastAsiaTheme="minorEastAsia" w:hAnsi="Cambria Math"/>
+                                </w:rPr>
+                                <m:t>x-5</m:t>
+                              </m:r>
+                            </m:e>
+                          </m:d>
+                        </m:num>
+                        <m:den>
+                          <m:r>
+                            <w:rPr>
+                              <w:rFonts w:ascii="Cambria Math" w:eastAsiaTheme="minorEastAsia" w:hAnsi="Cambria Math"/>
+                            </w:rPr>
+                            <m:t>3</m:t>
+                          </m:r>
+                        </m:den>
+                      </m:f>
+                    </m:e>
+                  </m:d>
+                </m:e>
+              </m:d>
+            </m:e>
+            <m:sup>
+              <m:r>
+                <w:rPr>
+                  <w:rFonts w:ascii="Cambria Math" w:eastAsiaTheme="minorEastAsia" w:hAnsi="Cambria Math"/>
+                </w:rPr>
+                <m:t>-1</m:t>
+              </m:r>
+            </m:sup>
+          </m:sSup>
+        </m:oMath>
+      </m:oMathPara>
+    </w:p>
+    <w:p>
+      <w:pPr>
+        <w:rPr>
+          <w:rFonts w:eastAsiaTheme="minorEastAsia"/>
+        </w:rPr>
+      </w:pPr>
+      <w:r>
+        <w:rPr>
+          <w:rFonts w:eastAsiaTheme="minorEastAsia"/>
+        </w:rPr>
+        <w:t xml:space="preserve">Until here we </w:t>
+      </w:r>
+      <w:proofErr w:type="spellStart"/>
+      <w:r>
+        <w:rPr>
+          <w:rFonts w:eastAsiaTheme="minorEastAsia"/>
+        </w:rPr>
+        <w:t>defind</w:t>
+      </w:r>
+      <w:proofErr w:type="spellEnd"/>
+      <w:r>
+        <w:rPr>
+          <w:rFonts w:eastAsiaTheme="minorEastAsia"/>
+        </w:rPr>
+        <w:t xml:space="preserve"> the L and R functions but we didn’t actually prove that these functions are convex, symmetric and have the initial values as </w:t>
+      </w:r>
+      <w:r>
+        <w:rPr>
+          <w:rFonts w:eastAsiaTheme="minorEastAsia"/>
+        </w:rPr>
+        <w:t>one</w:t>
+      </w:r>
+      <w:r>
+        <w:rPr>
+          <w:rFonts w:eastAsiaTheme="minorEastAsia"/>
+        </w:rPr>
+        <w:t xml:space="preserve">. In order to prove these </w:t>
+      </w:r>
+      <w:proofErr w:type="gramStart"/>
+      <w:r>
+        <w:rPr>
+          <w:rFonts w:eastAsiaTheme="minorEastAsia"/>
+        </w:rPr>
+        <w:t>conditions</w:t>
+      </w:r>
+      <w:proofErr w:type="gramEnd"/>
+      <w:r>
+        <w:rPr>
+          <w:rFonts w:eastAsiaTheme="minorEastAsia"/>
+        </w:rPr>
+        <w:t xml:space="preserve"> we write the equations below</w:t>
+      </w:r>
+    </w:p>
+    <w:p>
+      <w:pPr>
+        <w:pStyle w:val="ListParagraph"/>
+        <w:numPr>
+          <w:ilvl w:val="0"/>
+          <w:numId w:val="3"/>
+        </w:numPr>
+        <w:rPr>
+          <w:rFonts w:eastAsiaTheme="minorEastAsia"/>
+          <w:b/>
+          <w:bCs/>
+        </w:rPr>
+      </w:pPr>
+      <w:r>
+        <w:rPr>
+          <w:rFonts w:eastAsiaTheme="minorEastAsia"/>
+          <w:b/>
+          <w:bCs/>
+        </w:rPr>
+        <w:t xml:space="preserve">Initial Value is one </w:t>
+      </w:r>
+      <m:oMath>
+        <m:r>
+          <m:rPr>
+            <m:sty m:val="bi"/>
+          </m:rPr>
+          <w:rPr>
+            <w:rFonts w:ascii="Cambria Math" w:eastAsiaTheme="minorEastAsia" w:hAnsi="Cambria Math"/>
+          </w:rPr>
+          <m:t>f(0) = 1</m:t>
+        </m:r>
+      </m:oMath>
+    </w:p>
+    <w:p>
+      <m:oMathPara>
+        <m:oMath>
+          <m:r>
+            <w:rPr>
+              <w:rFonts w:ascii="Cambria Math" w:hAnsi="Cambria Math"/>
+            </w:rPr>
+            <m:t>L</m:t>
+          </m:r>
+          <m:d>
+            <m:dPr>
+              <m:ctrlPr>
+                <w:rPr>
+                  <w:rFonts w:ascii="Cambria Math" w:hAnsi="Cambria Math"/>
+                  <w:i/>
+                </w:rPr>
+              </m:ctrlPr>
+            </m:dPr>
+            <m:e>
+              <m:r>
+                <w:rPr>
+                  <w:rFonts w:ascii="Cambria Math" w:hAnsi="Cambria Math"/>
+                </w:rPr>
+                <m:t>0</m:t>
+              </m:r>
+            </m:e>
+          </m:d>
+          <m:r>
+            <w:rPr>
+              <w:rFonts w:ascii="Cambria Math" w:hAnsi="Cambria Math"/>
+            </w:rPr>
+            <m:t>=</m:t>
+          </m:r>
+          <m:sSup>
+            <m:sSupPr>
+              <m:ctrlPr>
+                <w:rPr>
+                  <w:rFonts w:ascii="Cambria Math" w:hAnsi="Cambria Math"/>
+                  <w:i/>
+                </w:rPr>
+              </m:ctrlPr>
+            </m:sSupPr>
+            <m:e>
+              <m:r>
+                <w:rPr>
+                  <w:rFonts w:ascii="Cambria Math" w:hAnsi="Cambria Math"/>
+                </w:rPr>
+                <m:t>(1+</m:t>
+              </m:r>
+              <m:sSup>
+                <m:sSupPr>
+                  <m:ctrlPr>
+                    <w:rPr>
+                      <w:rFonts w:ascii="Cambria Math" w:hAnsi="Cambria Math"/>
+                      <w:i/>
+                    </w:rPr>
+                  </m:ctrlPr>
+                </m:sSupPr>
+                <m:e>
+                  <m:r>
+                    <w:rPr>
+                      <w:rFonts w:ascii="Cambria Math" w:hAnsi="Cambria Math"/>
+                    </w:rPr>
+                    <m:t>0</m:t>
+                  </m:r>
+                </m:e>
+                <m:sup>
+                  <m:r>
+                    <w:rPr>
+                      <w:rFonts w:ascii="Cambria Math" w:hAnsi="Cambria Math"/>
+                    </w:rPr>
+                    <m:t>2</m:t>
+                  </m:r>
+                </m:sup>
+              </m:sSup>
+              <m:r>
+                <w:rPr>
+                  <w:rFonts w:ascii="Cambria Math" w:hAnsi="Cambria Math"/>
+                </w:rPr>
+                <m:t>)</m:t>
+              </m:r>
+            </m:e>
+            <m:sup>
+              <m:r>
+                <w:rPr>
+                  <w:rFonts w:ascii="Cambria Math" w:hAnsi="Cambria Math"/>
+                </w:rPr>
+                <m:t>-1</m:t>
+              </m:r>
+            </m:sup>
+          </m:sSup>
+          <m:r>
+            <w:rPr>
+              <w:rFonts w:ascii="Cambria Math" w:hAnsi="Cambria Math"/>
+            </w:rPr>
+            <m:t>=1</m:t>
+          </m:r>
+          <m:r>
+            <w:rPr>
+              <w:rFonts w:ascii="Cambria Math" w:eastAsiaTheme="minorEastAsia" w:hAnsi="Cambria Math"/>
+            </w:rPr>
+            <m:t xml:space="preserve"> </m:t>
+          </m:r>
+        </m:oMath>
+      </m:oMathPara>
+    </w:p>
+    <w:p>
+      <w:pPr>
+        <w:rPr>
+          <w:rFonts w:eastAsiaTheme="minorEastAsia"/>
+          <w:bCs/>
+        </w:rPr>
+      </w:pPr>
+      <m:oMathPara>
+        <m:oMath>
+          <m:r>
+            <w:rPr>
+              <w:rFonts w:ascii="Cambria Math" w:hAnsi="Cambria Math"/>
+            </w:rPr>
+            <m:t>R</m:t>
+          </m:r>
+          <m:d>
+            <m:dPr>
+              <m:ctrlPr>
+                <w:rPr>
+                  <w:rFonts w:ascii="Cambria Math" w:hAnsi="Cambria Math"/>
+                  <w:bCs/>
+                  <w:i/>
+                </w:rPr>
+              </m:ctrlPr>
+            </m:dPr>
+            <m:e>
+              <m:r>
+                <w:rPr>
+                  <w:rFonts w:ascii="Cambria Math" w:hAnsi="Cambria Math"/>
+                </w:rPr>
+                <m:t>0</m:t>
+              </m:r>
+            </m:e>
+          </m:d>
+          <m:r>
+            <w:rPr>
+              <w:rFonts w:ascii="Cambria Math" w:hAnsi="Cambria Math"/>
+            </w:rPr>
+            <m:t>=</m:t>
+          </m:r>
+          <m:sSup>
+            <m:sSupPr>
+              <m:ctrlPr>
+                <w:rPr>
+                  <w:rFonts w:ascii="Cambria Math" w:hAnsi="Cambria Math"/>
+                  <w:bCs/>
+                  <w:i/>
+                </w:rPr>
+              </m:ctrlPr>
+            </m:sSupPr>
+            <m:e>
+              <m:r>
+                <w:rPr>
+                  <w:rFonts w:ascii="Cambria Math" w:hAnsi="Cambria Math"/>
+                </w:rPr>
+                <m:t>(1+</m:t>
+              </m:r>
+              <m:d>
+                <m:dPr>
+                  <m:begChr m:val="|"/>
+                  <m:endChr m:val="|"/>
+                  <m:ctrlPr>
+                    <w:rPr>
+                      <w:rFonts w:ascii="Cambria Math" w:hAnsi="Cambria Math"/>
+                      <w:bCs/>
+                      <w:i/>
+                    </w:rPr>
+                  </m:ctrlPr>
+                </m:dPr>
+                <m:e>
+                  <m:r>
+                    <w:rPr>
+                      <w:rFonts w:ascii="Cambria Math" w:hAnsi="Cambria Math"/>
+                    </w:rPr>
+                    <m:t>2</m:t>
+                  </m:r>
+                  <m:d>
+                    <m:dPr>
+                      <m:ctrlPr>
+                        <w:rPr>
+                          <w:rFonts w:ascii="Cambria Math" w:hAnsi="Cambria Math"/>
+                          <w:bCs/>
+                          <w:i/>
+                        </w:rPr>
+                      </m:ctrlPr>
+                    </m:dPr>
+                    <m:e>
+                      <m:r>
+                        <w:rPr>
+                          <w:rFonts w:ascii="Cambria Math" w:hAnsi="Cambria Math"/>
+                        </w:rPr>
+                        <m:t>0</m:t>
+                      </m:r>
+                    </m:e>
+                  </m:d>
+                </m:e>
+              </m:d>
+              <m:r>
+                <w:rPr>
+                  <w:rFonts w:ascii="Cambria Math" w:hAnsi="Cambria Math"/>
+                </w:rPr>
+                <m:t>)</m:t>
+              </m:r>
+            </m:e>
+            <m:sup>
+              <m:r>
+                <w:rPr>
+                  <w:rFonts w:ascii="Cambria Math" w:hAnsi="Cambria Math"/>
+                </w:rPr>
+                <m:t>-1</m:t>
+              </m:r>
+            </m:sup>
+          </m:sSup>
+          <m:r>
+            <w:rPr>
+              <w:rFonts w:ascii="Cambria Math" w:hAnsi="Cambria Math"/>
+            </w:rPr>
+            <m:t>=1</m:t>
+          </m:r>
+        </m:oMath>
+      </m:oMathPara>
+    </w:p>
+    <w:p>
+      <w:pPr>
+        <w:ind w:firstLine="720"/>
+        <w:rPr>
+          <w:bCs/>
+        </w:rPr>
+      </w:pPr>
+      <w:r>
+        <w:rPr>
+          <w:rFonts w:eastAsiaTheme="minorEastAsia"/>
+          <w:bCs/>
+        </w:rPr>
+        <w:t>Both conditions are correct</w:t>
+      </w:r>
+      <w:r>
+        <w:rPr>
+          <w:rFonts w:eastAsiaTheme="minorEastAsia"/>
+          <w:bCs/>
+        </w:rPr>
+        <w:t>, meaning the functions have initial value one.</w:t>
+      </w:r>
+      <w:r>
+        <w:rPr>
+          <w:rFonts w:eastAsiaTheme="minorEastAsia"/>
+          <w:bCs/>
+        </w:rPr>
+        <w:t xml:space="preserve"> </w:t>
+      </w:r>
+      <w:r>
+        <w:rPr>
+          <w:rFonts w:ascii="Segoe UI Symbol" w:hAnsi="Segoe UI Symbol" w:cs="Segoe UI Symbol"/>
+          <w:b/>
+          <w:bCs/>
+          <w:color w:val="202124"/>
+          <w:sz w:val="21"/>
+          <w:szCs w:val="21"/>
+          <w:shd w:val="clear" w:color="auto" w:fill="FFFFFF"/>
+        </w:rPr>
+        <w:t>✔</w:t>
+      </w:r>
+    </w:p>
+    <w:p>
+      <w:pPr>
+        <w:pStyle w:val="ListParagraph"/>
+        <w:numPr>
+          <w:ilvl w:val="0"/>
+          <w:numId w:val="3"/>
+        </w:numPr>
+        <w:rPr>
+          <w:b/>
+          <w:bCs/>
+        </w:rPr>
+      </w:pPr>
+      <w:proofErr w:type="spellStart"/>
+      <w:r>
+        <w:rPr>
+          <w:b/>
+          <w:bCs/>
+        </w:rPr>
+        <w:t>Symetric</w:t>
+      </w:r>
+      <w:proofErr w:type="spellEnd"/>
+    </w:p>
+    <w:p>
+      <w:pPr>
+        <w:pStyle w:val="ListParagraph"/>
+        <w:rPr>
+          <w:rFonts w:eastAsiaTheme="minorEastAsia"/>
+          <w:b/>
+          <w:bCs/>
+        </w:rPr>
+      </w:pPr>
+      <m:oMathPara>
+        <m:oMath>
+          <m:r>
+            <m:rPr>
+              <m:sty m:val="bi"/>
+            </m:rPr>
+            <w:rPr>
+              <w:rFonts w:ascii="Cambria Math" w:hAnsi="Cambria Math"/>
+            </w:rPr>
+            <m:t>L</m:t>
+          </m:r>
+          <m:d>
+            <m:dPr>
+              <m:ctrlPr>
+                <w:rPr>
+                  <w:rFonts w:ascii="Cambria Math" w:hAnsi="Cambria Math"/>
+                  <w:b/>
+                  <w:bCs/>
+                  <w:i/>
+                </w:rPr>
+              </m:ctrlPr>
+            </m:dPr>
+            <m:e>
+              <m:r>
+                <m:rPr>
+                  <m:sty m:val="bi"/>
+                </m:rPr>
+                <w:rPr>
+                  <w:rFonts w:ascii="Cambria Math" w:hAnsi="Cambria Math"/>
+                </w:rPr>
+                <m:t>x</m:t>
+              </m:r>
+            </m:e>
+          </m:d>
+          <m:r>
+            <m:rPr>
+              <m:sty m:val="bi"/>
+            </m:rPr>
+            <w:rPr>
+              <w:rFonts w:ascii="Cambria Math" w:hAnsi="Cambria Math"/>
+            </w:rPr>
+            <m:t>=L</m:t>
+          </m:r>
+          <m:d>
+            <m:dPr>
+              <m:ctrlPr>
+                <w:rPr>
+                  <w:rFonts w:ascii="Cambria Math" w:hAnsi="Cambria Math"/>
+                  <w:b/>
+                  <w:bCs/>
+                  <w:i/>
+                </w:rPr>
+              </m:ctrlPr>
+            </m:dPr>
+            <m:e>
+              <m:r>
+                <m:rPr>
+                  <m:sty m:val="bi"/>
+                </m:rPr>
+                <w:rPr>
+                  <w:rFonts w:ascii="Cambria Math" w:hAnsi="Cambria Math"/>
+                </w:rPr>
+                <m:t>-x</m:t>
+              </m:r>
+            </m:e>
+          </m:d>
+          <m:r>
+            <m:rPr>
+              <m:sty m:val="bi"/>
+            </m:rPr>
+            <w:rPr>
+              <w:rFonts w:ascii="Cambria Math" w:hAnsi="Cambria Math"/>
+            </w:rPr>
+            <m:t>=&gt;</m:t>
+          </m:r>
+          <m:sSup>
+            <m:sSupPr>
+              <m:ctrlPr>
+                <w:rPr>
+                  <w:rFonts w:ascii="Cambria Math" w:hAnsi="Cambria Math"/>
+                  <w:b/>
+                  <w:bCs/>
+                  <w:i/>
+                </w:rPr>
+              </m:ctrlPr>
+            </m:sSupPr>
+            <m:e>
+              <m:d>
+                <m:dPr>
+                  <m:ctrlPr>
+                    <w:rPr>
+                      <w:rFonts w:ascii="Cambria Math" w:hAnsi="Cambria Math"/>
+                      <w:b/>
+                      <w:bCs/>
+                      <w:i/>
+                    </w:rPr>
+                  </m:ctrlPr>
+                </m:dPr>
+                <m:e>
+                  <m:r>
+                    <m:rPr>
+                      <m:sty m:val="bi"/>
+                    </m:rPr>
+                    <w:rPr>
+                      <w:rFonts w:ascii="Cambria Math" w:hAnsi="Cambria Math"/>
+                    </w:rPr>
+                    <m:t>1+</m:t>
+                  </m:r>
+                  <m:sSup>
+                    <m:sSupPr>
+                      <m:ctrlPr>
+                        <w:rPr>
+                          <w:rFonts w:ascii="Cambria Math" w:hAnsi="Cambria Math"/>
+                          <w:b/>
+                          <w:bCs/>
+                          <w:i/>
+                        </w:rPr>
+                      </m:ctrlPr>
+                    </m:sSupPr>
+                    <m:e>
+                      <m:r>
+                        <m:rPr>
+                          <m:sty m:val="bi"/>
+                        </m:rPr>
+                        <w:rPr>
+                          <w:rFonts w:ascii="Cambria Math" w:hAnsi="Cambria Math"/>
+                        </w:rPr>
+                        <m:t>x</m:t>
+                      </m:r>
+                    </m:e>
+                    <m:sup>
+                      <m:r>
+                        <m:rPr>
+                          <m:sty m:val="bi"/>
+                        </m:rPr>
+                        <w:rPr>
+                          <w:rFonts w:ascii="Cambria Math" w:hAnsi="Cambria Math"/>
+                        </w:rPr>
+                        <m:t>2</m:t>
+                      </m:r>
+                    </m:sup>
+                  </m:sSup>
+                </m:e>
+              </m:d>
+            </m:e>
+            <m:sup>
+              <m:r>
+                <m:rPr>
+                  <m:sty m:val="bi"/>
+                </m:rPr>
+                <w:rPr>
+                  <w:rFonts w:ascii="Cambria Math" w:hAnsi="Cambria Math"/>
+                </w:rPr>
+                <m:t>-1</m:t>
+              </m:r>
+            </m:sup>
+          </m:sSup>
+          <m:r>
+            <m:rPr>
+              <m:sty m:val="bi"/>
+            </m:rPr>
+            <w:rPr>
+              <w:rFonts w:ascii="Cambria Math" w:hAnsi="Cambria Math"/>
+            </w:rPr>
+            <m:t>=</m:t>
+          </m:r>
+          <m:sSup>
+            <m:sSupPr>
+              <m:ctrlPr>
+                <w:rPr>
+                  <w:rFonts w:ascii="Cambria Math" w:hAnsi="Cambria Math"/>
+                  <w:b/>
+                  <w:bCs/>
+                  <w:i/>
+                </w:rPr>
+              </m:ctrlPr>
+            </m:sSupPr>
+            <m:e>
+              <m:r>
+                <m:rPr>
+                  <m:sty m:val="bi"/>
+                </m:rPr>
+                <w:rPr>
+                  <w:rFonts w:ascii="Cambria Math" w:hAnsi="Cambria Math"/>
+                </w:rPr>
+                <m:t>(1+</m:t>
+              </m:r>
+              <m:sSup>
+                <m:sSupPr>
+                  <m:ctrlPr>
+                    <w:rPr>
+                      <w:rFonts w:ascii="Cambria Math" w:hAnsi="Cambria Math"/>
+                      <w:b/>
+                      <w:bCs/>
+                      <w:i/>
+                    </w:rPr>
+                  </m:ctrlPr>
+                </m:sSupPr>
+                <m:e>
+                  <m:d>
+                    <m:dPr>
+                      <m:ctrlPr>
+                        <w:rPr>
+                          <w:rFonts w:ascii="Cambria Math" w:hAnsi="Cambria Math"/>
+                          <w:b/>
+                          <w:bCs/>
+                          <w:i/>
+                        </w:rPr>
+                      </m:ctrlPr>
+                    </m:dPr>
+                    <m:e>
+                      <m:r>
+                        <m:rPr>
+                          <m:sty m:val="bi"/>
+                        </m:rPr>
+                        <w:rPr>
+                          <w:rFonts w:ascii="Cambria Math" w:hAnsi="Cambria Math"/>
+                        </w:rPr>
+                        <m:t>-x</m:t>
+                      </m:r>
+                    </m:e>
+                  </m:d>
+                </m:e>
+                <m:sup>
+                  <m:r>
+                    <m:rPr>
+                      <m:sty m:val="bi"/>
+                    </m:rPr>
+                    <w:rPr>
+                      <w:rFonts w:ascii="Cambria Math" w:hAnsi="Cambria Math"/>
+                    </w:rPr>
+                    <m:t>2</m:t>
+                  </m:r>
+                </m:sup>
+              </m:sSup>
+              <m:r>
+                <m:rPr>
+                  <m:sty m:val="bi"/>
+                </m:rPr>
+                <w:rPr>
+                  <w:rFonts w:ascii="Cambria Math" w:hAnsi="Cambria Math"/>
+                </w:rPr>
+                <m:t>)</m:t>
+              </m:r>
+            </m:e>
+            <m:sup>
+              <m:r>
+                <m:rPr>
+                  <m:sty m:val="bi"/>
+                </m:rPr>
+                <w:rPr>
+                  <w:rFonts w:ascii="Cambria Math" w:hAnsi="Cambria Math"/>
+                </w:rPr>
+                <m:t>-1</m:t>
+              </m:r>
+            </m:sup>
+          </m:sSup>
+        </m:oMath>
+      </m:oMathPara>
+    </w:p>
+    <w:p>
+      <w:pPr>
+        <w:pStyle w:val="ListParagraph"/>
+        <w:rPr>
+          <w:rFonts w:eastAsiaTheme="minorEastAsia"/>
+          <w:b/>
+          <w:bCs/>
+        </w:rPr>
+      </w:pPr>
+      <m:oMathPara>
+        <m:oMath>
+          <m:r>
+            <m:rPr>
+              <m:sty m:val="bi"/>
+            </m:rPr>
+            <w:rPr>
+              <w:rFonts w:ascii="Cambria Math" w:hAnsi="Cambria Math"/>
+            </w:rPr>
+            <m:t>R</m:t>
+          </m:r>
+          <m:d>
+            <m:dPr>
+              <m:ctrlPr>
+                <w:rPr>
+                  <w:rFonts w:ascii="Cambria Math" w:hAnsi="Cambria Math"/>
+                  <w:b/>
+                  <w:bCs/>
+                  <w:i/>
+                </w:rPr>
+              </m:ctrlPr>
+            </m:dPr>
+            <m:e>
+              <m:r>
+                <m:rPr>
+                  <m:sty m:val="bi"/>
+                </m:rPr>
+                <w:rPr>
+                  <w:rFonts w:ascii="Cambria Math" w:hAnsi="Cambria Math"/>
+                </w:rPr>
+                <m:t>x</m:t>
+              </m:r>
+            </m:e>
+          </m:d>
+          <m:r>
+            <m:rPr>
+              <m:sty m:val="bi"/>
+            </m:rPr>
+            <w:rPr>
+              <w:rFonts w:ascii="Cambria Math" w:hAnsi="Cambria Math"/>
+            </w:rPr>
+            <m:t>=R</m:t>
+          </m:r>
+          <m:d>
+            <m:dPr>
+              <m:ctrlPr>
+                <w:rPr>
+                  <w:rFonts w:ascii="Cambria Math" w:hAnsi="Cambria Math"/>
+                  <w:b/>
+                  <w:bCs/>
+                  <w:i/>
+                </w:rPr>
+              </m:ctrlPr>
+            </m:dPr>
+            <m:e>
+              <m:r>
+                <m:rPr>
+                  <m:sty m:val="bi"/>
+                </m:rPr>
+                <w:rPr>
+                  <w:rFonts w:ascii="Cambria Math" w:hAnsi="Cambria Math"/>
+                </w:rPr>
+                <m:t>-x</m:t>
+              </m:r>
+            </m:e>
+          </m:d>
+          <m:r>
+            <m:rPr>
+              <m:sty m:val="bi"/>
+            </m:rPr>
+            <w:rPr>
+              <w:rFonts w:ascii="Cambria Math" w:hAnsi="Cambria Math"/>
+            </w:rPr>
+            <m:t>=&gt;</m:t>
+          </m:r>
+          <m:sSup>
+            <m:sSupPr>
+              <m:ctrlPr>
+                <w:rPr>
+                  <w:rFonts w:ascii="Cambria Math" w:hAnsi="Cambria Math"/>
+                  <w:b/>
+                  <w:bCs/>
+                  <w:i/>
+                </w:rPr>
+              </m:ctrlPr>
+            </m:sSupPr>
+            <m:e>
+              <m:d>
+                <m:dPr>
+                  <m:ctrlPr>
+                    <w:rPr>
+                      <w:rFonts w:ascii="Cambria Math" w:hAnsi="Cambria Math"/>
+                      <w:b/>
+                      <w:bCs/>
+                      <w:i/>
+                    </w:rPr>
+                  </m:ctrlPr>
+                </m:dPr>
+                <m:e>
+                  <m:r>
+                    <m:rPr>
+                      <m:sty m:val="bi"/>
+                    </m:rPr>
+                    <w:rPr>
+                      <w:rFonts w:ascii="Cambria Math" w:hAnsi="Cambria Math"/>
+                    </w:rPr>
+                    <m:t>1+|2</m:t>
+                  </m:r>
+                  <m:r>
+                    <m:rPr>
+                      <m:sty m:val="bi"/>
+                    </m:rPr>
+                    <w:rPr>
+                      <w:rFonts w:ascii="Cambria Math" w:hAnsi="Cambria Math"/>
+                    </w:rPr>
+                    <m:t>x|</m:t>
+                  </m:r>
+                </m:e>
+              </m:d>
+            </m:e>
+            <m:sup>
+              <m:r>
+                <m:rPr>
+                  <m:sty m:val="bi"/>
+                </m:rPr>
+                <w:rPr>
+                  <w:rFonts w:ascii="Cambria Math" w:hAnsi="Cambria Math"/>
+                </w:rPr>
+                <m:t>-1</m:t>
+              </m:r>
+            </m:sup>
+          </m:sSup>
+          <m:r>
+            <m:rPr>
+              <m:sty m:val="bi"/>
+            </m:rPr>
+            <w:rPr>
+              <w:rFonts w:ascii="Cambria Math" w:hAnsi="Cambria Math"/>
+            </w:rPr>
+            <m:t>=</m:t>
+          </m:r>
+          <m:sSup>
+            <m:sSupPr>
+              <m:ctrlPr>
+                <w:rPr>
+                  <w:rFonts w:ascii="Cambria Math" w:hAnsi="Cambria Math"/>
+                  <w:b/>
+                  <w:bCs/>
+                  <w:i/>
+                </w:rPr>
+              </m:ctrlPr>
+            </m:sSupPr>
+            <m:e>
+              <m:r>
+                <m:rPr>
+                  <m:sty m:val="bi"/>
+                </m:rPr>
+                <w:rPr>
+                  <w:rFonts w:ascii="Cambria Math" w:hAnsi="Cambria Math"/>
+                </w:rPr>
+                <m:t>(1+|-2</m:t>
+              </m:r>
+              <m:r>
+                <m:rPr>
+                  <m:sty m:val="bi"/>
+                </m:rPr>
+                <w:rPr>
+                  <w:rFonts w:ascii="Cambria Math" w:hAnsi="Cambria Math"/>
+                </w:rPr>
+                <m:t>x|)</m:t>
+              </m:r>
+            </m:e>
+            <m:sup>
+              <m:r>
+                <m:rPr>
+                  <m:sty m:val="bi"/>
+                </m:rPr>
+                <w:rPr>
+                  <w:rFonts w:ascii="Cambria Math" w:hAnsi="Cambria Math"/>
+                </w:rPr>
+                <m:t>-1</m:t>
+              </m:r>
+            </m:sup>
+          </m:sSup>
+        </m:oMath>
+      </m:oMathPara>
+    </w:p>
+    <w:p>
+      <w:pPr>
+        <w:pStyle w:val="ListParagraph"/>
+        <w:rPr>
+          <w:rFonts w:ascii="Segoe UI Symbol" w:hAnsi="Segoe UI Symbol" w:cs="Segoe UI Symbol"/>
+          <w:b/>
+          <w:bCs/>
+          <w:color w:val="202124"/>
+          <w:sz w:val="21"/>
+          <w:szCs w:val="21"/>
+          <w:shd w:val="clear" w:color="auto" w:fill="FFFFFF"/>
+        </w:rPr>
+      </w:pPr>
+      <w:r>
+        <w:rPr>
+          <w:rFonts w:eastAsiaTheme="minorEastAsia"/>
+        </w:rPr>
+        <w:t>Both Conditions are correct</w:t>
+      </w:r>
+      <w:r>
+        <w:rPr>
+          <w:rFonts w:eastAsiaTheme="minorEastAsia"/>
+        </w:rPr>
+        <w:t xml:space="preserve">, meaning the functions are symmetric. </w:t>
+      </w:r>
+      <w:r>
+        <w:rPr>
+          <w:rFonts w:ascii="Segoe UI Symbol" w:hAnsi="Segoe UI Symbol" w:cs="Segoe UI Symbol"/>
+          <w:b/>
+          <w:bCs/>
+          <w:color w:val="202124"/>
+          <w:sz w:val="21"/>
+          <w:szCs w:val="21"/>
+          <w:shd w:val="clear" w:color="auto" w:fill="FFFFFF"/>
+        </w:rPr>
+        <w:t>✔</w:t>
+      </w:r>
+    </w:p>
+    <w:p>
+      <w:pPr>
+        <w:pStyle w:val="ListParagraph"/>
+        <w:numPr>
+          <w:ilvl w:val="0"/>
+          <w:numId w:val="3"/>
+        </w:numPr>
+        <w:rPr>
+          <w:rFonts w:eastAsiaTheme="minorEastAsia"/>
+          <w:b/>
+          <w:bCs/>
+        </w:rPr>
+      </w:pPr>
+      <w:r>
+        <w:rPr>
+          <w:rFonts w:eastAsiaTheme="minorEastAsia"/>
+          <w:b/>
+          <w:bCs/>
+        </w:rPr>
+        <w:t>Convex</w:t>
+      </w:r>
+    </w:p>
+    <w:p>
+      <w:pPr>
+        <w:pStyle w:val="ListParagraph"/>
+        <w:jc w:val="center"/>
+        <w:rPr>
+          <w:rFonts w:eastAsiaTheme="minorEastAsia"/>
+        </w:rPr>
+      </w:pPr>
+      <w:r>
+        <w:rPr>
+          <w:rFonts w:eastAsiaTheme="minorEastAsia"/>
+          <w:noProof/>
+        </w:rPr>
+        <w:lastRenderedPageBreak/>
+        <w:drawing>
+          <wp:inline distT="0" distB="0" distL="0" distR="0">
+            <wp:extent cx="3179140" cy="1854200"/>
+            <wp:effectExtent l="0" t="0" r="2540" b="12700"/>
+            <wp:docPr id="2" name="Chart 2"/>
+            <wp:cNvGraphicFramePr/>
+            <a:graphic xmlns:a="http://schemas.openxmlformats.org/drawingml/2006/main">
+              <a:graphicData uri="http://schemas.openxmlformats.org/drawingml/2006/chart">
+                <c:chart xmlns:c="http://schemas.openxmlformats.org/drawingml/2006/chart" xmlns:r="http://schemas.openxmlformats.org/officeDocument/2006/relationships" r:id="rId6"/>
+              </a:graphicData>
+            </a:graphic>
+          </wp:inline>
+        </w:drawing>
+      </w:r>
+    </w:p>
+    <w:p>
+      <w:pPr>
+        <w:pStyle w:val="ListParagraph"/>
+        <w:jc w:val="center"/>
+        <w:rPr>
+          <w:rFonts w:eastAsiaTheme="minorEastAsia"/>
+          <w:b/>
+          <w:bCs/>
+        </w:rPr>
+      </w:pPr>
+      <w:r>
+        <w:rPr>
+          <w:rFonts w:eastAsiaTheme="minorEastAsia"/>
+          <w:noProof/>
+        </w:rPr>
+        <w:drawing>
+          <wp:inline distT="0" distB="0" distL="0" distR="0" wp14:anchorId="110945CD" wp14:editId="2BC77E86">
+            <wp:extent cx="3179140" cy="1854200"/>
+            <wp:effectExtent l="0" t="0" r="2540" b="12700"/>
+            <wp:docPr id="3" name="Chart 3"/>
+            <wp:cNvGraphicFramePr/>
+            <a:graphic xmlns:a="http://schemas.openxmlformats.org/drawingml/2006/main">
+              <a:graphicData uri="http://schemas.openxmlformats.org/drawingml/2006/chart">
+                <c:chart xmlns:c="http://schemas.openxmlformats.org/drawingml/2006/chart" xmlns:r="http://schemas.openxmlformats.org/officeDocument/2006/relationships" r:id="rId7"/>
+              </a:graphicData>
+            </a:graphic>
+          </wp:inline>
+        </w:drawing>
+      </w:r>
+    </w:p>
+    <w:p>
+      <w:pPr>
+        <w:pStyle w:val="ListParagraph"/>
+        <w:rPr>
+          <w:rFonts w:ascii="Segoe UI Symbol" w:hAnsi="Segoe UI Symbol" w:cs="Segoe UI Symbol"/>
+          <w:b/>
+          <w:bCs/>
+          <w:color w:val="202124"/>
+          <w:sz w:val="21"/>
+          <w:szCs w:val="21"/>
+          <w:shd w:val="clear" w:color="auto" w:fill="FFFFFF"/>
+        </w:rPr>
+      </w:pPr>
+      <w:r>
+        <w:t xml:space="preserve">So </w:t>
+      </w:r>
+      <w:r>
+        <w:t xml:space="preserve">with the charts plotted, we can see that L and R functions are convex. </w:t>
+      </w:r>
+      <w:r>
+        <w:rPr>
+          <w:rFonts w:ascii="Segoe UI Symbol" w:hAnsi="Segoe UI Symbol" w:cs="Segoe UI Symbol"/>
+          <w:b/>
+          <w:bCs/>
+          <w:color w:val="202124"/>
+          <w:sz w:val="21"/>
+          <w:szCs w:val="21"/>
+          <w:shd w:val="clear" w:color="auto" w:fill="FFFFFF"/>
+        </w:rPr>
+        <w:t>✔</w:t>
+      </w:r>
+    </w:p>
+    <w:p>
+      <w:r>
+        <w:t>And the answer to part (a) is correct!</w:t>
+      </w:r>
+    </w:p>
+    <w:p>
+      <w:r>
+        <w:rPr>
+          <w:b/>
+          <w:bCs/>
+          <w:sz w:val="28"/>
+          <w:szCs w:val="28"/>
+        </w:rPr>
+        <w:t>(b)</w:t>
+      </w:r>
+      <w:r>
+        <w:t xml:space="preserve"> TODO</w:t>
+      </w:r>
+    </w:p>
     <w:sectPr>
       <w:pgSz w:w="12240" w:h="15840"/>
       <w:pgMar w:top="1440" w:right="1440" w:bottom="1440" w:left="1440" w:header="720" w:footer="720" w:gutter="0"/>
@@ -864,16 +3427,16 @@
     </w:lvl>
   </w:abstractNum>
   <w:abstractNum w:abstractNumId="1" w15:restartNumberingAfterBreak="0">
-    <w:nsid w:val="31036D0A"/>
+    <w:nsid w:val="088740A7"/>
     <w:multiLevelType w:val="hybridMultilevel"/>
-    <w:tmpl w:val="BD40ECE4"/>
+    <w:tmpl w:val="871CA998"/>
     <w:lvl w:ilvl="0" w:tplc="04090001">
       <w:start w:val="1"/>
       <w:numFmt w:val="bullet"/>
       <w:lvlText w:val=""/>
       <w:lvlJc w:val="left"/>
       <w:pPr>
-        <w:ind w:left="1890" w:hanging="360"/>
+        <w:ind w:left="720" w:hanging="360"/>
       </w:pPr>
       <w:rPr>
         <w:rFonts w:ascii="Symbol" w:hAnsi="Symbol" w:hint="default"/>
@@ -885,7 +3448,7 @@
       <w:lvlText w:val="o"/>
       <w:lvlJc w:val="left"/>
       <w:pPr>
-        <w:ind w:left="2610" w:hanging="360"/>
+        <w:ind w:left="1440" w:hanging="360"/>
       </w:pPr>
       <w:rPr>
         <w:rFonts w:ascii="Courier New" w:hAnsi="Courier New" w:cs="Courier New" w:hint="default"/>
@@ -897,7 +3460,7 @@
       <w:lvlText w:val=""/>
       <w:lvlJc w:val="left"/>
       <w:pPr>
-        <w:ind w:left="3330" w:hanging="360"/>
+        <w:ind w:left="2160" w:hanging="360"/>
       </w:pPr>
       <w:rPr>
         <w:rFonts w:ascii="Wingdings" w:hAnsi="Wingdings" w:hint="default"/>
@@ -909,7 +3472,7 @@
       <w:lvlText w:val=""/>
       <w:lvlJc w:val="left"/>
       <w:pPr>
-        <w:ind w:left="4050" w:hanging="360"/>
+        <w:ind w:left="2880" w:hanging="360"/>
       </w:pPr>
       <w:rPr>
         <w:rFonts w:ascii="Symbol" w:hAnsi="Symbol" w:hint="default"/>
@@ -921,7 +3484,7 @@
       <w:lvlText w:val="o"/>
       <w:lvlJc w:val="left"/>
       <w:pPr>
-        <w:ind w:left="4770" w:hanging="360"/>
+        <w:ind w:left="3600" w:hanging="360"/>
       </w:pPr>
       <w:rPr>
         <w:rFonts w:ascii="Courier New" w:hAnsi="Courier New" w:cs="Courier New" w:hint="default"/>
@@ -933,7 +3496,7 @@
       <w:lvlText w:val=""/>
       <w:lvlJc w:val="left"/>
       <w:pPr>
-        <w:ind w:left="5490" w:hanging="360"/>
+        <w:ind w:left="4320" w:hanging="360"/>
       </w:pPr>
       <w:rPr>
         <w:rFonts w:ascii="Wingdings" w:hAnsi="Wingdings" w:hint="default"/>
@@ -945,7 +3508,7 @@
       <w:lvlText w:val=""/>
       <w:lvlJc w:val="left"/>
       <w:pPr>
-        <w:ind w:left="6210" w:hanging="360"/>
+        <w:ind w:left="5040" w:hanging="360"/>
       </w:pPr>
       <w:rPr>
         <w:rFonts w:ascii="Symbol" w:hAnsi="Symbol" w:hint="default"/>
@@ -957,7 +3520,7 @@
       <w:lvlText w:val="o"/>
       <w:lvlJc w:val="left"/>
       <w:pPr>
-        <w:ind w:left="6930" w:hanging="360"/>
+        <w:ind w:left="5760" w:hanging="360"/>
       </w:pPr>
       <w:rPr>
         <w:rFonts w:ascii="Courier New" w:hAnsi="Courier New" w:cs="Courier New" w:hint="default"/>
@@ -969,6 +3532,119 @@
       <w:lvlText w:val=""/>
       <w:lvlJc w:val="left"/>
       <w:pPr>
+        <w:ind w:left="6480" w:hanging="360"/>
+      </w:pPr>
+      <w:rPr>
+        <w:rFonts w:ascii="Wingdings" w:hAnsi="Wingdings" w:hint="default"/>
+      </w:rPr>
+    </w:lvl>
+  </w:abstractNum>
+  <w:abstractNum w:abstractNumId="2" w15:restartNumberingAfterBreak="0">
+    <w:nsid w:val="31036D0A"/>
+    <w:multiLevelType w:val="hybridMultilevel"/>
+    <w:tmpl w:val="BD40ECE4"/>
+    <w:lvl w:ilvl="0" w:tplc="04090001">
+      <w:start w:val="1"/>
+      <w:numFmt w:val="bullet"/>
+      <w:lvlText w:val=""/>
+      <w:lvlJc w:val="left"/>
+      <w:pPr>
+        <w:ind w:left="1890" w:hanging="360"/>
+      </w:pPr>
+      <w:rPr>
+        <w:rFonts w:ascii="Symbol" w:hAnsi="Symbol" w:hint="default"/>
+      </w:rPr>
+    </w:lvl>
+    <w:lvl w:ilvl="1" w:tplc="04090003" w:tentative="1">
+      <w:start w:val="1"/>
+      <w:numFmt w:val="bullet"/>
+      <w:lvlText w:val="o"/>
+      <w:lvlJc w:val="left"/>
+      <w:pPr>
+        <w:ind w:left="2610" w:hanging="360"/>
+      </w:pPr>
+      <w:rPr>
+        <w:rFonts w:ascii="Courier New" w:hAnsi="Courier New" w:cs="Courier New" w:hint="default"/>
+      </w:rPr>
+    </w:lvl>
+    <w:lvl w:ilvl="2" w:tplc="04090005" w:tentative="1">
+      <w:start w:val="1"/>
+      <w:numFmt w:val="bullet"/>
+      <w:lvlText w:val=""/>
+      <w:lvlJc w:val="left"/>
+      <w:pPr>
+        <w:ind w:left="3330" w:hanging="360"/>
+      </w:pPr>
+      <w:rPr>
+        <w:rFonts w:ascii="Wingdings" w:hAnsi="Wingdings" w:hint="default"/>
+      </w:rPr>
+    </w:lvl>
+    <w:lvl w:ilvl="3" w:tplc="04090001" w:tentative="1">
+      <w:start w:val="1"/>
+      <w:numFmt w:val="bullet"/>
+      <w:lvlText w:val=""/>
+      <w:lvlJc w:val="left"/>
+      <w:pPr>
+        <w:ind w:left="4050" w:hanging="360"/>
+      </w:pPr>
+      <w:rPr>
+        <w:rFonts w:ascii="Symbol" w:hAnsi="Symbol" w:hint="default"/>
+      </w:rPr>
+    </w:lvl>
+    <w:lvl w:ilvl="4" w:tplc="04090003" w:tentative="1">
+      <w:start w:val="1"/>
+      <w:numFmt w:val="bullet"/>
+      <w:lvlText w:val="o"/>
+      <w:lvlJc w:val="left"/>
+      <w:pPr>
+        <w:ind w:left="4770" w:hanging="360"/>
+      </w:pPr>
+      <w:rPr>
+        <w:rFonts w:ascii="Courier New" w:hAnsi="Courier New" w:cs="Courier New" w:hint="default"/>
+      </w:rPr>
+    </w:lvl>
+    <w:lvl w:ilvl="5" w:tplc="04090005" w:tentative="1">
+      <w:start w:val="1"/>
+      <w:numFmt w:val="bullet"/>
+      <w:lvlText w:val=""/>
+      <w:lvlJc w:val="left"/>
+      <w:pPr>
+        <w:ind w:left="5490" w:hanging="360"/>
+      </w:pPr>
+      <w:rPr>
+        <w:rFonts w:ascii="Wingdings" w:hAnsi="Wingdings" w:hint="default"/>
+      </w:rPr>
+    </w:lvl>
+    <w:lvl w:ilvl="6" w:tplc="04090001" w:tentative="1">
+      <w:start w:val="1"/>
+      <w:numFmt w:val="bullet"/>
+      <w:lvlText w:val=""/>
+      <w:lvlJc w:val="left"/>
+      <w:pPr>
+        <w:ind w:left="6210" w:hanging="360"/>
+      </w:pPr>
+      <w:rPr>
+        <w:rFonts w:ascii="Symbol" w:hAnsi="Symbol" w:hint="default"/>
+      </w:rPr>
+    </w:lvl>
+    <w:lvl w:ilvl="7" w:tplc="04090003" w:tentative="1">
+      <w:start w:val="1"/>
+      <w:numFmt w:val="bullet"/>
+      <w:lvlText w:val="o"/>
+      <w:lvlJc w:val="left"/>
+      <w:pPr>
+        <w:ind w:left="6930" w:hanging="360"/>
+      </w:pPr>
+      <w:rPr>
+        <w:rFonts w:ascii="Courier New" w:hAnsi="Courier New" w:cs="Courier New" w:hint="default"/>
+      </w:rPr>
+    </w:lvl>
+    <w:lvl w:ilvl="8" w:tplc="04090005" w:tentative="1">
+      <w:start w:val="1"/>
+      <w:numFmt w:val="bullet"/>
+      <w:lvlText w:val=""/>
+      <w:lvlJc w:val="left"/>
+      <w:pPr>
         <w:ind w:left="7650" w:hanging="360"/>
       </w:pPr>
       <w:rPr>
@@ -980,6 +3656,9 @@
     <w:abstractNumId w:val="0"/>
   </w:num>
   <w:num w:numId="2">
+    <w:abstractNumId w:val="2"/>
+  </w:num>
+  <w:num w:numId="3">
     <w:abstractNumId w:val="1"/>
   </w:num>
 </w:numbering>
@@ -1491,6 +4170,16 @@
       <w:b/>
       <w:sz w:val="28"/>
       <w:szCs w:val="26"/>
+    </w:rPr>
+  </w:style>
+  <w:style w:type="character" w:styleId="PlaceholderText">
+    <w:name w:val="Placeholder Text"/>
+    <w:basedOn w:val="DefaultParagraphFont"/>
+    <w:uiPriority w:val="99"/>
+    <w:semiHidden/>
+    <w:rsid w:val="00616655"/>
+    <w:rPr>
+      <w:color w:val="808080"/>
     </w:rPr>
   </w:style>
 </w:styles>
@@ -2011,7 +4700,837 @@
 </c:chartSpace>
 </file>
 
+<file path=word/charts/chart2.xml><?xml version="1.0" encoding="utf-8"?>
+<c:chartSpace xmlns:c="http://schemas.openxmlformats.org/drawingml/2006/chart" xmlns:a="http://schemas.openxmlformats.org/drawingml/2006/main" xmlns:r="http://schemas.openxmlformats.org/officeDocument/2006/relationships" xmlns:c16r2="http://schemas.microsoft.com/office/drawing/2015/06/chart">
+  <c:date1904 val="0"/>
+  <c:lang val="en-US"/>
+  <c:roundedCorners val="0"/>
+  <mc:AlternateContent xmlns:mc="http://schemas.openxmlformats.org/markup-compatibility/2006">
+    <mc:Choice xmlns:c14="http://schemas.microsoft.com/office/drawing/2007/8/2/chart" Requires="c14">
+      <c14:style val="102"/>
+    </mc:Choice>
+    <mc:Fallback>
+      <c:style val="2"/>
+    </mc:Fallback>
+  </mc:AlternateContent>
+  <c:chart>
+    <c:title>
+      <c:tx>
+        <c:rich>
+          <a:bodyPr rot="0" spcFirstLastPara="1" vertOverflow="ellipsis" vert="horz" wrap="square" anchor="ctr" anchorCtr="1"/>
+          <a:lstStyle/>
+          <a:p>
+            <a:pPr>
+              <a:defRPr sz="1400" b="0" i="0" u="none" strike="noStrike" kern="1200" spc="0" baseline="0">
+                <a:solidFill>
+                  <a:schemeClr val="tx1">
+                    <a:lumMod val="65000"/>
+                    <a:lumOff val="35000"/>
+                  </a:schemeClr>
+                </a:solidFill>
+                <a:latin typeface="+mn-lt"/>
+                <a:ea typeface="+mn-ea"/>
+                <a:cs typeface="+mn-cs"/>
+              </a:defRPr>
+            </a:pPr>
+            <a:r>
+              <a:rPr lang="en-US"/>
+              <a:t>L</a:t>
+            </a:r>
+            <a:r>
+              <a:rPr lang="en-US" baseline="0"/>
+              <a:t> Function</a:t>
+            </a:r>
+            <a:endParaRPr lang="en-US"/>
+          </a:p>
+        </c:rich>
+      </c:tx>
+      <c:overlay val="0"/>
+      <c:spPr>
+        <a:noFill/>
+        <a:ln>
+          <a:noFill/>
+        </a:ln>
+        <a:effectLst/>
+      </c:spPr>
+      <c:txPr>
+        <a:bodyPr rot="0" spcFirstLastPara="1" vertOverflow="ellipsis" vert="horz" wrap="square" anchor="ctr" anchorCtr="1"/>
+        <a:lstStyle/>
+        <a:p>
+          <a:pPr>
+            <a:defRPr sz="1400" b="0" i="0" u="none" strike="noStrike" kern="1200" spc="0" baseline="0">
+              <a:solidFill>
+                <a:schemeClr val="tx1">
+                  <a:lumMod val="65000"/>
+                  <a:lumOff val="35000"/>
+                </a:schemeClr>
+              </a:solidFill>
+              <a:latin typeface="+mn-lt"/>
+              <a:ea typeface="+mn-ea"/>
+              <a:cs typeface="+mn-cs"/>
+            </a:defRPr>
+          </a:pPr>
+          <a:endParaRPr lang="en-US"/>
+        </a:p>
+      </c:txPr>
+    </c:title>
+    <c:autoTitleDeleted val="0"/>
+    <c:plotArea>
+      <c:layout/>
+      <c:scatterChart>
+        <c:scatterStyle val="smoothMarker"/>
+        <c:varyColors val="0"/>
+        <c:ser>
+          <c:idx val="0"/>
+          <c:order val="0"/>
+          <c:tx>
+            <c:strRef>
+              <c:f>Sheet1!$B$1</c:f>
+              <c:strCache>
+                <c:ptCount val="1"/>
+                <c:pt idx="0">
+                  <c:v>Y-Values</c:v>
+                </c:pt>
+              </c:strCache>
+            </c:strRef>
+          </c:tx>
+          <c:spPr>
+            <a:ln w="19050" cap="rnd">
+              <a:solidFill>
+                <a:schemeClr val="accent1"/>
+              </a:solidFill>
+              <a:round/>
+            </a:ln>
+            <a:effectLst/>
+          </c:spPr>
+          <c:marker>
+            <c:symbol val="none"/>
+          </c:marker>
+          <c:xVal>
+            <c:numRef>
+              <c:f>Sheet1!$A$2:$A$12</c:f>
+              <c:numCache>
+                <c:formatCode>General</c:formatCode>
+                <c:ptCount val="11"/>
+                <c:pt idx="0">
+                  <c:v>-5</c:v>
+                </c:pt>
+                <c:pt idx="1">
+                  <c:v>-4</c:v>
+                </c:pt>
+                <c:pt idx="2">
+                  <c:v>-3</c:v>
+                </c:pt>
+                <c:pt idx="3">
+                  <c:v>-2</c:v>
+                </c:pt>
+                <c:pt idx="4">
+                  <c:v>-1</c:v>
+                </c:pt>
+                <c:pt idx="5">
+                  <c:v>0</c:v>
+                </c:pt>
+                <c:pt idx="6">
+                  <c:v>1</c:v>
+                </c:pt>
+                <c:pt idx="7">
+                  <c:v>2</c:v>
+                </c:pt>
+                <c:pt idx="8">
+                  <c:v>3</c:v>
+                </c:pt>
+                <c:pt idx="9">
+                  <c:v>4</c:v>
+                </c:pt>
+                <c:pt idx="10">
+                  <c:v>5</c:v>
+                </c:pt>
+              </c:numCache>
+            </c:numRef>
+          </c:xVal>
+          <c:yVal>
+            <c:numRef>
+              <c:f>Sheet1!$B$2:$B$12</c:f>
+              <c:numCache>
+                <c:formatCode>General</c:formatCode>
+                <c:ptCount val="11"/>
+                <c:pt idx="0">
+                  <c:v>3.8461538461538464E-2</c:v>
+                </c:pt>
+                <c:pt idx="1">
+                  <c:v>5.8823529411764705E-2</c:v>
+                </c:pt>
+                <c:pt idx="2">
+                  <c:v>0.1</c:v>
+                </c:pt>
+                <c:pt idx="3">
+                  <c:v>0.2</c:v>
+                </c:pt>
+                <c:pt idx="4">
+                  <c:v>0.5</c:v>
+                </c:pt>
+                <c:pt idx="5">
+                  <c:v>1</c:v>
+                </c:pt>
+                <c:pt idx="6">
+                  <c:v>0.5</c:v>
+                </c:pt>
+                <c:pt idx="7">
+                  <c:v>0.2</c:v>
+                </c:pt>
+                <c:pt idx="8">
+                  <c:v>0.1</c:v>
+                </c:pt>
+                <c:pt idx="9">
+                  <c:v>5.8823529411764705E-2</c:v>
+                </c:pt>
+                <c:pt idx="10">
+                  <c:v>3.8461538461538464E-2</c:v>
+                </c:pt>
+              </c:numCache>
+            </c:numRef>
+          </c:yVal>
+          <c:smooth val="1"/>
+          <c:extLst>
+            <c:ext xmlns:c16="http://schemas.microsoft.com/office/drawing/2014/chart" uri="{C3380CC4-5D6E-409C-BE32-E72D297353CC}">
+              <c16:uniqueId val="{00000000-163A-4191-9A9F-7EE6012A5C5B}"/>
+            </c:ext>
+          </c:extLst>
+        </c:ser>
+        <c:dLbls>
+          <c:showLegendKey val="0"/>
+          <c:showVal val="0"/>
+          <c:showCatName val="0"/>
+          <c:showSerName val="0"/>
+          <c:showPercent val="0"/>
+          <c:showBubbleSize val="0"/>
+        </c:dLbls>
+        <c:axId val="2118610351"/>
+        <c:axId val="2118617007"/>
+      </c:scatterChart>
+      <c:valAx>
+        <c:axId val="2118610351"/>
+        <c:scaling>
+          <c:orientation val="minMax"/>
+        </c:scaling>
+        <c:delete val="0"/>
+        <c:axPos val="b"/>
+        <c:majorGridlines>
+          <c:spPr>
+            <a:ln w="9525" cap="flat" cmpd="sng" algn="ctr">
+              <a:solidFill>
+                <a:schemeClr val="tx1">
+                  <a:lumMod val="15000"/>
+                  <a:lumOff val="85000"/>
+                </a:schemeClr>
+              </a:solidFill>
+              <a:round/>
+            </a:ln>
+            <a:effectLst/>
+          </c:spPr>
+        </c:majorGridlines>
+        <c:numFmt formatCode="General" sourceLinked="1"/>
+        <c:majorTickMark val="none"/>
+        <c:minorTickMark val="none"/>
+        <c:tickLblPos val="nextTo"/>
+        <c:spPr>
+          <a:noFill/>
+          <a:ln w="9525" cap="flat" cmpd="sng" algn="ctr">
+            <a:solidFill>
+              <a:schemeClr val="tx1">
+                <a:lumMod val="25000"/>
+                <a:lumOff val="75000"/>
+              </a:schemeClr>
+            </a:solidFill>
+            <a:round/>
+          </a:ln>
+          <a:effectLst/>
+        </c:spPr>
+        <c:txPr>
+          <a:bodyPr rot="-60000000" spcFirstLastPara="1" vertOverflow="ellipsis" vert="horz" wrap="square" anchor="ctr" anchorCtr="1"/>
+          <a:lstStyle/>
+          <a:p>
+            <a:pPr>
+              <a:defRPr sz="900" b="0" i="0" u="none" strike="noStrike" kern="1200" baseline="0">
+                <a:solidFill>
+                  <a:schemeClr val="tx1">
+                    <a:lumMod val="65000"/>
+                    <a:lumOff val="35000"/>
+                  </a:schemeClr>
+                </a:solidFill>
+                <a:latin typeface="+mn-lt"/>
+                <a:ea typeface="+mn-ea"/>
+                <a:cs typeface="+mn-cs"/>
+              </a:defRPr>
+            </a:pPr>
+            <a:endParaRPr lang="en-US"/>
+          </a:p>
+        </c:txPr>
+        <c:crossAx val="2118617007"/>
+        <c:crosses val="autoZero"/>
+        <c:crossBetween val="midCat"/>
+      </c:valAx>
+      <c:valAx>
+        <c:axId val="2118617007"/>
+        <c:scaling>
+          <c:orientation val="minMax"/>
+        </c:scaling>
+        <c:delete val="0"/>
+        <c:axPos val="l"/>
+        <c:majorGridlines>
+          <c:spPr>
+            <a:ln w="9525" cap="flat" cmpd="sng" algn="ctr">
+              <a:solidFill>
+                <a:schemeClr val="tx1">
+                  <a:lumMod val="15000"/>
+                  <a:lumOff val="85000"/>
+                </a:schemeClr>
+              </a:solidFill>
+              <a:round/>
+            </a:ln>
+            <a:effectLst/>
+          </c:spPr>
+        </c:majorGridlines>
+        <c:numFmt formatCode="General" sourceLinked="1"/>
+        <c:majorTickMark val="none"/>
+        <c:minorTickMark val="none"/>
+        <c:tickLblPos val="low"/>
+        <c:spPr>
+          <a:noFill/>
+          <a:ln w="9525" cap="flat" cmpd="sng" algn="ctr">
+            <a:solidFill>
+              <a:schemeClr val="tx1">
+                <a:lumMod val="25000"/>
+                <a:lumOff val="75000"/>
+              </a:schemeClr>
+            </a:solidFill>
+            <a:round/>
+          </a:ln>
+          <a:effectLst/>
+        </c:spPr>
+        <c:txPr>
+          <a:bodyPr rot="-60000000" spcFirstLastPara="1" vertOverflow="ellipsis" vert="horz" wrap="square" anchor="ctr" anchorCtr="1"/>
+          <a:lstStyle/>
+          <a:p>
+            <a:pPr>
+              <a:defRPr sz="900" b="0" i="0" u="none" strike="noStrike" kern="1200" baseline="0">
+                <a:solidFill>
+                  <a:schemeClr val="tx1">
+                    <a:lumMod val="65000"/>
+                    <a:lumOff val="35000"/>
+                  </a:schemeClr>
+                </a:solidFill>
+                <a:latin typeface="+mn-lt"/>
+                <a:ea typeface="+mn-ea"/>
+                <a:cs typeface="+mn-cs"/>
+              </a:defRPr>
+            </a:pPr>
+            <a:endParaRPr lang="en-US"/>
+          </a:p>
+        </c:txPr>
+        <c:crossAx val="2118610351"/>
+        <c:crosses val="autoZero"/>
+        <c:crossBetween val="midCat"/>
+      </c:valAx>
+      <c:spPr>
+        <a:noFill/>
+        <a:ln>
+          <a:noFill/>
+        </a:ln>
+        <a:effectLst/>
+      </c:spPr>
+    </c:plotArea>
+    <c:plotVisOnly val="1"/>
+    <c:dispBlanksAs val="gap"/>
+    <c:showDLblsOverMax val="0"/>
+  </c:chart>
+  <c:spPr>
+    <a:solidFill>
+      <a:schemeClr val="bg1"/>
+    </a:solidFill>
+    <a:ln w="9525" cap="flat" cmpd="sng" algn="ctr">
+      <a:solidFill>
+        <a:schemeClr val="tx1">
+          <a:lumMod val="15000"/>
+          <a:lumOff val="85000"/>
+        </a:schemeClr>
+      </a:solidFill>
+      <a:round/>
+    </a:ln>
+    <a:effectLst/>
+  </c:spPr>
+  <c:txPr>
+    <a:bodyPr/>
+    <a:lstStyle/>
+    <a:p>
+      <a:pPr>
+        <a:defRPr/>
+      </a:pPr>
+      <a:endParaRPr lang="en-US"/>
+    </a:p>
+  </c:txPr>
+  <c:externalData r:id="rId3">
+    <c:autoUpdate val="0"/>
+  </c:externalData>
+</c:chartSpace>
+</file>
+
+<file path=word/charts/chart3.xml><?xml version="1.0" encoding="utf-8"?>
+<c:chartSpace xmlns:c="http://schemas.openxmlformats.org/drawingml/2006/chart" xmlns:a="http://schemas.openxmlformats.org/drawingml/2006/main" xmlns:r="http://schemas.openxmlformats.org/officeDocument/2006/relationships" xmlns:c16r2="http://schemas.microsoft.com/office/drawing/2015/06/chart">
+  <c:date1904 val="0"/>
+  <c:lang val="en-US"/>
+  <c:roundedCorners val="0"/>
+  <mc:AlternateContent xmlns:mc="http://schemas.openxmlformats.org/markup-compatibility/2006">
+    <mc:Choice xmlns:c14="http://schemas.microsoft.com/office/drawing/2007/8/2/chart" Requires="c14">
+      <c14:style val="102"/>
+    </mc:Choice>
+    <mc:Fallback>
+      <c:style val="2"/>
+    </mc:Fallback>
+  </mc:AlternateContent>
+  <c:chart>
+    <c:title>
+      <c:tx>
+        <c:rich>
+          <a:bodyPr rot="0" spcFirstLastPara="1" vertOverflow="ellipsis" vert="horz" wrap="square" anchor="ctr" anchorCtr="1"/>
+          <a:lstStyle/>
+          <a:p>
+            <a:pPr>
+              <a:defRPr sz="1400" b="0" i="0" u="none" strike="noStrike" kern="1200" spc="0" baseline="0">
+                <a:solidFill>
+                  <a:schemeClr val="tx1">
+                    <a:lumMod val="65000"/>
+                    <a:lumOff val="35000"/>
+                  </a:schemeClr>
+                </a:solidFill>
+                <a:latin typeface="+mn-lt"/>
+                <a:ea typeface="+mn-ea"/>
+                <a:cs typeface="+mn-cs"/>
+              </a:defRPr>
+            </a:pPr>
+            <a:r>
+              <a:rPr lang="en-US"/>
+              <a:t>R</a:t>
+            </a:r>
+            <a:r>
+              <a:rPr lang="en-US" baseline="0"/>
+              <a:t> Function</a:t>
+            </a:r>
+            <a:endParaRPr lang="en-US"/>
+          </a:p>
+        </c:rich>
+      </c:tx>
+      <c:overlay val="0"/>
+      <c:spPr>
+        <a:noFill/>
+        <a:ln>
+          <a:noFill/>
+        </a:ln>
+        <a:effectLst/>
+      </c:spPr>
+      <c:txPr>
+        <a:bodyPr rot="0" spcFirstLastPara="1" vertOverflow="ellipsis" vert="horz" wrap="square" anchor="ctr" anchorCtr="1"/>
+        <a:lstStyle/>
+        <a:p>
+          <a:pPr>
+            <a:defRPr sz="1400" b="0" i="0" u="none" strike="noStrike" kern="1200" spc="0" baseline="0">
+              <a:solidFill>
+                <a:schemeClr val="tx1">
+                  <a:lumMod val="65000"/>
+                  <a:lumOff val="35000"/>
+                </a:schemeClr>
+              </a:solidFill>
+              <a:latin typeface="+mn-lt"/>
+              <a:ea typeface="+mn-ea"/>
+              <a:cs typeface="+mn-cs"/>
+            </a:defRPr>
+          </a:pPr>
+          <a:endParaRPr lang="en-US"/>
+        </a:p>
+      </c:txPr>
+    </c:title>
+    <c:autoTitleDeleted val="0"/>
+    <c:plotArea>
+      <c:layout/>
+      <c:scatterChart>
+        <c:scatterStyle val="smoothMarker"/>
+        <c:varyColors val="0"/>
+        <c:ser>
+          <c:idx val="0"/>
+          <c:order val="0"/>
+          <c:tx>
+            <c:strRef>
+              <c:f>Sheet1!$B$1</c:f>
+              <c:strCache>
+                <c:ptCount val="1"/>
+                <c:pt idx="0">
+                  <c:v>Y-Values</c:v>
+                </c:pt>
+              </c:strCache>
+            </c:strRef>
+          </c:tx>
+          <c:spPr>
+            <a:ln w="19050" cap="rnd">
+              <a:solidFill>
+                <a:schemeClr val="accent1"/>
+              </a:solidFill>
+              <a:round/>
+            </a:ln>
+            <a:effectLst/>
+          </c:spPr>
+          <c:marker>
+            <c:symbol val="none"/>
+          </c:marker>
+          <c:xVal>
+            <c:numRef>
+              <c:f>Sheet1!$A$2:$A$12</c:f>
+              <c:numCache>
+                <c:formatCode>General</c:formatCode>
+                <c:ptCount val="11"/>
+                <c:pt idx="0">
+                  <c:v>-5</c:v>
+                </c:pt>
+                <c:pt idx="1">
+                  <c:v>-4</c:v>
+                </c:pt>
+                <c:pt idx="2">
+                  <c:v>-3</c:v>
+                </c:pt>
+                <c:pt idx="3">
+                  <c:v>-2</c:v>
+                </c:pt>
+                <c:pt idx="4">
+                  <c:v>-1</c:v>
+                </c:pt>
+                <c:pt idx="5">
+                  <c:v>0</c:v>
+                </c:pt>
+                <c:pt idx="6">
+                  <c:v>1</c:v>
+                </c:pt>
+                <c:pt idx="7">
+                  <c:v>2</c:v>
+                </c:pt>
+                <c:pt idx="8">
+                  <c:v>3</c:v>
+                </c:pt>
+                <c:pt idx="9">
+                  <c:v>4</c:v>
+                </c:pt>
+                <c:pt idx="10">
+                  <c:v>5</c:v>
+                </c:pt>
+              </c:numCache>
+            </c:numRef>
+          </c:xVal>
+          <c:yVal>
+            <c:numRef>
+              <c:f>Sheet1!$B$2:$B$12</c:f>
+              <c:numCache>
+                <c:formatCode>General</c:formatCode>
+                <c:ptCount val="11"/>
+                <c:pt idx="0">
+                  <c:v>9.0909090909090912E-2</c:v>
+                </c:pt>
+                <c:pt idx="1">
+                  <c:v>0.1111111111111111</c:v>
+                </c:pt>
+                <c:pt idx="2">
+                  <c:v>0.14285714285714285</c:v>
+                </c:pt>
+                <c:pt idx="3">
+                  <c:v>0.2</c:v>
+                </c:pt>
+                <c:pt idx="4">
+                  <c:v>0.33333333333333331</c:v>
+                </c:pt>
+                <c:pt idx="5">
+                  <c:v>1</c:v>
+                </c:pt>
+                <c:pt idx="6">
+                  <c:v>0.33333333333333331</c:v>
+                </c:pt>
+                <c:pt idx="7">
+                  <c:v>0.2</c:v>
+                </c:pt>
+                <c:pt idx="8">
+                  <c:v>0.14285714285714285</c:v>
+                </c:pt>
+                <c:pt idx="9">
+                  <c:v>0.1111111111111111</c:v>
+                </c:pt>
+                <c:pt idx="10">
+                  <c:v>9.0909090909090912E-2</c:v>
+                </c:pt>
+              </c:numCache>
+            </c:numRef>
+          </c:yVal>
+          <c:smooth val="1"/>
+          <c:extLst>
+            <c:ext xmlns:c16="http://schemas.microsoft.com/office/drawing/2014/chart" uri="{C3380CC4-5D6E-409C-BE32-E72D297353CC}">
+              <c16:uniqueId val="{00000000-F013-441C-9D59-C997FD1A7D56}"/>
+            </c:ext>
+          </c:extLst>
+        </c:ser>
+        <c:dLbls>
+          <c:showLegendKey val="0"/>
+          <c:showVal val="0"/>
+          <c:showCatName val="0"/>
+          <c:showSerName val="0"/>
+          <c:showPercent val="0"/>
+          <c:showBubbleSize val="0"/>
+        </c:dLbls>
+        <c:axId val="2118610351"/>
+        <c:axId val="2118617007"/>
+      </c:scatterChart>
+      <c:valAx>
+        <c:axId val="2118610351"/>
+        <c:scaling>
+          <c:orientation val="minMax"/>
+        </c:scaling>
+        <c:delete val="0"/>
+        <c:axPos val="b"/>
+        <c:majorGridlines>
+          <c:spPr>
+            <a:ln w="9525" cap="flat" cmpd="sng" algn="ctr">
+              <a:solidFill>
+                <a:schemeClr val="tx1">
+                  <a:lumMod val="15000"/>
+                  <a:lumOff val="85000"/>
+                </a:schemeClr>
+              </a:solidFill>
+              <a:round/>
+            </a:ln>
+            <a:effectLst/>
+          </c:spPr>
+        </c:majorGridlines>
+        <c:numFmt formatCode="General" sourceLinked="1"/>
+        <c:majorTickMark val="none"/>
+        <c:minorTickMark val="none"/>
+        <c:tickLblPos val="nextTo"/>
+        <c:spPr>
+          <a:noFill/>
+          <a:ln w="9525" cap="flat" cmpd="sng" algn="ctr">
+            <a:solidFill>
+              <a:schemeClr val="tx1">
+                <a:lumMod val="25000"/>
+                <a:lumOff val="75000"/>
+              </a:schemeClr>
+            </a:solidFill>
+            <a:round/>
+          </a:ln>
+          <a:effectLst/>
+        </c:spPr>
+        <c:txPr>
+          <a:bodyPr rot="-60000000" spcFirstLastPara="1" vertOverflow="ellipsis" vert="horz" wrap="square" anchor="ctr" anchorCtr="1"/>
+          <a:lstStyle/>
+          <a:p>
+            <a:pPr>
+              <a:defRPr sz="900" b="0" i="0" u="none" strike="noStrike" kern="1200" baseline="0">
+                <a:solidFill>
+                  <a:schemeClr val="tx1">
+                    <a:lumMod val="65000"/>
+                    <a:lumOff val="35000"/>
+                  </a:schemeClr>
+                </a:solidFill>
+                <a:latin typeface="+mn-lt"/>
+                <a:ea typeface="+mn-ea"/>
+                <a:cs typeface="+mn-cs"/>
+              </a:defRPr>
+            </a:pPr>
+            <a:endParaRPr lang="en-US"/>
+          </a:p>
+        </c:txPr>
+        <c:crossAx val="2118617007"/>
+        <c:crosses val="autoZero"/>
+        <c:crossBetween val="midCat"/>
+      </c:valAx>
+      <c:valAx>
+        <c:axId val="2118617007"/>
+        <c:scaling>
+          <c:orientation val="minMax"/>
+        </c:scaling>
+        <c:delete val="0"/>
+        <c:axPos val="l"/>
+        <c:majorGridlines>
+          <c:spPr>
+            <a:ln w="9525" cap="flat" cmpd="sng" algn="ctr">
+              <a:solidFill>
+                <a:schemeClr val="tx1">
+                  <a:lumMod val="15000"/>
+                  <a:lumOff val="85000"/>
+                </a:schemeClr>
+              </a:solidFill>
+              <a:round/>
+            </a:ln>
+            <a:effectLst/>
+          </c:spPr>
+        </c:majorGridlines>
+        <c:numFmt formatCode="General" sourceLinked="1"/>
+        <c:majorTickMark val="none"/>
+        <c:minorTickMark val="none"/>
+        <c:tickLblPos val="low"/>
+        <c:spPr>
+          <a:noFill/>
+          <a:ln w="9525" cap="flat" cmpd="sng" algn="ctr">
+            <a:solidFill>
+              <a:schemeClr val="tx1">
+                <a:lumMod val="25000"/>
+                <a:lumOff val="75000"/>
+              </a:schemeClr>
+            </a:solidFill>
+            <a:round/>
+          </a:ln>
+          <a:effectLst/>
+        </c:spPr>
+        <c:txPr>
+          <a:bodyPr rot="-60000000" spcFirstLastPara="1" vertOverflow="ellipsis" vert="horz" wrap="square" anchor="ctr" anchorCtr="1"/>
+          <a:lstStyle/>
+          <a:p>
+            <a:pPr>
+              <a:defRPr sz="900" b="0" i="0" u="none" strike="noStrike" kern="1200" baseline="0">
+                <a:solidFill>
+                  <a:schemeClr val="tx1">
+                    <a:lumMod val="65000"/>
+                    <a:lumOff val="35000"/>
+                  </a:schemeClr>
+                </a:solidFill>
+                <a:latin typeface="+mn-lt"/>
+                <a:ea typeface="+mn-ea"/>
+                <a:cs typeface="+mn-cs"/>
+              </a:defRPr>
+            </a:pPr>
+            <a:endParaRPr lang="en-US"/>
+          </a:p>
+        </c:txPr>
+        <c:crossAx val="2118610351"/>
+        <c:crosses val="autoZero"/>
+        <c:crossBetween val="midCat"/>
+      </c:valAx>
+      <c:spPr>
+        <a:noFill/>
+        <a:ln>
+          <a:noFill/>
+        </a:ln>
+        <a:effectLst/>
+      </c:spPr>
+    </c:plotArea>
+    <c:plotVisOnly val="1"/>
+    <c:dispBlanksAs val="gap"/>
+    <c:showDLblsOverMax val="0"/>
+  </c:chart>
+  <c:spPr>
+    <a:solidFill>
+      <a:schemeClr val="bg1"/>
+    </a:solidFill>
+    <a:ln w="9525" cap="flat" cmpd="sng" algn="ctr">
+      <a:solidFill>
+        <a:schemeClr val="tx1">
+          <a:lumMod val="15000"/>
+          <a:lumOff val="85000"/>
+        </a:schemeClr>
+      </a:solidFill>
+      <a:round/>
+    </a:ln>
+    <a:effectLst/>
+  </c:spPr>
+  <c:txPr>
+    <a:bodyPr/>
+    <a:lstStyle/>
+    <a:p>
+      <a:pPr>
+        <a:defRPr/>
+      </a:pPr>
+      <a:endParaRPr lang="en-US"/>
+    </a:p>
+  </c:txPr>
+  <c:externalData r:id="rId3">
+    <c:autoUpdate val="0"/>
+  </c:externalData>
+</c:chartSpace>
+</file>
+
 <file path=word/charts/colors1.xml><?xml version="1.0" encoding="utf-8"?>
+<cs:colorStyle xmlns:cs="http://schemas.microsoft.com/office/drawing/2012/chartStyle" xmlns:a="http://schemas.openxmlformats.org/drawingml/2006/main" meth="cycle" id="10">
+  <a:schemeClr val="accent1"/>
+  <a:schemeClr val="accent2"/>
+  <a:schemeClr val="accent3"/>
+  <a:schemeClr val="accent4"/>
+  <a:schemeClr val="accent5"/>
+  <a:schemeClr val="accent6"/>
+  <cs:variation/>
+  <cs:variation>
+    <a:lumMod val="60000"/>
+  </cs:variation>
+  <cs:variation>
+    <a:lumMod val="80000"/>
+    <a:lumOff val="20000"/>
+  </cs:variation>
+  <cs:variation>
+    <a:lumMod val="80000"/>
+  </cs:variation>
+  <cs:variation>
+    <a:lumMod val="60000"/>
+    <a:lumOff val="40000"/>
+  </cs:variation>
+  <cs:variation>
+    <a:lumMod val="50000"/>
+  </cs:variation>
+  <cs:variation>
+    <a:lumMod val="70000"/>
+    <a:lumOff val="30000"/>
+  </cs:variation>
+  <cs:variation>
+    <a:lumMod val="70000"/>
+  </cs:variation>
+  <cs:variation>
+    <a:lumMod val="50000"/>
+    <a:lumOff val="50000"/>
+  </cs:variation>
+</cs:colorStyle>
+</file>
+
+<file path=word/charts/colors2.xml><?xml version="1.0" encoding="utf-8"?>
+<cs:colorStyle xmlns:cs="http://schemas.microsoft.com/office/drawing/2012/chartStyle" xmlns:a="http://schemas.openxmlformats.org/drawingml/2006/main" meth="cycle" id="10">
+  <a:schemeClr val="accent1"/>
+  <a:schemeClr val="accent2"/>
+  <a:schemeClr val="accent3"/>
+  <a:schemeClr val="accent4"/>
+  <a:schemeClr val="accent5"/>
+  <a:schemeClr val="accent6"/>
+  <cs:variation/>
+  <cs:variation>
+    <a:lumMod val="60000"/>
+  </cs:variation>
+  <cs:variation>
+    <a:lumMod val="80000"/>
+    <a:lumOff val="20000"/>
+  </cs:variation>
+  <cs:variation>
+    <a:lumMod val="80000"/>
+  </cs:variation>
+  <cs:variation>
+    <a:lumMod val="60000"/>
+    <a:lumOff val="40000"/>
+  </cs:variation>
+  <cs:variation>
+    <a:lumMod val="50000"/>
+  </cs:variation>
+  <cs:variation>
+    <a:lumMod val="70000"/>
+    <a:lumOff val="30000"/>
+  </cs:variation>
+  <cs:variation>
+    <a:lumMod val="70000"/>
+  </cs:variation>
+  <cs:variation>
+    <a:lumMod val="50000"/>
+    <a:lumOff val="50000"/>
+  </cs:variation>
+</cs:colorStyle>
+</file>
+
+<file path=word/charts/colors3.xml><?xml version="1.0" encoding="utf-8"?>
 <cs:colorStyle xmlns:cs="http://schemas.microsoft.com/office/drawing/2012/chartStyle" xmlns:a="http://schemas.openxmlformats.org/drawingml/2006/main" meth="cycle" id="10">
   <a:schemeClr val="accent1"/>
   <a:schemeClr val="accent2"/>
@@ -2568,6 +6087,1038 @@
     <cs:fontRef idx="minor">
       <a:schemeClr val="dk1"/>
     </cs:fontRef>
+  </cs:wall>
+</cs:chartStyle>
+</file>
+
+<file path=word/charts/style2.xml><?xml version="1.0" encoding="utf-8"?>
+<cs:chartStyle xmlns:cs="http://schemas.microsoft.com/office/drawing/2012/chartStyle" xmlns:a="http://schemas.openxmlformats.org/drawingml/2006/main" id="240">
+  <cs:axisTitle>
+    <cs:lnRef idx="0"/>
+    <cs:fillRef idx="0"/>
+    <cs:effectRef idx="0"/>
+    <cs:fontRef idx="minor">
+      <a:schemeClr val="tx1">
+        <a:lumMod val="65000"/>
+        <a:lumOff val="35000"/>
+      </a:schemeClr>
+    </cs:fontRef>
+    <cs:defRPr sz="1000" kern="1200"/>
+  </cs:axisTitle>
+  <cs:categoryAxis>
+    <cs:lnRef idx="0"/>
+    <cs:fillRef idx="0"/>
+    <cs:effectRef idx="0"/>
+    <cs:fontRef idx="minor">
+      <a:schemeClr val="tx1">
+        <a:lumMod val="65000"/>
+        <a:lumOff val="35000"/>
+      </a:schemeClr>
+    </cs:fontRef>
+    <cs:spPr>
+      <a:ln w="9525" cap="flat" cmpd="sng" algn="ctr">
+        <a:solidFill>
+          <a:schemeClr val="tx1">
+            <a:lumMod val="25000"/>
+            <a:lumOff val="75000"/>
+          </a:schemeClr>
+        </a:solidFill>
+        <a:round/>
+      </a:ln>
+    </cs:spPr>
+    <cs:defRPr sz="900" kern="1200"/>
+  </cs:categoryAxis>
+  <cs:chartArea mods="allowNoFillOverride allowNoLineOverride">
+    <cs:lnRef idx="0"/>
+    <cs:fillRef idx="0"/>
+    <cs:effectRef idx="0"/>
+    <cs:fontRef idx="minor">
+      <a:schemeClr val="tx1"/>
+    </cs:fontRef>
+    <cs:spPr>
+      <a:solidFill>
+        <a:schemeClr val="bg1"/>
+      </a:solidFill>
+      <a:ln w="9525" cap="flat" cmpd="sng" algn="ctr">
+        <a:solidFill>
+          <a:schemeClr val="tx1">
+            <a:lumMod val="15000"/>
+            <a:lumOff val="85000"/>
+          </a:schemeClr>
+        </a:solidFill>
+        <a:round/>
+      </a:ln>
+    </cs:spPr>
+    <cs:defRPr sz="1000" kern="1200"/>
+  </cs:chartArea>
+  <cs:dataLabel>
+    <cs:lnRef idx="0"/>
+    <cs:fillRef idx="0"/>
+    <cs:effectRef idx="0"/>
+    <cs:fontRef idx="minor">
+      <a:schemeClr val="tx1">
+        <a:lumMod val="75000"/>
+        <a:lumOff val="25000"/>
+      </a:schemeClr>
+    </cs:fontRef>
+    <cs:defRPr sz="900" kern="1200"/>
+  </cs:dataLabel>
+  <cs:dataLabelCallout>
+    <cs:lnRef idx="0"/>
+    <cs:fillRef idx="0"/>
+    <cs:effectRef idx="0"/>
+    <cs:fontRef idx="minor">
+      <a:schemeClr val="dk1">
+        <a:lumMod val="65000"/>
+        <a:lumOff val="35000"/>
+      </a:schemeClr>
+    </cs:fontRef>
+    <cs:spPr>
+      <a:solidFill>
+        <a:schemeClr val="lt1"/>
+      </a:solidFill>
+      <a:ln>
+        <a:solidFill>
+          <a:schemeClr val="dk1">
+            <a:lumMod val="25000"/>
+            <a:lumOff val="75000"/>
+          </a:schemeClr>
+        </a:solidFill>
+      </a:ln>
+    </cs:spPr>
+    <cs:defRPr sz="900" kern="1200"/>
+    <cs:bodyPr rot="0" spcFirstLastPara="1" vertOverflow="clip" horzOverflow="clip" vert="horz" wrap="square" lIns="36576" tIns="18288" rIns="36576" bIns="18288" anchor="ctr" anchorCtr="1">
+      <a:spAutoFit/>
+    </cs:bodyPr>
+  </cs:dataLabelCallout>
+  <cs:dataPoint>
+    <cs:lnRef idx="0"/>
+    <cs:fillRef idx="1">
+      <cs:styleClr val="auto"/>
+    </cs:fillRef>
+    <cs:effectRef idx="0"/>
+    <cs:fontRef idx="minor">
+      <a:schemeClr val="tx1"/>
+    </cs:fontRef>
+  </cs:dataPoint>
+  <cs:dataPoint3D>
+    <cs:lnRef idx="0"/>
+    <cs:fillRef idx="1">
+      <cs:styleClr val="auto"/>
+    </cs:fillRef>
+    <cs:effectRef idx="0"/>
+    <cs:fontRef idx="minor">
+      <a:schemeClr val="tx1"/>
+    </cs:fontRef>
+  </cs:dataPoint3D>
+  <cs:dataPointLine>
+    <cs:lnRef idx="0">
+      <cs:styleClr val="auto"/>
+    </cs:lnRef>
+    <cs:fillRef idx="1"/>
+    <cs:effectRef idx="0"/>
+    <cs:fontRef idx="minor">
+      <a:schemeClr val="tx1"/>
+    </cs:fontRef>
+    <cs:spPr>
+      <a:ln w="19050" cap="rnd">
+        <a:solidFill>
+          <a:schemeClr val="phClr"/>
+        </a:solidFill>
+        <a:round/>
+      </a:ln>
+    </cs:spPr>
+  </cs:dataPointLine>
+  <cs:dataPointMarker>
+    <cs:lnRef idx="0">
+      <cs:styleClr val="auto"/>
+    </cs:lnRef>
+    <cs:fillRef idx="1">
+      <cs:styleClr val="auto"/>
+    </cs:fillRef>
+    <cs:effectRef idx="0"/>
+    <cs:fontRef idx="minor">
+      <a:schemeClr val="tx1"/>
+    </cs:fontRef>
+    <cs:spPr>
+      <a:ln w="9525">
+        <a:solidFill>
+          <a:schemeClr val="phClr"/>
+        </a:solidFill>
+      </a:ln>
+    </cs:spPr>
+  </cs:dataPointMarker>
+  <cs:dataPointMarkerLayout symbol="circle" size="5"/>
+  <cs:dataPointWireframe>
+    <cs:lnRef idx="0">
+      <cs:styleClr val="auto"/>
+    </cs:lnRef>
+    <cs:fillRef idx="0"/>
+    <cs:effectRef idx="0"/>
+    <cs:fontRef idx="minor">
+      <a:schemeClr val="dk1"/>
+    </cs:fontRef>
+    <cs:spPr>
+      <a:ln w="9525" cap="rnd">
+        <a:solidFill>
+          <a:schemeClr val="phClr"/>
+        </a:solidFill>
+        <a:round/>
+      </a:ln>
+    </cs:spPr>
+  </cs:dataPointWireframe>
+  <cs:dataTable>
+    <cs:lnRef idx="0"/>
+    <cs:fillRef idx="0"/>
+    <cs:effectRef idx="0"/>
+    <cs:fontRef idx="minor">
+      <a:schemeClr val="tx1">
+        <a:lumMod val="65000"/>
+        <a:lumOff val="35000"/>
+      </a:schemeClr>
+    </cs:fontRef>
+    <cs:spPr>
+      <a:noFill/>
+      <a:ln w="9525" cap="flat" cmpd="sng" algn="ctr">
+        <a:solidFill>
+          <a:schemeClr val="tx1">
+            <a:lumMod val="15000"/>
+            <a:lumOff val="85000"/>
+          </a:schemeClr>
+        </a:solidFill>
+        <a:round/>
+      </a:ln>
+    </cs:spPr>
+    <cs:defRPr sz="900" kern="1200"/>
+  </cs:dataTable>
+  <cs:downBar>
+    <cs:lnRef idx="0"/>
+    <cs:fillRef idx="0"/>
+    <cs:effectRef idx="0"/>
+    <cs:fontRef idx="minor">
+      <a:schemeClr val="tx1"/>
+    </cs:fontRef>
+    <cs:spPr>
+      <a:solidFill>
+        <a:schemeClr val="dk1">
+          <a:lumMod val="75000"/>
+          <a:lumOff val="25000"/>
+        </a:schemeClr>
+      </a:solidFill>
+      <a:ln w="9525" cap="flat" cmpd="sng" algn="ctr">
+        <a:solidFill>
+          <a:schemeClr val="tx1">
+            <a:lumMod val="65000"/>
+            <a:lumOff val="35000"/>
+          </a:schemeClr>
+        </a:solidFill>
+        <a:round/>
+      </a:ln>
+    </cs:spPr>
+  </cs:downBar>
+  <cs:dropLine>
+    <cs:lnRef idx="0"/>
+    <cs:fillRef idx="0"/>
+    <cs:effectRef idx="0"/>
+    <cs:fontRef idx="minor">
+      <a:schemeClr val="tx1"/>
+    </cs:fontRef>
+    <cs:spPr>
+      <a:ln w="9525" cap="flat" cmpd="sng" algn="ctr">
+        <a:solidFill>
+          <a:schemeClr val="tx1">
+            <a:lumMod val="35000"/>
+            <a:lumOff val="65000"/>
+          </a:schemeClr>
+        </a:solidFill>
+        <a:round/>
+      </a:ln>
+    </cs:spPr>
+  </cs:dropLine>
+  <cs:errorBar>
+    <cs:lnRef idx="0"/>
+    <cs:fillRef idx="0"/>
+    <cs:effectRef idx="0"/>
+    <cs:fontRef idx="minor">
+      <a:schemeClr val="tx1"/>
+    </cs:fontRef>
+    <cs:spPr>
+      <a:ln w="9525" cap="flat" cmpd="sng" algn="ctr">
+        <a:solidFill>
+          <a:schemeClr val="tx1">
+            <a:lumMod val="65000"/>
+            <a:lumOff val="35000"/>
+          </a:schemeClr>
+        </a:solidFill>
+        <a:round/>
+      </a:ln>
+    </cs:spPr>
+  </cs:errorBar>
+  <cs:floor>
+    <cs:lnRef idx="0"/>
+    <cs:fillRef idx="0"/>
+    <cs:effectRef idx="0"/>
+    <cs:fontRef idx="minor">
+      <a:schemeClr val="tx1"/>
+    </cs:fontRef>
+    <cs:spPr>
+      <a:noFill/>
+      <a:ln>
+        <a:noFill/>
+      </a:ln>
+    </cs:spPr>
+  </cs:floor>
+  <cs:gridlineMajor>
+    <cs:lnRef idx="0"/>
+    <cs:fillRef idx="0"/>
+    <cs:effectRef idx="0"/>
+    <cs:fontRef idx="minor">
+      <a:schemeClr val="tx1"/>
+    </cs:fontRef>
+    <cs:spPr>
+      <a:ln w="9525" cap="flat" cmpd="sng" algn="ctr">
+        <a:solidFill>
+          <a:schemeClr val="tx1">
+            <a:lumMod val="15000"/>
+            <a:lumOff val="85000"/>
+          </a:schemeClr>
+        </a:solidFill>
+        <a:round/>
+      </a:ln>
+    </cs:spPr>
+  </cs:gridlineMajor>
+  <cs:gridlineMinor>
+    <cs:lnRef idx="0"/>
+    <cs:fillRef idx="0"/>
+    <cs:effectRef idx="0"/>
+    <cs:fontRef idx="minor">
+      <a:schemeClr val="tx1"/>
+    </cs:fontRef>
+    <cs:spPr>
+      <a:ln w="9525" cap="flat" cmpd="sng" algn="ctr">
+        <a:solidFill>
+          <a:schemeClr val="tx1">
+            <a:lumMod val="5000"/>
+            <a:lumOff val="95000"/>
+          </a:schemeClr>
+        </a:solidFill>
+        <a:round/>
+      </a:ln>
+    </cs:spPr>
+  </cs:gridlineMinor>
+  <cs:hiLoLine>
+    <cs:lnRef idx="0"/>
+    <cs:fillRef idx="0"/>
+    <cs:effectRef idx="0"/>
+    <cs:fontRef idx="minor">
+      <a:schemeClr val="tx1"/>
+    </cs:fontRef>
+    <cs:spPr>
+      <a:ln w="9525" cap="flat" cmpd="sng" algn="ctr">
+        <a:solidFill>
+          <a:schemeClr val="tx1">
+            <a:lumMod val="50000"/>
+            <a:lumOff val="50000"/>
+          </a:schemeClr>
+        </a:solidFill>
+        <a:round/>
+      </a:ln>
+    </cs:spPr>
+  </cs:hiLoLine>
+  <cs:leaderLine>
+    <cs:lnRef idx="0"/>
+    <cs:fillRef idx="0"/>
+    <cs:effectRef idx="0"/>
+    <cs:fontRef idx="minor">
+      <a:schemeClr val="tx1"/>
+    </cs:fontRef>
+    <cs:spPr>
+      <a:ln w="9525" cap="flat" cmpd="sng" algn="ctr">
+        <a:solidFill>
+          <a:schemeClr val="tx1">
+            <a:lumMod val="35000"/>
+            <a:lumOff val="65000"/>
+          </a:schemeClr>
+        </a:solidFill>
+        <a:round/>
+      </a:ln>
+    </cs:spPr>
+  </cs:leaderLine>
+  <cs:legend>
+    <cs:lnRef idx="0"/>
+    <cs:fillRef idx="0"/>
+    <cs:effectRef idx="0"/>
+    <cs:fontRef idx="minor">
+      <a:schemeClr val="tx1">
+        <a:lumMod val="65000"/>
+        <a:lumOff val="35000"/>
+      </a:schemeClr>
+    </cs:fontRef>
+    <cs:defRPr sz="900" kern="1200"/>
+  </cs:legend>
+  <cs:plotArea mods="allowNoFillOverride allowNoLineOverride">
+    <cs:lnRef idx="0"/>
+    <cs:fillRef idx="0"/>
+    <cs:effectRef idx="0"/>
+    <cs:fontRef idx="minor">
+      <a:schemeClr val="tx1"/>
+    </cs:fontRef>
+  </cs:plotArea>
+  <cs:plotArea3D mods="allowNoFillOverride allowNoLineOverride">
+    <cs:lnRef idx="0"/>
+    <cs:fillRef idx="0"/>
+    <cs:effectRef idx="0"/>
+    <cs:fontRef idx="minor">
+      <a:schemeClr val="tx1"/>
+    </cs:fontRef>
+  </cs:plotArea3D>
+  <cs:seriesAxis>
+    <cs:lnRef idx="0"/>
+    <cs:fillRef idx="0"/>
+    <cs:effectRef idx="0"/>
+    <cs:fontRef idx="minor">
+      <a:schemeClr val="tx1">
+        <a:lumMod val="65000"/>
+        <a:lumOff val="35000"/>
+      </a:schemeClr>
+    </cs:fontRef>
+    <cs:defRPr sz="900" kern="1200"/>
+  </cs:seriesAxis>
+  <cs:seriesLine>
+    <cs:lnRef idx="0"/>
+    <cs:fillRef idx="0"/>
+    <cs:effectRef idx="0"/>
+    <cs:fontRef idx="minor">
+      <a:schemeClr val="tx1"/>
+    </cs:fontRef>
+    <cs:spPr>
+      <a:ln w="9525" cap="flat" cmpd="sng" algn="ctr">
+        <a:solidFill>
+          <a:schemeClr val="tx1">
+            <a:lumMod val="35000"/>
+            <a:lumOff val="65000"/>
+          </a:schemeClr>
+        </a:solidFill>
+        <a:round/>
+      </a:ln>
+    </cs:spPr>
+  </cs:seriesLine>
+  <cs:title>
+    <cs:lnRef idx="0"/>
+    <cs:fillRef idx="0"/>
+    <cs:effectRef idx="0"/>
+    <cs:fontRef idx="minor">
+      <a:schemeClr val="tx1">
+        <a:lumMod val="65000"/>
+        <a:lumOff val="35000"/>
+      </a:schemeClr>
+    </cs:fontRef>
+    <cs:defRPr sz="1400" b="0" kern="1200" spc="0" baseline="0"/>
+  </cs:title>
+  <cs:trendline>
+    <cs:lnRef idx="0">
+      <cs:styleClr val="auto"/>
+    </cs:lnRef>
+    <cs:fillRef idx="0"/>
+    <cs:effectRef idx="0"/>
+    <cs:fontRef idx="minor">
+      <a:schemeClr val="tx1"/>
+    </cs:fontRef>
+    <cs:spPr>
+      <a:ln w="19050" cap="rnd">
+        <a:solidFill>
+          <a:schemeClr val="phClr"/>
+        </a:solidFill>
+        <a:prstDash val="sysDot"/>
+      </a:ln>
+    </cs:spPr>
+  </cs:trendline>
+  <cs:trendlineLabel>
+    <cs:lnRef idx="0"/>
+    <cs:fillRef idx="0"/>
+    <cs:effectRef idx="0"/>
+    <cs:fontRef idx="minor">
+      <a:schemeClr val="tx1">
+        <a:lumMod val="65000"/>
+        <a:lumOff val="35000"/>
+      </a:schemeClr>
+    </cs:fontRef>
+    <cs:defRPr sz="900" kern="1200"/>
+  </cs:trendlineLabel>
+  <cs:upBar>
+    <cs:lnRef idx="0"/>
+    <cs:fillRef idx="0"/>
+    <cs:effectRef idx="0"/>
+    <cs:fontRef idx="minor">
+      <a:schemeClr val="tx1"/>
+    </cs:fontRef>
+    <cs:spPr>
+      <a:solidFill>
+        <a:schemeClr val="lt1"/>
+      </a:solidFill>
+      <a:ln w="9525" cap="flat" cmpd="sng" algn="ctr">
+        <a:solidFill>
+          <a:schemeClr val="tx1">
+            <a:lumMod val="65000"/>
+            <a:lumOff val="35000"/>
+          </a:schemeClr>
+        </a:solidFill>
+        <a:round/>
+      </a:ln>
+    </cs:spPr>
+  </cs:upBar>
+  <cs:valueAxis>
+    <cs:lnRef idx="0"/>
+    <cs:fillRef idx="0"/>
+    <cs:effectRef idx="0"/>
+    <cs:fontRef idx="minor">
+      <a:schemeClr val="tx1">
+        <a:lumMod val="65000"/>
+        <a:lumOff val="35000"/>
+      </a:schemeClr>
+    </cs:fontRef>
+    <cs:spPr>
+      <a:ln w="9525" cap="flat" cmpd="sng" algn="ctr">
+        <a:solidFill>
+          <a:schemeClr val="tx1">
+            <a:lumMod val="25000"/>
+            <a:lumOff val="75000"/>
+          </a:schemeClr>
+        </a:solidFill>
+        <a:round/>
+      </a:ln>
+    </cs:spPr>
+    <cs:defRPr sz="900" kern="1200"/>
+  </cs:valueAxis>
+  <cs:wall>
+    <cs:lnRef idx="0"/>
+    <cs:fillRef idx="0"/>
+    <cs:effectRef idx="0"/>
+    <cs:fontRef idx="minor">
+      <a:schemeClr val="tx1"/>
+    </cs:fontRef>
+    <cs:spPr>
+      <a:noFill/>
+      <a:ln>
+        <a:noFill/>
+      </a:ln>
+    </cs:spPr>
+  </cs:wall>
+</cs:chartStyle>
+</file>
+
+<file path=word/charts/style3.xml><?xml version="1.0" encoding="utf-8"?>
+<cs:chartStyle xmlns:cs="http://schemas.microsoft.com/office/drawing/2012/chartStyle" xmlns:a="http://schemas.openxmlformats.org/drawingml/2006/main" id="240">
+  <cs:axisTitle>
+    <cs:lnRef idx="0"/>
+    <cs:fillRef idx="0"/>
+    <cs:effectRef idx="0"/>
+    <cs:fontRef idx="minor">
+      <a:schemeClr val="tx1">
+        <a:lumMod val="65000"/>
+        <a:lumOff val="35000"/>
+      </a:schemeClr>
+    </cs:fontRef>
+    <cs:defRPr sz="1000" kern="1200"/>
+  </cs:axisTitle>
+  <cs:categoryAxis>
+    <cs:lnRef idx="0"/>
+    <cs:fillRef idx="0"/>
+    <cs:effectRef idx="0"/>
+    <cs:fontRef idx="minor">
+      <a:schemeClr val="tx1">
+        <a:lumMod val="65000"/>
+        <a:lumOff val="35000"/>
+      </a:schemeClr>
+    </cs:fontRef>
+    <cs:spPr>
+      <a:ln w="9525" cap="flat" cmpd="sng" algn="ctr">
+        <a:solidFill>
+          <a:schemeClr val="tx1">
+            <a:lumMod val="25000"/>
+            <a:lumOff val="75000"/>
+          </a:schemeClr>
+        </a:solidFill>
+        <a:round/>
+      </a:ln>
+    </cs:spPr>
+    <cs:defRPr sz="900" kern="1200"/>
+  </cs:categoryAxis>
+  <cs:chartArea mods="allowNoFillOverride allowNoLineOverride">
+    <cs:lnRef idx="0"/>
+    <cs:fillRef idx="0"/>
+    <cs:effectRef idx="0"/>
+    <cs:fontRef idx="minor">
+      <a:schemeClr val="tx1"/>
+    </cs:fontRef>
+    <cs:spPr>
+      <a:solidFill>
+        <a:schemeClr val="bg1"/>
+      </a:solidFill>
+      <a:ln w="9525" cap="flat" cmpd="sng" algn="ctr">
+        <a:solidFill>
+          <a:schemeClr val="tx1">
+            <a:lumMod val="15000"/>
+            <a:lumOff val="85000"/>
+          </a:schemeClr>
+        </a:solidFill>
+        <a:round/>
+      </a:ln>
+    </cs:spPr>
+    <cs:defRPr sz="1000" kern="1200"/>
+  </cs:chartArea>
+  <cs:dataLabel>
+    <cs:lnRef idx="0"/>
+    <cs:fillRef idx="0"/>
+    <cs:effectRef idx="0"/>
+    <cs:fontRef idx="minor">
+      <a:schemeClr val="tx1">
+        <a:lumMod val="75000"/>
+        <a:lumOff val="25000"/>
+      </a:schemeClr>
+    </cs:fontRef>
+    <cs:defRPr sz="900" kern="1200"/>
+  </cs:dataLabel>
+  <cs:dataLabelCallout>
+    <cs:lnRef idx="0"/>
+    <cs:fillRef idx="0"/>
+    <cs:effectRef idx="0"/>
+    <cs:fontRef idx="minor">
+      <a:schemeClr val="dk1">
+        <a:lumMod val="65000"/>
+        <a:lumOff val="35000"/>
+      </a:schemeClr>
+    </cs:fontRef>
+    <cs:spPr>
+      <a:solidFill>
+        <a:schemeClr val="lt1"/>
+      </a:solidFill>
+      <a:ln>
+        <a:solidFill>
+          <a:schemeClr val="dk1">
+            <a:lumMod val="25000"/>
+            <a:lumOff val="75000"/>
+          </a:schemeClr>
+        </a:solidFill>
+      </a:ln>
+    </cs:spPr>
+    <cs:defRPr sz="900" kern="1200"/>
+    <cs:bodyPr rot="0" spcFirstLastPara="1" vertOverflow="clip" horzOverflow="clip" vert="horz" wrap="square" lIns="36576" tIns="18288" rIns="36576" bIns="18288" anchor="ctr" anchorCtr="1">
+      <a:spAutoFit/>
+    </cs:bodyPr>
+  </cs:dataLabelCallout>
+  <cs:dataPoint>
+    <cs:lnRef idx="0"/>
+    <cs:fillRef idx="1">
+      <cs:styleClr val="auto"/>
+    </cs:fillRef>
+    <cs:effectRef idx="0"/>
+    <cs:fontRef idx="minor">
+      <a:schemeClr val="tx1"/>
+    </cs:fontRef>
+  </cs:dataPoint>
+  <cs:dataPoint3D>
+    <cs:lnRef idx="0"/>
+    <cs:fillRef idx="1">
+      <cs:styleClr val="auto"/>
+    </cs:fillRef>
+    <cs:effectRef idx="0"/>
+    <cs:fontRef idx="minor">
+      <a:schemeClr val="tx1"/>
+    </cs:fontRef>
+  </cs:dataPoint3D>
+  <cs:dataPointLine>
+    <cs:lnRef idx="0">
+      <cs:styleClr val="auto"/>
+    </cs:lnRef>
+    <cs:fillRef idx="1"/>
+    <cs:effectRef idx="0"/>
+    <cs:fontRef idx="minor">
+      <a:schemeClr val="tx1"/>
+    </cs:fontRef>
+    <cs:spPr>
+      <a:ln w="19050" cap="rnd">
+        <a:solidFill>
+          <a:schemeClr val="phClr"/>
+        </a:solidFill>
+        <a:round/>
+      </a:ln>
+    </cs:spPr>
+  </cs:dataPointLine>
+  <cs:dataPointMarker>
+    <cs:lnRef idx="0">
+      <cs:styleClr val="auto"/>
+    </cs:lnRef>
+    <cs:fillRef idx="1">
+      <cs:styleClr val="auto"/>
+    </cs:fillRef>
+    <cs:effectRef idx="0"/>
+    <cs:fontRef idx="minor">
+      <a:schemeClr val="tx1"/>
+    </cs:fontRef>
+    <cs:spPr>
+      <a:ln w="9525">
+        <a:solidFill>
+          <a:schemeClr val="phClr"/>
+        </a:solidFill>
+      </a:ln>
+    </cs:spPr>
+  </cs:dataPointMarker>
+  <cs:dataPointMarkerLayout symbol="circle" size="5"/>
+  <cs:dataPointWireframe>
+    <cs:lnRef idx="0">
+      <cs:styleClr val="auto"/>
+    </cs:lnRef>
+    <cs:fillRef idx="0"/>
+    <cs:effectRef idx="0"/>
+    <cs:fontRef idx="minor">
+      <a:schemeClr val="dk1"/>
+    </cs:fontRef>
+    <cs:spPr>
+      <a:ln w="9525" cap="rnd">
+        <a:solidFill>
+          <a:schemeClr val="phClr"/>
+        </a:solidFill>
+        <a:round/>
+      </a:ln>
+    </cs:spPr>
+  </cs:dataPointWireframe>
+  <cs:dataTable>
+    <cs:lnRef idx="0"/>
+    <cs:fillRef idx="0"/>
+    <cs:effectRef idx="0"/>
+    <cs:fontRef idx="minor">
+      <a:schemeClr val="tx1">
+        <a:lumMod val="65000"/>
+        <a:lumOff val="35000"/>
+      </a:schemeClr>
+    </cs:fontRef>
+    <cs:spPr>
+      <a:noFill/>
+      <a:ln w="9525" cap="flat" cmpd="sng" algn="ctr">
+        <a:solidFill>
+          <a:schemeClr val="tx1">
+            <a:lumMod val="15000"/>
+            <a:lumOff val="85000"/>
+          </a:schemeClr>
+        </a:solidFill>
+        <a:round/>
+      </a:ln>
+    </cs:spPr>
+    <cs:defRPr sz="900" kern="1200"/>
+  </cs:dataTable>
+  <cs:downBar>
+    <cs:lnRef idx="0"/>
+    <cs:fillRef idx="0"/>
+    <cs:effectRef idx="0"/>
+    <cs:fontRef idx="minor">
+      <a:schemeClr val="tx1"/>
+    </cs:fontRef>
+    <cs:spPr>
+      <a:solidFill>
+        <a:schemeClr val="dk1">
+          <a:lumMod val="75000"/>
+          <a:lumOff val="25000"/>
+        </a:schemeClr>
+      </a:solidFill>
+      <a:ln w="9525" cap="flat" cmpd="sng" algn="ctr">
+        <a:solidFill>
+          <a:schemeClr val="tx1">
+            <a:lumMod val="65000"/>
+            <a:lumOff val="35000"/>
+          </a:schemeClr>
+        </a:solidFill>
+        <a:round/>
+      </a:ln>
+    </cs:spPr>
+  </cs:downBar>
+  <cs:dropLine>
+    <cs:lnRef idx="0"/>
+    <cs:fillRef idx="0"/>
+    <cs:effectRef idx="0"/>
+    <cs:fontRef idx="minor">
+      <a:schemeClr val="tx1"/>
+    </cs:fontRef>
+    <cs:spPr>
+      <a:ln w="9525" cap="flat" cmpd="sng" algn="ctr">
+        <a:solidFill>
+          <a:schemeClr val="tx1">
+            <a:lumMod val="35000"/>
+            <a:lumOff val="65000"/>
+          </a:schemeClr>
+        </a:solidFill>
+        <a:round/>
+      </a:ln>
+    </cs:spPr>
+  </cs:dropLine>
+  <cs:errorBar>
+    <cs:lnRef idx="0"/>
+    <cs:fillRef idx="0"/>
+    <cs:effectRef idx="0"/>
+    <cs:fontRef idx="minor">
+      <a:schemeClr val="tx1"/>
+    </cs:fontRef>
+    <cs:spPr>
+      <a:ln w="9525" cap="flat" cmpd="sng" algn="ctr">
+        <a:solidFill>
+          <a:schemeClr val="tx1">
+            <a:lumMod val="65000"/>
+            <a:lumOff val="35000"/>
+          </a:schemeClr>
+        </a:solidFill>
+        <a:round/>
+      </a:ln>
+    </cs:spPr>
+  </cs:errorBar>
+  <cs:floor>
+    <cs:lnRef idx="0"/>
+    <cs:fillRef idx="0"/>
+    <cs:effectRef idx="0"/>
+    <cs:fontRef idx="minor">
+      <a:schemeClr val="tx1"/>
+    </cs:fontRef>
+    <cs:spPr>
+      <a:noFill/>
+      <a:ln>
+        <a:noFill/>
+      </a:ln>
+    </cs:spPr>
+  </cs:floor>
+  <cs:gridlineMajor>
+    <cs:lnRef idx="0"/>
+    <cs:fillRef idx="0"/>
+    <cs:effectRef idx="0"/>
+    <cs:fontRef idx="minor">
+      <a:schemeClr val="tx1"/>
+    </cs:fontRef>
+    <cs:spPr>
+      <a:ln w="9525" cap="flat" cmpd="sng" algn="ctr">
+        <a:solidFill>
+          <a:schemeClr val="tx1">
+            <a:lumMod val="15000"/>
+            <a:lumOff val="85000"/>
+          </a:schemeClr>
+        </a:solidFill>
+        <a:round/>
+      </a:ln>
+    </cs:spPr>
+  </cs:gridlineMajor>
+  <cs:gridlineMinor>
+    <cs:lnRef idx="0"/>
+    <cs:fillRef idx="0"/>
+    <cs:effectRef idx="0"/>
+    <cs:fontRef idx="minor">
+      <a:schemeClr val="tx1"/>
+    </cs:fontRef>
+    <cs:spPr>
+      <a:ln w="9525" cap="flat" cmpd="sng" algn="ctr">
+        <a:solidFill>
+          <a:schemeClr val="tx1">
+            <a:lumMod val="5000"/>
+            <a:lumOff val="95000"/>
+          </a:schemeClr>
+        </a:solidFill>
+        <a:round/>
+      </a:ln>
+    </cs:spPr>
+  </cs:gridlineMinor>
+  <cs:hiLoLine>
+    <cs:lnRef idx="0"/>
+    <cs:fillRef idx="0"/>
+    <cs:effectRef idx="0"/>
+    <cs:fontRef idx="minor">
+      <a:schemeClr val="tx1"/>
+    </cs:fontRef>
+    <cs:spPr>
+      <a:ln w="9525" cap="flat" cmpd="sng" algn="ctr">
+        <a:solidFill>
+          <a:schemeClr val="tx1">
+            <a:lumMod val="50000"/>
+            <a:lumOff val="50000"/>
+          </a:schemeClr>
+        </a:solidFill>
+        <a:round/>
+      </a:ln>
+    </cs:spPr>
+  </cs:hiLoLine>
+  <cs:leaderLine>
+    <cs:lnRef idx="0"/>
+    <cs:fillRef idx="0"/>
+    <cs:effectRef idx="0"/>
+    <cs:fontRef idx="minor">
+      <a:schemeClr val="tx1"/>
+    </cs:fontRef>
+    <cs:spPr>
+      <a:ln w="9525" cap="flat" cmpd="sng" algn="ctr">
+        <a:solidFill>
+          <a:schemeClr val="tx1">
+            <a:lumMod val="35000"/>
+            <a:lumOff val="65000"/>
+          </a:schemeClr>
+        </a:solidFill>
+        <a:round/>
+      </a:ln>
+    </cs:spPr>
+  </cs:leaderLine>
+  <cs:legend>
+    <cs:lnRef idx="0"/>
+    <cs:fillRef idx="0"/>
+    <cs:effectRef idx="0"/>
+    <cs:fontRef idx="minor">
+      <a:schemeClr val="tx1">
+        <a:lumMod val="65000"/>
+        <a:lumOff val="35000"/>
+      </a:schemeClr>
+    </cs:fontRef>
+    <cs:defRPr sz="900" kern="1200"/>
+  </cs:legend>
+  <cs:plotArea mods="allowNoFillOverride allowNoLineOverride">
+    <cs:lnRef idx="0"/>
+    <cs:fillRef idx="0"/>
+    <cs:effectRef idx="0"/>
+    <cs:fontRef idx="minor">
+      <a:schemeClr val="tx1"/>
+    </cs:fontRef>
+  </cs:plotArea>
+  <cs:plotArea3D mods="allowNoFillOverride allowNoLineOverride">
+    <cs:lnRef idx="0"/>
+    <cs:fillRef idx="0"/>
+    <cs:effectRef idx="0"/>
+    <cs:fontRef idx="minor">
+      <a:schemeClr val="tx1"/>
+    </cs:fontRef>
+  </cs:plotArea3D>
+  <cs:seriesAxis>
+    <cs:lnRef idx="0"/>
+    <cs:fillRef idx="0"/>
+    <cs:effectRef idx="0"/>
+    <cs:fontRef idx="minor">
+      <a:schemeClr val="tx1">
+        <a:lumMod val="65000"/>
+        <a:lumOff val="35000"/>
+      </a:schemeClr>
+    </cs:fontRef>
+    <cs:defRPr sz="900" kern="1200"/>
+  </cs:seriesAxis>
+  <cs:seriesLine>
+    <cs:lnRef idx="0"/>
+    <cs:fillRef idx="0"/>
+    <cs:effectRef idx="0"/>
+    <cs:fontRef idx="minor">
+      <a:schemeClr val="tx1"/>
+    </cs:fontRef>
+    <cs:spPr>
+      <a:ln w="9525" cap="flat" cmpd="sng" algn="ctr">
+        <a:solidFill>
+          <a:schemeClr val="tx1">
+            <a:lumMod val="35000"/>
+            <a:lumOff val="65000"/>
+          </a:schemeClr>
+        </a:solidFill>
+        <a:round/>
+      </a:ln>
+    </cs:spPr>
+  </cs:seriesLine>
+  <cs:title>
+    <cs:lnRef idx="0"/>
+    <cs:fillRef idx="0"/>
+    <cs:effectRef idx="0"/>
+    <cs:fontRef idx="minor">
+      <a:schemeClr val="tx1">
+        <a:lumMod val="65000"/>
+        <a:lumOff val="35000"/>
+      </a:schemeClr>
+    </cs:fontRef>
+    <cs:defRPr sz="1400" b="0" kern="1200" spc="0" baseline="0"/>
+  </cs:title>
+  <cs:trendline>
+    <cs:lnRef idx="0">
+      <cs:styleClr val="auto"/>
+    </cs:lnRef>
+    <cs:fillRef idx="0"/>
+    <cs:effectRef idx="0"/>
+    <cs:fontRef idx="minor">
+      <a:schemeClr val="tx1"/>
+    </cs:fontRef>
+    <cs:spPr>
+      <a:ln w="19050" cap="rnd">
+        <a:solidFill>
+          <a:schemeClr val="phClr"/>
+        </a:solidFill>
+        <a:prstDash val="sysDot"/>
+      </a:ln>
+    </cs:spPr>
+  </cs:trendline>
+  <cs:trendlineLabel>
+    <cs:lnRef idx="0"/>
+    <cs:fillRef idx="0"/>
+    <cs:effectRef idx="0"/>
+    <cs:fontRef idx="minor">
+      <a:schemeClr val="tx1">
+        <a:lumMod val="65000"/>
+        <a:lumOff val="35000"/>
+      </a:schemeClr>
+    </cs:fontRef>
+    <cs:defRPr sz="900" kern="1200"/>
+  </cs:trendlineLabel>
+  <cs:upBar>
+    <cs:lnRef idx="0"/>
+    <cs:fillRef idx="0"/>
+    <cs:effectRef idx="0"/>
+    <cs:fontRef idx="minor">
+      <a:schemeClr val="tx1"/>
+    </cs:fontRef>
+    <cs:spPr>
+      <a:solidFill>
+        <a:schemeClr val="lt1"/>
+      </a:solidFill>
+      <a:ln w="9525" cap="flat" cmpd="sng" algn="ctr">
+        <a:solidFill>
+          <a:schemeClr val="tx1">
+            <a:lumMod val="65000"/>
+            <a:lumOff val="35000"/>
+          </a:schemeClr>
+        </a:solidFill>
+        <a:round/>
+      </a:ln>
+    </cs:spPr>
+  </cs:upBar>
+  <cs:valueAxis>
+    <cs:lnRef idx="0"/>
+    <cs:fillRef idx="0"/>
+    <cs:effectRef idx="0"/>
+    <cs:fontRef idx="minor">
+      <a:schemeClr val="tx1">
+        <a:lumMod val="65000"/>
+        <a:lumOff val="35000"/>
+      </a:schemeClr>
+    </cs:fontRef>
+    <cs:spPr>
+      <a:ln w="9525" cap="flat" cmpd="sng" algn="ctr">
+        <a:solidFill>
+          <a:schemeClr val="tx1">
+            <a:lumMod val="25000"/>
+            <a:lumOff val="75000"/>
+          </a:schemeClr>
+        </a:solidFill>
+        <a:round/>
+      </a:ln>
+    </cs:spPr>
+    <cs:defRPr sz="900" kern="1200"/>
+  </cs:valueAxis>
+  <cs:wall>
+    <cs:lnRef idx="0"/>
+    <cs:fillRef idx="0"/>
+    <cs:effectRef idx="0"/>
+    <cs:fontRef idx="minor">
+      <a:schemeClr val="tx1"/>
+    </cs:fontRef>
+    <cs:spPr>
+      <a:noFill/>
+      <a:ln>
+        <a:noFill/>
+      </a:ln>
+    </cs:spPr>
   </cs:wall>
 </cs:chartStyle>
 </file>

</xml_diff>

<commit_message>
Until question 15 answers are added!
</commit_message>
<xml_diff>
--- a/HW1/Ex1.docx
+++ b/HW1/Ex1.docx
@@ -8090,19 +8090,7 @@
         <w:rPr>
           <w:lang w:bidi="fa-IR"/>
         </w:rPr>
-        <w:t xml:space="preserve"> 1</w:t>
-      </w:r>
-      <w:r>
-        <w:rPr>
-          <w:lang w:bidi="fa-IR"/>
-        </w:rPr>
-        <w:t>1</w:t>
-      </w:r>
-      <w:r>
-        <w:rPr>
-          <w:lang w:bidi="fa-IR"/>
-        </w:rPr>
-        <w:t xml:space="preserve">. </w:t>
+        <w:t xml:space="preserve"> 11. </w:t>
       </w:r>
       <w:r>
         <w:rPr>
@@ -8110,23 +8098,7 @@
           <w:bCs/>
           <w:lang w:bidi="fa-IR"/>
         </w:rPr>
-        <w:t xml:space="preserve">Answer the question </w:t>
-      </w:r>
-      <w:r>
-        <w:rPr>
-          <w:b w:val="0"/>
-          <w:bCs/>
-          <w:lang w:bidi="fa-IR"/>
-        </w:rPr>
-        <w:t>5</w:t>
-      </w:r>
-      <w:r>
-        <w:rPr>
-          <w:b w:val="0"/>
-          <w:bCs/>
-          <w:lang w:bidi="fa-IR"/>
-        </w:rPr>
-        <w:t xml:space="preserve">, chapter 3 </w:t>
+        <w:t xml:space="preserve">Answer the question 5, chapter 3 </w:t>
       </w:r>
       <w:r>
         <w:rPr>
@@ -9197,13 +9169,7 @@
             <w:rPr>
               <w:rFonts w:ascii="Cambria Math" w:eastAsiaTheme="minorEastAsia" w:hAnsi="Cambria Math"/>
             </w:rPr>
-            <m:t>=</m:t>
-          </m:r>
-          <m:r>
-            <w:rPr>
-              <w:rFonts w:ascii="Cambria Math" w:eastAsiaTheme="minorEastAsia" w:hAnsi="Cambria Math"/>
-            </w:rPr>
-            <m:t>min</m:t>
+            <m:t>=min</m:t>
           </m:r>
           <m:d>
             <m:dPr>
@@ -9638,19 +9604,7 @@
           <w:rPr>
             <w:rFonts w:ascii="Cambria Math" w:hAnsi="Cambria Math"/>
           </w:rPr>
-          <m:t>=</m:t>
-        </m:r>
-        <m:r>
-          <w:rPr>
-            <w:rFonts w:ascii="Cambria Math" w:hAnsi="Cambria Math"/>
-          </w:rPr>
-          <m:t>1</m:t>
-        </m:r>
-        <m:r>
-          <w:rPr>
-            <w:rFonts w:ascii="Cambria Math" w:hAnsi="Cambria Math"/>
-          </w:rPr>
-          <m:t xml:space="preserve">    for   </m:t>
+          <m:t xml:space="preserve">=1    for   </m:t>
         </m:r>
         <m:sSub>
           <m:sSubPr>
@@ -9716,13 +9670,7 @@
           <w:rPr>
             <w:rFonts w:ascii="Cambria Math" w:eastAsiaTheme="minorEastAsia" w:hAnsi="Cambria Math"/>
           </w:rPr>
-          <m:t>=</m:t>
-        </m:r>
-        <m:r>
-          <w:rPr>
-            <w:rFonts w:ascii="Cambria Math" w:eastAsiaTheme="minorEastAsia" w:hAnsi="Cambria Math"/>
-          </w:rPr>
-          <m:t>1</m:t>
+          <m:t>=1</m:t>
         </m:r>
       </m:oMath>
     </w:p>
@@ -10797,23 +10745,7 @@
           <w:rFonts w:eastAsiaTheme="minorEastAsia"/>
           <w:iCs/>
         </w:rPr>
-        <w:t xml:space="preserve"> is always 1. So the answer of </w:t>
-      </w:r>
-      <w:proofErr w:type="spellStart"/>
-      <w:r>
-        <w:rPr>
-          <w:rFonts w:eastAsiaTheme="minorEastAsia"/>
-          <w:iCs/>
-        </w:rPr>
-        <w:t>yager’s</w:t>
-      </w:r>
-      <w:proofErr w:type="spellEnd"/>
-      <w:r>
-        <w:rPr>
-          <w:rFonts w:eastAsiaTheme="minorEastAsia"/>
-          <w:iCs/>
-        </w:rPr>
-        <w:t xml:space="preserve"> union operation in part (b) is proved!</w:t>
+        <w:t xml:space="preserve"> is always 1. So the answer of yager’s union operation in part (b) is proved!</w:t>
       </w:r>
     </w:p>
     <w:p>
@@ -11414,34 +11346,16 @@
           <w:rFonts w:eastAsiaTheme="minorEastAsia"/>
           <w:iCs/>
         </w:rPr>
-        <w:t xml:space="preserve"> in </w:t>
-      </w:r>
-      <w:proofErr w:type="spellStart"/>
+        <w:t xml:space="preserve"> in yager’s union equation. Replacing that would </w:t>
+      </w:r>
+      <w:proofErr w:type="gramStart"/>
       <w:r>
         <w:rPr>
           <w:rFonts w:eastAsiaTheme="minorEastAsia"/>
           <w:iCs/>
         </w:rPr>
-        <w:t>yager’s</w:t>
-      </w:r>
-      <w:proofErr w:type="spellEnd"/>
-      <w:r>
-        <w:rPr>
-          <w:rFonts w:eastAsiaTheme="minorEastAsia"/>
-          <w:iCs/>
-        </w:rPr>
-        <w:t xml:space="preserve"> union equation. Replacing that would </w:t>
-      </w:r>
-      <w:proofErr w:type="spellStart"/>
-      <w:proofErr w:type="gramStart"/>
-      <w:r>
-        <w:rPr>
-          <w:rFonts w:eastAsiaTheme="minorEastAsia"/>
-          <w:iCs/>
-        </w:rPr>
         <w:t>gives</w:t>
       </w:r>
-      <w:proofErr w:type="spellEnd"/>
       <w:proofErr w:type="gramEnd"/>
       <w:r>
         <w:rPr>
@@ -11802,13 +11716,7 @@
             <w:rPr>
               <w:rFonts w:ascii="Cambria Math" w:eastAsiaTheme="minorEastAsia" w:hAnsi="Cambria Math"/>
             </w:rPr>
-            <m:t xml:space="preserve">= </m:t>
-          </m:r>
-          <m:r>
-            <w:rPr>
-              <w:rFonts w:ascii="Cambria Math" w:eastAsiaTheme="minorEastAsia" w:hAnsi="Cambria Math"/>
-            </w:rPr>
-            <m:t>min</m:t>
+            <m:t>= min</m:t>
           </m:r>
           <m:d>
             <m:dPr>
@@ -12059,13 +11967,7 @@
             <w:rPr>
               <w:rFonts w:ascii="Cambria Math" w:eastAsiaTheme="minorEastAsia" w:hAnsi="Cambria Math"/>
             </w:rPr>
-            <m:t>=</m:t>
-          </m:r>
-          <m:r>
-            <w:rPr>
-              <w:rFonts w:ascii="Cambria Math" w:eastAsiaTheme="minorEastAsia" w:hAnsi="Cambria Math"/>
-            </w:rPr>
-            <m:t>min</m:t>
+            <m:t>=min</m:t>
           </m:r>
           <m:d>
             <m:dPr>
@@ -12134,13 +12036,7 @@
                                 <w:rPr>
                                   <w:rFonts w:ascii="Cambria Math" w:hAnsi="Cambria Math"/>
                                 </w:rPr>
-                                <m:t>2×</m:t>
-                              </m:r>
-                              <m:r>
-                                <w:rPr>
-                                  <w:rFonts w:ascii="Cambria Math" w:hAnsi="Cambria Math"/>
-                                </w:rPr>
-                                <m:t>μ</m:t>
+                                <m:t>2×μ</m:t>
                               </m:r>
                             </m:e>
                             <m:sub>
@@ -12235,13 +12131,7 @@
             <w:rPr>
               <w:rFonts w:ascii="Cambria Math" w:eastAsiaTheme="minorEastAsia" w:hAnsi="Cambria Math"/>
             </w:rPr>
-            <m:t>=</m:t>
-          </m:r>
-          <m:r>
-            <w:rPr>
-              <w:rFonts w:ascii="Cambria Math" w:eastAsiaTheme="minorEastAsia" w:hAnsi="Cambria Math"/>
-            </w:rPr>
-            <m:t>min</m:t>
+            <m:t>=min</m:t>
           </m:r>
           <m:d>
             <m:dPr>
@@ -12460,13 +12350,7 @@
             <w:rPr>
               <w:rFonts w:ascii="Cambria Math" w:eastAsiaTheme="minorEastAsia" w:hAnsi="Cambria Math"/>
             </w:rPr>
-            <m:t>=</m:t>
-          </m:r>
-          <m:r>
-            <w:rPr>
-              <w:rFonts w:ascii="Cambria Math" w:eastAsiaTheme="minorEastAsia" w:hAnsi="Cambria Math"/>
-            </w:rPr>
-            <m:t>min</m:t>
+            <m:t>=min</m:t>
           </m:r>
           <m:d>
             <m:dPr>
@@ -13015,13 +12899,7 @@
                     <w:rPr>
                       <w:rFonts w:ascii="Cambria Math" w:eastAsiaTheme="minorEastAsia" w:hAnsi="Cambria Math"/>
                     </w:rPr>
-                    <m:t>&lt;</m:t>
-                  </m:r>
-                  <m:r>
-                    <w:rPr>
-                      <w:rFonts w:ascii="Cambria Math" w:eastAsiaTheme="minorEastAsia" w:hAnsi="Cambria Math"/>
-                    </w:rPr>
-                    <m:t>1</m:t>
+                    <m:t>&lt;1</m:t>
                   </m:r>
                 </m:e>
               </m:eqArr>
@@ -13213,13 +13091,7 @@
             <w:rPr>
               <w:rFonts w:ascii="Cambria Math" w:eastAsiaTheme="minorEastAsia" w:hAnsi="Cambria Math"/>
             </w:rPr>
-            <m:t>≥1</m:t>
-          </m:r>
-          <m:r>
-            <w:rPr>
-              <w:rFonts w:ascii="Cambria Math" w:eastAsiaTheme="minorEastAsia" w:hAnsi="Cambria Math"/>
-            </w:rPr>
-            <m:t>⟹</m:t>
+            <m:t>≥1⟹</m:t>
           </m:r>
           <m:sSub>
             <m:sSubPr>
@@ -13458,23 +13330,7 @@
           <w:rFonts w:eastAsiaTheme="minorEastAsia"/>
           <w:iCs/>
         </w:rPr>
-        <w:t xml:space="preserve">. But we know that in this </w:t>
-      </w:r>
-      <w:proofErr w:type="spellStart"/>
-      <w:r>
-        <w:rPr>
-          <w:rFonts w:eastAsiaTheme="minorEastAsia"/>
-          <w:iCs/>
-        </w:rPr>
-        <w:t>condtion</w:t>
-      </w:r>
-      <w:proofErr w:type="spellEnd"/>
-      <w:r>
-        <w:rPr>
-          <w:rFonts w:eastAsiaTheme="minorEastAsia"/>
-          <w:iCs/>
-        </w:rPr>
-        <w:t xml:space="preserve"> the value of </w:t>
+        <w:t xml:space="preserve">. But we know that in this condtion the value of </w:t>
       </w:r>
       <m:oMath>
         <m:sSub>
@@ -13584,13 +13440,7 @@
           <w:rPr>
             <w:rFonts w:ascii="Cambria Math" w:eastAsiaTheme="minorEastAsia" w:hAnsi="Cambria Math"/>
           </w:rPr>
-          <m:t>p</m:t>
-        </m:r>
-        <m:r>
-          <w:rPr>
-            <w:rFonts w:ascii="Cambria Math" w:eastAsiaTheme="minorEastAsia" w:hAnsi="Cambria Math"/>
-          </w:rPr>
-          <m:t>&gt;1</m:t>
+          <m:t>p&gt;1</m:t>
         </m:r>
       </m:oMath>
       <w:r>
@@ -13598,23 +13448,7 @@
           <w:rFonts w:eastAsiaTheme="minorEastAsia"/>
           <w:iCs/>
         </w:rPr>
-        <w:t xml:space="preserve">, would </w:t>
-      </w:r>
-      <w:proofErr w:type="spellStart"/>
-      <w:r>
-        <w:rPr>
-          <w:rFonts w:eastAsiaTheme="minorEastAsia"/>
-          <w:iCs/>
-        </w:rPr>
-        <w:t>gives</w:t>
-      </w:r>
-      <w:proofErr w:type="spellEnd"/>
-      <w:r>
-        <w:rPr>
-          <w:rFonts w:eastAsiaTheme="minorEastAsia"/>
-          <w:iCs/>
-        </w:rPr>
-        <w:t xml:space="preserve"> us values less than 1 for </w:t>
+        <w:t xml:space="preserve">, would gives us values less than 1 for </w:t>
       </w:r>
       <m:oMath>
         <m:sSub>
@@ -13843,13 +13677,7 @@
             <w:rPr>
               <w:rFonts w:ascii="Cambria Math" w:eastAsiaTheme="minorEastAsia" w:hAnsi="Cambria Math"/>
             </w:rPr>
-            <m:t>≤</m:t>
-          </m:r>
-          <m:r>
-            <w:rPr>
-              <w:rFonts w:ascii="Cambria Math" w:eastAsiaTheme="minorEastAsia" w:hAnsi="Cambria Math"/>
-            </w:rPr>
-            <m:t>1</m:t>
+            <m:t>≤1</m:t>
           </m:r>
         </m:oMath>
       </m:oMathPara>
@@ -14149,13 +13977,7 @@
           <w:rPr>
             <w:rFonts w:ascii="Cambria Math" w:eastAsiaTheme="minorEastAsia" w:hAnsi="Cambria Math"/>
           </w:rPr>
-          <m:t>p</m:t>
-        </m:r>
-        <m:r>
-          <w:rPr>
-            <w:rFonts w:ascii="Cambria Math" w:eastAsiaTheme="minorEastAsia" w:hAnsi="Cambria Math"/>
-          </w:rPr>
-          <m:t>→0</m:t>
+          <m:t>p→0</m:t>
         </m:r>
       </m:oMath>
       <w:r>
@@ -14163,37 +13985,21 @@
           <w:rFonts w:eastAsiaTheme="minorEastAsia"/>
           <w:iCs/>
         </w:rPr>
-        <w:t xml:space="preserve">, the </w:t>
-      </w:r>
-      <w:proofErr w:type="spellStart"/>
+        <w:t>, the yager</w:t>
+      </w:r>
       <w:r>
         <w:rPr>
           <w:rFonts w:eastAsiaTheme="minorEastAsia"/>
           <w:iCs/>
         </w:rPr>
-        <w:t>yager</w:t>
+        <w:t>’</w:t>
       </w:r>
       <w:r>
         <w:rPr>
           <w:rFonts w:eastAsiaTheme="minorEastAsia"/>
           <w:iCs/>
         </w:rPr>
-        <w:t>’</w:t>
-      </w:r>
-      <w:r>
-        <w:rPr>
-          <w:rFonts w:eastAsiaTheme="minorEastAsia"/>
-          <w:iCs/>
-        </w:rPr>
-        <w:t>s</w:t>
-      </w:r>
-      <w:proofErr w:type="spellEnd"/>
-      <w:r>
-        <w:rPr>
-          <w:rFonts w:eastAsiaTheme="minorEastAsia"/>
-          <w:iCs/>
-        </w:rPr>
-        <w:t xml:space="preserve"> union operator reduces to drastic sum.</w:t>
+        <w:t>s union operator reduces to drastic sum.</w:t>
       </w:r>
     </w:p>
     <w:p>
@@ -14594,13 +14400,7 @@
             <w:rPr>
               <w:rFonts w:ascii="Cambria Math" w:eastAsiaTheme="minorEastAsia" w:hAnsi="Cambria Math"/>
             </w:rPr>
-            <m:t xml:space="preserve">= </m:t>
-          </m:r>
-          <m:r>
-            <w:rPr>
-              <w:rFonts w:ascii="Cambria Math" w:eastAsiaTheme="minorEastAsia" w:hAnsi="Cambria Math"/>
-            </w:rPr>
-            <m:t>min</m:t>
+            <m:t>= min</m:t>
           </m:r>
           <m:d>
             <m:dPr>
@@ -14851,13 +14651,7 @@
             <w:rPr>
               <w:rFonts w:ascii="Cambria Math" w:eastAsiaTheme="minorEastAsia" w:hAnsi="Cambria Math"/>
             </w:rPr>
-            <m:t>=</m:t>
-          </m:r>
-          <m:r>
-            <w:rPr>
-              <w:rFonts w:ascii="Cambria Math" w:eastAsiaTheme="minorEastAsia" w:hAnsi="Cambria Math"/>
-            </w:rPr>
-            <m:t>min</m:t>
+            <m:t>=min</m:t>
           </m:r>
           <m:d>
             <m:dPr>
@@ -15100,23 +14894,7 @@
           <w:bCs/>
           <w:lang w:bidi="fa-IR"/>
         </w:rPr>
-        <w:t xml:space="preserve">Answer the question </w:t>
-      </w:r>
-      <w:r>
-        <w:rPr>
-          <w:b w:val="0"/>
-          <w:bCs/>
-          <w:lang w:bidi="fa-IR"/>
-        </w:rPr>
-        <w:t>6</w:t>
-      </w:r>
-      <w:r>
-        <w:rPr>
-          <w:b w:val="0"/>
-          <w:bCs/>
-          <w:lang w:bidi="fa-IR"/>
-        </w:rPr>
-        <w:t xml:space="preserve">, chapter 3 </w:t>
+        <w:t xml:space="preserve">Answer the question 6, chapter 3 </w:t>
       </w:r>
       <w:r>
         <w:rPr>
@@ -15288,14 +15066,7 @@
           <w:rFonts w:eastAsiaTheme="minorEastAsia"/>
           <w:iCs/>
         </w:rPr>
-        <w:t>(</w:t>
-      </w:r>
-      <w:r>
-        <w:rPr>
-          <w:rFonts w:eastAsiaTheme="minorEastAsia"/>
-          <w:iCs/>
-        </w:rPr>
-        <w:t xml:space="preserve">power to </w:t>
+        <w:t xml:space="preserve">(power to </w:t>
       </w:r>
       <m:oMath>
         <m:r>
@@ -15310,42 +15081,21 @@
           <w:rFonts w:eastAsiaTheme="minorEastAsia"/>
           <w:iCs/>
         </w:rPr>
-        <w:t>)</w:t>
+        <w:t xml:space="preserve">) </w:t>
       </w:r>
       <w:r>
         <w:rPr>
           <w:rFonts w:eastAsiaTheme="minorEastAsia"/>
           <w:iCs/>
         </w:rPr>
-        <w:t xml:space="preserve"> </w:t>
+        <w:t>and then we apply the power of inverse of the parameters</w:t>
       </w:r>
       <w:r>
         <w:rPr>
           <w:rFonts w:eastAsiaTheme="minorEastAsia"/>
           <w:iCs/>
         </w:rPr>
-        <w:t>and then we apply the power of inverse of the parameters</w:t>
-      </w:r>
-      <w:r>
-        <w:rPr>
-          <w:rFonts w:eastAsiaTheme="minorEastAsia"/>
-          <w:iCs/>
-        </w:rPr>
-        <w:t xml:space="preserve"> </w:t>
-      </w:r>
-      <w:r>
-        <w:rPr>
-          <w:rFonts w:eastAsiaTheme="minorEastAsia"/>
-          <w:iCs/>
-        </w:rPr>
-        <w:t>(</w:t>
-      </w:r>
-      <w:r>
-        <w:rPr>
-          <w:rFonts w:eastAsiaTheme="minorEastAsia"/>
-          <w:iCs/>
-        </w:rPr>
-        <w:t xml:space="preserve">power to </w:t>
+        <w:t xml:space="preserve"> (power to </w:t>
       </w:r>
       <m:oMath>
         <m:r>
@@ -15666,23 +15416,7 @@
           <w:rFonts w:eastAsiaTheme="minorEastAsia"/>
           <w:iCs/>
         </w:rPr>
-        <w:t xml:space="preserve"> with the knowledge we explained the value of the hamach</w:t>
-      </w:r>
-      <w:proofErr w:type="spellStart"/>
-      <w:r>
-        <w:rPr>
-          <w:rFonts w:eastAsiaTheme="minorEastAsia"/>
-          <w:iCs/>
-        </w:rPr>
-        <w:t>er</w:t>
-      </w:r>
-      <w:proofErr w:type="spellEnd"/>
-      <w:r>
-        <w:rPr>
-          <w:rFonts w:eastAsiaTheme="minorEastAsia"/>
-          <w:iCs/>
-        </w:rPr>
-        <w:t xml:space="preserve"> intersection would decrease. </w:t>
+        <w:t xml:space="preserve"> with the knowledge we explained the value of the hamacher intersection would decrease. </w:t>
       </w:r>
     </w:p>
     <w:p>
@@ -15788,13 +15522,7 @@
           <w:rPr>
             <w:rFonts w:ascii="Cambria Math" w:eastAsiaTheme="minorEastAsia" w:hAnsi="Cambria Math"/>
           </w:rPr>
-          <m:t>γ</m:t>
-        </m:r>
-        <m:r>
-          <w:rPr>
-            <w:rFonts w:ascii="Cambria Math" w:eastAsiaTheme="minorEastAsia" w:hAnsi="Cambria Math"/>
-          </w:rPr>
-          <m:t>’</m:t>
+          <m:t>γ’</m:t>
         </m:r>
       </m:oMath>
       <w:r>
@@ -15890,16 +15618,311 @@
     </w:p>
     <w:p/>
     <w:p>
+      <w:pPr>
+        <w:pStyle w:val="Heading2"/>
+        <w:rPr>
+          <w:b w:val="0"/>
+          <w:bCs/>
+          <w:lang w:bidi="fa-IR"/>
+        </w:rPr>
+      </w:pPr>
       <w:proofErr w:type="spellStart"/>
       <w:r>
         <w:t>Excersise</w:t>
       </w:r>
       <w:proofErr w:type="spellEnd"/>
       <w:r>
-        <w:t xml:space="preserve"> 13.</w:t>
+        <w:t xml:space="preserve"> 13</w:t>
+      </w:r>
+      <w:r>
+        <w:rPr>
+          <w:lang w:bidi="fa-IR"/>
+        </w:rPr>
+        <w:t xml:space="preserve">. </w:t>
+      </w:r>
+      <w:r>
+        <w:rPr>
+          <w:b w:val="0"/>
+          <w:bCs/>
+          <w:lang w:bidi="fa-IR"/>
+        </w:rPr>
+        <w:t xml:space="preserve">Answer </w:t>
+      </w:r>
+      <w:r>
+        <w:rPr>
+          <w:b w:val="0"/>
+          <w:bCs/>
+          <w:lang w:bidi="fa-IR"/>
+        </w:rPr>
+        <w:t xml:space="preserve">to </w:t>
+      </w:r>
+      <w:r>
+        <w:rPr>
+          <w:b w:val="0"/>
+          <w:bCs/>
+          <w:lang w:bidi="fa-IR"/>
+        </w:rPr>
+        <w:t xml:space="preserve">the question </w:t>
+      </w:r>
+      <w:r>
+        <w:rPr>
+          <w:b w:val="0"/>
+          <w:bCs/>
+          <w:lang w:bidi="fa-IR"/>
+        </w:rPr>
+        <w:t>1</w:t>
+      </w:r>
+      <w:r>
+        <w:rPr>
+          <w:b w:val="0"/>
+          <w:bCs/>
+          <w:lang w:bidi="fa-IR"/>
+        </w:rPr>
+        <w:t xml:space="preserve">, chapter </w:t>
+      </w:r>
+      <w:r>
+        <w:rPr>
+          <w:b w:val="0"/>
+          <w:bCs/>
+          <w:lang w:bidi="fa-IR"/>
+        </w:rPr>
+        <w:t>4</w:t>
+      </w:r>
+      <w:r>
+        <w:rPr>
+          <w:b w:val="0"/>
+          <w:bCs/>
+          <w:lang w:bidi="fa-IR"/>
+        </w:rPr>
+        <w:t xml:space="preserve"> </w:t>
+      </w:r>
+      <w:r>
+        <w:rPr>
+          <w:b w:val="0"/>
+          <w:bCs/>
+        </w:rPr>
+        <w:t xml:space="preserve">of Zimmermann, 4th </w:t>
+      </w:r>
+      <w:proofErr w:type="spellStart"/>
+      <w:r>
+        <w:rPr>
+          <w:b w:val="0"/>
+          <w:bCs/>
+        </w:rPr>
+        <w:t>ed</w:t>
+      </w:r>
+      <w:proofErr w:type="spellEnd"/>
+      <w:r>
+        <w:rPr>
+          <w:b w:val="0"/>
+          <w:bCs/>
+        </w:rPr>
+        <w:t>, 2001 book</w:t>
+      </w:r>
+      <w:r>
+        <w:rPr>
+          <w:b w:val="0"/>
+          <w:bCs/>
+          <w:lang w:bidi="fa-IR"/>
+        </w:rPr>
+        <w:t>.</w:t>
+      </w:r>
+    </w:p>
+    <w:p>
+      <w:pPr>
+        <w:jc w:val="both"/>
+        <w:rPr>
+          <w:i/>
+          <w:iCs/>
+        </w:rPr>
+      </w:pPr>
+      <w:r>
+        <w:rPr>
+          <w:lang w:bidi="fa-IR"/>
+        </w:rPr>
+        <w:tab/>
+      </w:r>
+      <w:r>
+        <w:rPr>
+          <w:b/>
+          <w:bCs/>
+        </w:rPr>
+        <w:t xml:space="preserve">Answer: </w:t>
+      </w:r>
+      <w:r>
+        <w:t xml:space="preserve">The answer is in </w:t>
+      </w:r>
+      <w:proofErr w:type="spellStart"/>
+      <w:proofErr w:type="gramStart"/>
+      <w:r>
+        <w:rPr>
+          <w:i/>
+          <w:iCs/>
+        </w:rPr>
+        <w:t>main.ipynb</w:t>
+      </w:r>
+      <w:proofErr w:type="spellEnd"/>
+      <w:proofErr w:type="gramEnd"/>
+      <w:r>
+        <w:t xml:space="preserve"> file or the exported form of it </w:t>
+      </w:r>
+      <w:r>
+        <w:rPr>
+          <w:i/>
+          <w:iCs/>
+        </w:rPr>
+        <w:t>main.pdf</w:t>
+      </w:r>
+    </w:p>
+    <w:p>
+      <w:pPr>
+        <w:pStyle w:val="Heading2"/>
+        <w:rPr>
+          <w:b w:val="0"/>
+          <w:bCs/>
+          <w:lang w:bidi="fa-IR"/>
+        </w:rPr>
+      </w:pPr>
+      <w:proofErr w:type="spellStart"/>
+      <w:r>
+        <w:t>Excersise</w:t>
+      </w:r>
+      <w:proofErr w:type="spellEnd"/>
+      <w:r>
+        <w:t xml:space="preserve"> </w:t>
+      </w:r>
+      <w:r>
+        <w:t>14</w:t>
+      </w:r>
+      <w:r>
+        <w:rPr>
+          <w:lang w:bidi="fa-IR"/>
+        </w:rPr>
+        <w:t xml:space="preserve">. </w:t>
+      </w:r>
+      <w:r>
+        <w:rPr>
+          <w:b w:val="0"/>
+          <w:bCs/>
+          <w:lang w:bidi="fa-IR"/>
+        </w:rPr>
+        <w:t xml:space="preserve">Answer to the question </w:t>
+      </w:r>
+      <w:r>
+        <w:rPr>
+          <w:b w:val="0"/>
+          <w:bCs/>
+          <w:lang w:bidi="fa-IR"/>
+        </w:rPr>
+        <w:t>2</w:t>
       </w:r>
       <w:bookmarkStart w:id="0" w:name="_GoBack"/>
       <w:bookmarkEnd w:id="0"/>
+      <w:r>
+        <w:rPr>
+          <w:b w:val="0"/>
+          <w:bCs/>
+          <w:lang w:bidi="fa-IR"/>
+        </w:rPr>
+        <w:t xml:space="preserve">, chapter 4 </w:t>
+      </w:r>
+      <w:r>
+        <w:rPr>
+          <w:b w:val="0"/>
+          <w:bCs/>
+        </w:rPr>
+        <w:t xml:space="preserve">of Zimmermann, 4th </w:t>
+      </w:r>
+      <w:proofErr w:type="spellStart"/>
+      <w:r>
+        <w:rPr>
+          <w:b w:val="0"/>
+          <w:bCs/>
+        </w:rPr>
+        <w:t>ed</w:t>
+      </w:r>
+      <w:proofErr w:type="spellEnd"/>
+      <w:r>
+        <w:rPr>
+          <w:b w:val="0"/>
+          <w:bCs/>
+        </w:rPr>
+        <w:t>, 2001 book</w:t>
+      </w:r>
+      <w:r>
+        <w:rPr>
+          <w:b w:val="0"/>
+          <w:bCs/>
+          <w:lang w:bidi="fa-IR"/>
+        </w:rPr>
+        <w:t>.</w:t>
+      </w:r>
+    </w:p>
+    <w:p>
+      <w:pPr>
+        <w:jc w:val="both"/>
+        <w:rPr>
+          <w:i/>
+          <w:iCs/>
+        </w:rPr>
+      </w:pPr>
+      <w:r>
+        <w:rPr>
+          <w:lang w:bidi="fa-IR"/>
+        </w:rPr>
+        <w:tab/>
+      </w:r>
+      <w:r>
+        <w:rPr>
+          <w:b/>
+          <w:bCs/>
+        </w:rPr>
+        <w:t xml:space="preserve">Answer: </w:t>
+      </w:r>
+      <w:r>
+        <w:t xml:space="preserve">The answer is in </w:t>
+      </w:r>
+      <w:proofErr w:type="spellStart"/>
+      <w:proofErr w:type="gramStart"/>
+      <w:r>
+        <w:rPr>
+          <w:i/>
+          <w:iCs/>
+        </w:rPr>
+        <w:t>main.ipynb</w:t>
+      </w:r>
+      <w:proofErr w:type="spellEnd"/>
+      <w:proofErr w:type="gramEnd"/>
+      <w:r>
+        <w:t xml:space="preserve"> file or the exported form of it </w:t>
+      </w:r>
+      <w:r>
+        <w:rPr>
+          <w:i/>
+          <w:iCs/>
+        </w:rPr>
+        <w:t>main.pdf</w:t>
+      </w:r>
+    </w:p>
+    <w:p>
+      <w:pPr>
+        <w:rPr>
+          <w:lang w:bidi="fa-IR"/>
+        </w:rPr>
+      </w:pPr>
+    </w:p>
+    <w:p>
+      <w:pPr>
+        <w:rPr>
+          <w:lang w:bidi="fa-IR"/>
+        </w:rPr>
+      </w:pPr>
+      <w:r>
+        <w:rPr>
+          <w:lang w:bidi="fa-IR"/>
+        </w:rPr>
+        <w:tab/>
+      </w:r>
     </w:p>
     <w:sectPr>
       <w:pgSz w:w="12240" w:h="15840"/>
@@ -16657,7 +16680,7 @@
   <w:style w:type="paragraph" w:default="1" w:styleId="Normal">
     <w:name w:val="Normal"/>
     <w:qFormat/>
-    <w:rsid w:val="00E7679E"/>
+    <w:rsid w:val="00755820"/>
     <w:rPr>
       <w:rFonts w:asciiTheme="majorBidi" w:hAnsiTheme="majorBidi" w:cs="B Nazanin"/>
       <w:sz w:val="24"/>
@@ -22737,7 +22760,7 @@
 </file>
 
 <file path=customXml/itemProps1.xml><?xml version="1.0" encoding="utf-8"?>
-<ds:datastoreItem xmlns:ds="http://schemas.openxmlformats.org/officeDocument/2006/customXml" ds:itemID="{EE723A1A-D557-4EE6-84CF-6C9F11A26C74}">
+<ds:datastoreItem xmlns:ds="http://schemas.openxmlformats.org/officeDocument/2006/customXml" ds:itemID="{171B4902-98F1-4EF7-B24E-F5258D07881C}">
   <ds:schemaRefs>
     <ds:schemaRef ds:uri="http://schemas.openxmlformats.org/officeDocument/2006/bibliography"/>
   </ds:schemaRefs>

</xml_diff>